<commit_message>
Adding final Coats chapter.
</commit_message>
<xml_diff>
--- a/chapters/coats.docx
+++ b/chapters/coats.docx
@@ -1,6 +1,6 @@
 
 <file path=word/document.xml><?xml version="1.0" encoding="utf-8"?>
-<w:document xmlns:wpc="http://schemas.microsoft.com/office/word/2010/wordprocessingCanvas" xmlns:cx="http://schemas.microsoft.com/office/drawing/2014/chartex" xmlns:cx1="http://schemas.microsoft.com/office/drawing/2015/9/8/chartex" xmlns:cx2="http://schemas.microsoft.com/office/drawing/2015/10/21/chartex" xmlns:cx3="http://schemas.microsoft.com/office/drawing/2016/5/9/chartex" xmlns:cx4="http://schemas.microsoft.com/office/drawing/2016/5/10/chartex" xmlns:cx5="http://schemas.microsoft.com/office/drawing/2016/5/11/chartex" xmlns:cx6="http://schemas.microsoft.com/office/drawing/2016/5/12/chartex" xmlns:cx7="http://schemas.microsoft.com/office/drawing/2016/5/13/chartex" xmlns:cx8="http://schemas.microsoft.com/office/drawing/2016/5/14/chartex" xmlns:mc="http://schemas.openxmlformats.org/markup-compatibility/2006" xmlns:aink="http://schemas.microsoft.com/office/drawing/2016/ink" xmlns:am3d="http://schemas.microsoft.com/office/drawing/2017/model3d" xmlns:o="urn:schemas-microsoft-com:office:office" xmlns:oel="http://schemas.microsoft.com/office/2019/extlst" xmlns:r="http://schemas.openxmlformats.org/officeDocument/2006/relationships" xmlns:m="http://schemas.openxmlformats.org/officeDocument/2006/math" xmlns:v="urn:schemas-microsoft-com:vml" xmlns:wp14="http://schemas.microsoft.com/office/word/2010/wordprocessingDrawing" xmlns:wp="http://schemas.openxmlformats.org/drawingml/2006/wordprocessingDrawing" xmlns:w10="urn:schemas-microsoft-com:office:word" xmlns:w="http://schemas.openxmlformats.org/wordprocessingml/2006/main" xmlns:w14="http://schemas.microsoft.com/office/word/2010/wordml" xmlns:w15="http://schemas.microsoft.com/office/word/2012/wordml" xmlns:w16cex="http://schemas.microsoft.com/office/word/2018/wordml/cex" xmlns:w16cid="http://schemas.microsoft.com/office/word/2016/wordml/cid" xmlns:w16="http://schemas.microsoft.com/office/word/2018/wordml" xmlns:w16sdtdh="http://schemas.microsoft.com/office/word/2020/wordml/sdtdatahash" xmlns:w16se="http://schemas.microsoft.com/office/word/2015/wordml/symex" xmlns:wpg="http://schemas.microsoft.com/office/word/2010/wordprocessingGroup" xmlns:wpi="http://schemas.microsoft.com/office/word/2010/wordprocessingInk" xmlns:wne="http://schemas.microsoft.com/office/word/2006/wordml" xmlns:wps="http://schemas.microsoft.com/office/word/2010/wordprocessingShape" mc:Ignorable="w14 w15 w16se w16cid w16 w16cex w16sdtdh wp14">
+<w:document xmlns:wpc="http://schemas.microsoft.com/office/word/2010/wordprocessingCanvas" xmlns:cx="http://schemas.microsoft.com/office/drawing/2014/chartex" xmlns:cx1="http://schemas.microsoft.com/office/drawing/2015/9/8/chartex" xmlns:cx2="http://schemas.microsoft.com/office/drawing/2015/10/21/chartex" xmlns:cx3="http://schemas.microsoft.com/office/drawing/2016/5/9/chartex" xmlns:cx4="http://schemas.microsoft.com/office/drawing/2016/5/10/chartex" xmlns:cx5="http://schemas.microsoft.com/office/drawing/2016/5/11/chartex" xmlns:cx6="http://schemas.microsoft.com/office/drawing/2016/5/12/chartex" xmlns:cx7="http://schemas.microsoft.com/office/drawing/2016/5/13/chartex" xmlns:cx8="http://schemas.microsoft.com/office/drawing/2016/5/14/chartex" xmlns:mc="http://schemas.openxmlformats.org/markup-compatibility/2006" xmlns:aink="http://schemas.microsoft.com/office/drawing/2016/ink" xmlns:am3d="http://schemas.microsoft.com/office/drawing/2017/model3d" xmlns:o="urn:schemas-microsoft-com:office:office" xmlns:r="http://schemas.openxmlformats.org/officeDocument/2006/relationships" xmlns:m="http://schemas.openxmlformats.org/officeDocument/2006/math" xmlns:v="urn:schemas-microsoft-com:vml" xmlns:wp14="http://schemas.microsoft.com/office/word/2010/wordprocessingDrawing" xmlns:wp="http://schemas.openxmlformats.org/drawingml/2006/wordprocessingDrawing" xmlns:w10="urn:schemas-microsoft-com:office:word" xmlns:w="http://schemas.openxmlformats.org/wordprocessingml/2006/main" xmlns:w14="http://schemas.microsoft.com/office/word/2010/wordml" xmlns:w15="http://schemas.microsoft.com/office/word/2012/wordml" xmlns:w16cex="http://schemas.microsoft.com/office/word/2018/wordml/cex" xmlns:w16cid="http://schemas.microsoft.com/office/word/2016/wordml/cid" xmlns:w16="http://schemas.microsoft.com/office/word/2018/wordml" xmlns:w16sdtdh="http://schemas.microsoft.com/office/word/2020/wordml/sdtdatahash" xmlns:w16se="http://schemas.microsoft.com/office/word/2015/wordml/symex" xmlns:wpg="http://schemas.microsoft.com/office/word/2010/wordprocessingGroup" xmlns:wpi="http://schemas.microsoft.com/office/word/2010/wordprocessingInk" xmlns:wne="http://schemas.microsoft.com/office/word/2006/wordml" xmlns:wps="http://schemas.microsoft.com/office/word/2010/wordprocessingShape" mc:Ignorable="w14 w15 w16se w16cid w16 w16cex w16sdtdh wp14">
   <w:body>
     <w:p>
       <w:pPr>
@@ -18,7 +18,7 @@
           <w:sz w:val="24"/>
           <w:szCs w:val="24"/>
         </w:rPr>
-        <w:t>October 2025</w:t>
+        <w:t>February 2026</w:t>
       </w:r>
     </w:p>
     <w:p>
@@ -728,6 +728,7 @@
         </w:rPr>
         <w:t xml:space="preserve"> purposes, not substantive ones. This has led to some confusion about his meaning. This is further complicated since he never defines what he means by a </w:t>
       </w:r>
+      <w:proofErr w:type="gramStart"/>
       <w:r>
         <w:rPr>
           <w:rFonts w:ascii="Times New Roman" w:hAnsi="Times New Roman" w:cs="Times New Roman"/>
@@ -744,7 +745,16 @@
           <w:sz w:val="24"/>
           <w:szCs w:val="24"/>
         </w:rPr>
-        <w:t xml:space="preserve"> purposes, leaving it to the reader to figure out from his usage what he means. And this distinction is important in understanding what Oakeshott </w:t>
+        <w:t xml:space="preserve"> purposes</w:t>
+      </w:r>
+      <w:proofErr w:type="gramEnd"/>
+      <w:r>
+        <w:rPr>
+          <w:rFonts w:ascii="Times New Roman" w:hAnsi="Times New Roman" w:cs="Times New Roman"/>
+          <w:sz w:val="24"/>
+          <w:szCs w:val="24"/>
+        </w:rPr>
+        <w:t xml:space="preserve">, leaving it to the reader to figure out from his usage what he means. And this distinction is important in understanding what Oakeshott </w:t>
       </w:r>
       <w:r>
         <w:rPr>
@@ -818,7 +828,41 @@
           <w:sz w:val="24"/>
           <w:szCs w:val="24"/>
         </w:rPr>
-        <w:t xml:space="preserve">tions” (e.g. to procreate, to have one’s needs provided for), the conception of foundational law denies its character as “non-instrumental rule. Where the purpose of the state and law is </w:t>
+        <w:t>tions” (</w:t>
+      </w:r>
+      <w:proofErr w:type="gramStart"/>
+      <w:r>
+        <w:rPr>
+          <w:rFonts w:ascii="Times New Roman" w:hAnsi="Times New Roman" w:cs="Times New Roman"/>
+          <w:sz w:val="24"/>
+          <w:szCs w:val="24"/>
+        </w:rPr>
+        <w:t>e.g.</w:t>
+      </w:r>
+      <w:proofErr w:type="gramEnd"/>
+      <w:r>
+        <w:rPr>
+          <w:rFonts w:ascii="Times New Roman" w:hAnsi="Times New Roman" w:cs="Times New Roman"/>
+          <w:sz w:val="24"/>
+          <w:szCs w:val="24"/>
+        </w:rPr>
+        <w:t xml:space="preserve"> to procreate, to have one’s needs provided for), the conception of foundational law denies its character as “non-instrumental</w:t>
+      </w:r>
+      <w:r>
+        <w:rPr>
+          <w:rFonts w:ascii="Times New Roman" w:hAnsi="Times New Roman" w:cs="Times New Roman"/>
+          <w:sz w:val="24"/>
+          <w:szCs w:val="24"/>
+        </w:rPr>
+        <w:t>”</w:t>
+      </w:r>
+      <w:r>
+        <w:rPr>
+          <w:rFonts w:ascii="Times New Roman" w:hAnsi="Times New Roman" w:cs="Times New Roman"/>
+          <w:sz w:val="24"/>
+          <w:szCs w:val="24"/>
+        </w:rPr>
+        <w:t xml:space="preserve"> rule. Where the purpose of the state and law is </w:t>
       </w:r>
       <w:r>
         <w:rPr>
@@ -836,7 +880,25 @@
           <w:sz w:val="24"/>
           <w:szCs w:val="24"/>
         </w:rPr>
-        <w:t xml:space="preserve"> conceived (e.g. moral </w:t>
+        <w:t xml:space="preserve"> conceived (</w:t>
+      </w:r>
+      <w:proofErr w:type="gramStart"/>
+      <w:r>
+        <w:rPr>
+          <w:rFonts w:ascii="Times New Roman" w:hAnsi="Times New Roman" w:cs="Times New Roman"/>
+          <w:sz w:val="24"/>
+          <w:szCs w:val="24"/>
+        </w:rPr>
+        <w:t>e.g.</w:t>
+      </w:r>
+      <w:proofErr w:type="gramEnd"/>
+      <w:r>
+        <w:rPr>
+          <w:rFonts w:ascii="Times New Roman" w:hAnsi="Times New Roman" w:cs="Times New Roman"/>
+          <w:sz w:val="24"/>
+          <w:szCs w:val="24"/>
+        </w:rPr>
+        <w:t xml:space="preserve"> moral </w:t>
       </w:r>
       <w:r>
         <w:rPr>
@@ -956,7 +1018,25 @@
           <w:sz w:val="24"/>
           <w:szCs w:val="24"/>
         </w:rPr>
-        <w:t xml:space="preserve">“the rule of law” … stands for a mode of </w:t>
+        <w:t>“</w:t>
+      </w:r>
+      <w:proofErr w:type="gramStart"/>
+      <w:r>
+        <w:rPr>
+          <w:rFonts w:ascii="Times New Roman" w:hAnsi="Times New Roman" w:cs="Times New Roman"/>
+          <w:sz w:val="24"/>
+          <w:szCs w:val="24"/>
+        </w:rPr>
+        <w:t>the</w:t>
+      </w:r>
+      <w:proofErr w:type="gramEnd"/>
+      <w:r>
+        <w:rPr>
+          <w:rFonts w:ascii="Times New Roman" w:hAnsi="Times New Roman" w:cs="Times New Roman"/>
+          <w:sz w:val="24"/>
+          <w:szCs w:val="24"/>
+        </w:rPr>
+        <w:t xml:space="preserve"> rule of law” … stands for a mode of </w:t>
       </w:r>
       <w:r>
         <w:rPr>
@@ -1090,118 +1170,32 @@
           <w:sz w:val="24"/>
           <w:szCs w:val="24"/>
         </w:rPr>
-        <w:t xml:space="preserve"> … this I think is what the rule of law much mean. MO 1983, </w:t>
-      </w:r>
-      <w:r>
-        <w:rPr>
-          <w:rFonts w:ascii="Times New Roman" w:hAnsi="Times New Roman" w:cs="Times New Roman"/>
-          <w:sz w:val="24"/>
-          <w:szCs w:val="24"/>
-        </w:rPr>
-        <w:t xml:space="preserve">p. </w:t>
-      </w:r>
-      <w:r>
-        <w:rPr>
-          <w:rFonts w:ascii="Times New Roman" w:hAnsi="Times New Roman" w:cs="Times New Roman"/>
-          <w:sz w:val="24"/>
-          <w:szCs w:val="24"/>
-        </w:rPr>
-        <w:t>151.</w:t>
-      </w:r>
-    </w:p>
-    <w:p>
-      <w:pPr>
-        <w:spacing w:after="0" w:line="360" w:lineRule="auto"/>
-        <w:ind w:left="720" w:right="720"/>
-        <w:rPr>
-          <w:rFonts w:ascii="Times New Roman" w:hAnsi="Times New Roman" w:cs="Times New Roman"/>
-          <w:sz w:val="24"/>
-          <w:szCs w:val="24"/>
-        </w:rPr>
-      </w:pPr>
-      <w:r>
-        <w:rPr>
-          <w:rFonts w:ascii="Times New Roman" w:hAnsi="Times New Roman" w:cs="Times New Roman"/>
-          <w:sz w:val="24"/>
-          <w:szCs w:val="24"/>
-        </w:rPr>
-        <w:t>… The discrepancy between ‘party and gover</w:t>
-      </w:r>
-      <w:r>
-        <w:rPr>
-          <w:rFonts w:ascii="Times New Roman" w:hAnsi="Times New Roman" w:cs="Times New Roman"/>
-          <w:sz w:val="24"/>
-          <w:szCs w:val="24"/>
-        </w:rPr>
-        <w:t>nm</w:t>
-      </w:r>
-      <w:r>
-        <w:rPr>
-          <w:rFonts w:ascii="Times New Roman" w:hAnsi="Times New Roman" w:cs="Times New Roman"/>
-          <w:sz w:val="24"/>
-          <w:szCs w:val="24"/>
-        </w:rPr>
-        <w:t>ent’ and the rule of law is not modified where the party claims to be the custodian of the interests of majority of associates or e</w:t>
-      </w:r>
-      <w:r>
-        <w:rPr>
-          <w:rFonts w:ascii="Times New Roman" w:hAnsi="Times New Roman" w:cs="Times New Roman"/>
-          <w:sz w:val="24"/>
-          <w:szCs w:val="24"/>
-        </w:rPr>
-        <w:t>v</w:t>
-      </w:r>
-      <w:r>
-        <w:rPr>
-          <w:rFonts w:ascii="Times New Roman" w:hAnsi="Times New Roman" w:cs="Times New Roman"/>
-          <w:sz w:val="24"/>
-          <w:szCs w:val="24"/>
-        </w:rPr>
-        <w:t xml:space="preserve">en of the common interests of all: the more </w:t>
-      </w:r>
-      <w:r>
-        <w:rPr>
-          <w:rFonts w:ascii="Times New Roman" w:hAnsi="Times New Roman" w:cs="Times New Roman"/>
-          <w:i/>
-          <w:iCs/>
-          <w:sz w:val="24"/>
-          <w:szCs w:val="24"/>
-        </w:rPr>
-        <w:t>substantial such a claim is, the more remote</w:t>
-      </w:r>
-      <w:r>
-        <w:rPr>
-          <w:rFonts w:ascii="Times New Roman" w:hAnsi="Times New Roman" w:cs="Times New Roman"/>
-          <w:sz w:val="24"/>
-          <w:szCs w:val="24"/>
-        </w:rPr>
-        <w:t xml:space="preserve"> is an association thus government </w:t>
-      </w:r>
-      <w:r>
-        <w:rPr>
-          <w:rFonts w:ascii="Times New Roman" w:hAnsi="Times New Roman" w:cs="Times New Roman"/>
-          <w:i/>
-          <w:iCs/>
-          <w:sz w:val="24"/>
-          <w:szCs w:val="24"/>
-        </w:rPr>
-        <w:t>from the rule of law</w:t>
-      </w:r>
-      <w:r>
-        <w:rPr>
-          <w:rFonts w:ascii="Times New Roman" w:hAnsi="Times New Roman" w:cs="Times New Roman"/>
-          <w:sz w:val="24"/>
-          <w:szCs w:val="24"/>
-        </w:rPr>
-        <w:t>. MO 1983</w:t>
-      </w:r>
-      <w:r>
-        <w:rPr>
-          <w:rFonts w:ascii="Times New Roman" w:hAnsi="Times New Roman" w:cs="Times New Roman"/>
-          <w:sz w:val="24"/>
-          <w:szCs w:val="24"/>
-        </w:rPr>
-        <w:t>,</w:t>
+        <w:t xml:space="preserve"> … this I think is what the rule of law mu</w:t>
+      </w:r>
+      <w:r>
+        <w:rPr>
+          <w:rFonts w:ascii="Times New Roman" w:hAnsi="Times New Roman" w:cs="Times New Roman"/>
+          <w:sz w:val="24"/>
+          <w:szCs w:val="24"/>
+        </w:rPr>
+        <w:t>st</w:t>
+      </w:r>
+      <w:r>
+        <w:rPr>
+          <w:rFonts w:ascii="Times New Roman" w:hAnsi="Times New Roman" w:cs="Times New Roman"/>
+          <w:sz w:val="24"/>
+          <w:szCs w:val="24"/>
+        </w:rPr>
+        <w:t xml:space="preserve"> mean.</w:t>
+      </w:r>
+      <w:r>
+        <w:rPr>
+          <w:rFonts w:ascii="Times New Roman" w:hAnsi="Times New Roman" w:cs="Times New Roman"/>
+          <w:sz w:val="24"/>
+          <w:szCs w:val="24"/>
+          <w:vertAlign w:val="superscript"/>
+        </w:rPr>
+        <w:t>1</w:t>
       </w:r>
       <w:r>
         <w:rPr>
@@ -1210,22 +1204,6 @@
           <w:szCs w:val="24"/>
         </w:rPr>
         <w:t xml:space="preserve"> </w:t>
-      </w:r>
-      <w:r>
-        <w:rPr>
-          <w:rFonts w:ascii="Times New Roman" w:hAnsi="Times New Roman" w:cs="Times New Roman"/>
-          <w:sz w:val="24"/>
-          <w:szCs w:val="24"/>
-        </w:rPr>
-        <w:t xml:space="preserve">pp. </w:t>
-      </w:r>
-      <w:r>
-        <w:rPr>
-          <w:rFonts w:ascii="Times New Roman" w:hAnsi="Times New Roman" w:cs="Times New Roman"/>
-          <w:sz w:val="24"/>
-          <w:szCs w:val="24"/>
-        </w:rPr>
-        <w:t>167-68</w:t>
       </w:r>
     </w:p>
     <w:p>
@@ -1255,179 +1233,65 @@
           <w:sz w:val="24"/>
           <w:szCs w:val="24"/>
         </w:rPr>
-        <w:t xml:space="preserve">The rules to which a moral practice may perhaps be reduced are not prudential directions, instructions, on warnings about what to do and what not to do … they impose obligations. They </w:t>
-      </w:r>
-      <w:r>
-        <w:rPr>
-          <w:rFonts w:ascii="Times New Roman" w:hAnsi="Times New Roman" w:cs="Times New Roman"/>
-          <w:i/>
-          <w:iCs/>
-          <w:sz w:val="24"/>
-          <w:szCs w:val="24"/>
-        </w:rPr>
-        <w:t>are not command</w:t>
-      </w:r>
-      <w:r>
-        <w:rPr>
-          <w:rFonts w:ascii="Times New Roman" w:hAnsi="Times New Roman" w:cs="Times New Roman"/>
-          <w:i/>
-          <w:iCs/>
-          <w:sz w:val="24"/>
-          <w:szCs w:val="24"/>
-        </w:rPr>
-        <w:t>s</w:t>
-      </w:r>
-      <w:r>
-        <w:rPr>
-          <w:rFonts w:ascii="Times New Roman" w:hAnsi="Times New Roman" w:cs="Times New Roman"/>
-          <w:i/>
-          <w:iCs/>
-          <w:sz w:val="24"/>
-          <w:szCs w:val="24"/>
-        </w:rPr>
-        <w:t xml:space="preserve"> … actions or deigned to have substantive outcomes </w:t>
-      </w:r>
-      <w:r>
-        <w:rPr>
-          <w:rFonts w:ascii="Times New Roman" w:hAnsi="Times New Roman" w:cs="Times New Roman"/>
-          <w:sz w:val="24"/>
-          <w:szCs w:val="24"/>
-        </w:rPr>
-        <w:t xml:space="preserve">… </w:t>
-      </w:r>
-      <w:r>
-        <w:rPr>
-          <w:rFonts w:ascii="Times New Roman" w:hAnsi="Times New Roman" w:cs="Times New Roman"/>
-          <w:i/>
-          <w:iCs/>
-          <w:sz w:val="24"/>
-          <w:szCs w:val="24"/>
-        </w:rPr>
-        <w:t>what they prescribe is</w:t>
-      </w:r>
-      <w:r>
-        <w:rPr>
-          <w:rFonts w:ascii="Times New Roman" w:hAnsi="Times New Roman" w:cs="Times New Roman"/>
-          <w:sz w:val="24"/>
-          <w:szCs w:val="24"/>
-        </w:rPr>
-        <w:t xml:space="preserve"> the obligation </w:t>
-      </w:r>
-      <w:r>
-        <w:rPr>
-          <w:rFonts w:ascii="Times New Roman" w:hAnsi="Times New Roman" w:cs="Times New Roman"/>
-          <w:i/>
-          <w:iCs/>
-          <w:sz w:val="24"/>
-          <w:szCs w:val="24"/>
-        </w:rPr>
-        <w:t>to observe adverbial qualifications</w:t>
-      </w:r>
-      <w:r>
-        <w:rPr>
-          <w:rFonts w:ascii="Times New Roman" w:hAnsi="Times New Roman" w:cs="Times New Roman"/>
-          <w:sz w:val="24"/>
-          <w:szCs w:val="24"/>
-        </w:rPr>
-        <w:t xml:space="preserve"> in perf</w:t>
-      </w:r>
-      <w:r>
-        <w:rPr>
-          <w:rFonts w:ascii="Times New Roman" w:hAnsi="Times New Roman" w:cs="Times New Roman"/>
-          <w:sz w:val="24"/>
-          <w:szCs w:val="24"/>
-        </w:rPr>
-        <w:t>orming</w:t>
-      </w:r>
-      <w:r>
-        <w:rPr>
-          <w:rFonts w:ascii="Times New Roman" w:hAnsi="Times New Roman" w:cs="Times New Roman"/>
-          <w:sz w:val="24"/>
-          <w:szCs w:val="24"/>
-        </w:rPr>
-        <w:t xml:space="preserve"> self-chosen actions – conditions that … </w:t>
-      </w:r>
-      <w:r>
-        <w:rPr>
-          <w:rFonts w:ascii="Times New Roman" w:hAnsi="Times New Roman" w:cs="Times New Roman"/>
-          <w:i/>
-          <w:iCs/>
-          <w:sz w:val="24"/>
-          <w:szCs w:val="24"/>
-        </w:rPr>
-        <w:t>cannot themselves be p</w:t>
-      </w:r>
-      <w:r>
-        <w:rPr>
-          <w:rFonts w:ascii="Times New Roman" w:hAnsi="Times New Roman" w:cs="Times New Roman"/>
-          <w:i/>
-          <w:iCs/>
-          <w:sz w:val="24"/>
-          <w:szCs w:val="24"/>
-        </w:rPr>
-        <w:t>er</w:t>
-      </w:r>
-      <w:r>
-        <w:rPr>
-          <w:rFonts w:ascii="Times New Roman" w:hAnsi="Times New Roman" w:cs="Times New Roman"/>
-          <w:i/>
-          <w:iCs/>
-          <w:sz w:val="24"/>
-          <w:szCs w:val="24"/>
-        </w:rPr>
-        <w:t>formed</w:t>
-      </w:r>
-      <w:r>
-        <w:rPr>
-          <w:rFonts w:ascii="Times New Roman" w:hAnsi="Times New Roman" w:cs="Times New Roman"/>
-          <w:sz w:val="24"/>
-          <w:szCs w:val="24"/>
-        </w:rPr>
-        <w:t xml:space="preserve">. These conditions are </w:t>
-      </w:r>
-      <w:r>
-        <w:rPr>
-          <w:rFonts w:ascii="Times New Roman" w:hAnsi="Times New Roman" w:cs="Times New Roman"/>
-          <w:i/>
-          <w:iCs/>
-          <w:sz w:val="24"/>
-          <w:szCs w:val="24"/>
-        </w:rPr>
-        <w:t>not instrumental</w:t>
-      </w:r>
-      <w:r>
-        <w:rPr>
-          <w:rFonts w:ascii="Times New Roman" w:hAnsi="Times New Roman" w:cs="Times New Roman"/>
-          <w:sz w:val="24"/>
-          <w:szCs w:val="24"/>
-        </w:rPr>
-        <w:t xml:space="preserve"> to the achievement of satisfactions sought and they have </w:t>
-      </w:r>
-      <w:r>
-        <w:rPr>
-          <w:rFonts w:ascii="Times New Roman" w:hAnsi="Times New Roman" w:cs="Times New Roman"/>
-          <w:i/>
-          <w:iCs/>
-          <w:sz w:val="24"/>
-          <w:szCs w:val="24"/>
-        </w:rPr>
-        <w:t>no substantive purpose</w:t>
-      </w:r>
-      <w:r>
-        <w:rPr>
-          <w:rFonts w:ascii="Times New Roman" w:hAnsi="Times New Roman" w:cs="Times New Roman"/>
-          <w:sz w:val="24"/>
-          <w:szCs w:val="24"/>
-        </w:rPr>
-        <w:t xml:space="preserve"> … of their own … MO 1983</w:t>
-      </w:r>
-      <w:r>
-        <w:rPr>
-          <w:rFonts w:ascii="Times New Roman" w:hAnsi="Times New Roman" w:cs="Times New Roman"/>
-          <w:sz w:val="24"/>
-          <w:szCs w:val="24"/>
-        </w:rPr>
-        <w:t>,</w:t>
+        <w:t>… The discrepancy between ‘party and gover</w:t>
+      </w:r>
+      <w:r>
+        <w:rPr>
+          <w:rFonts w:ascii="Times New Roman" w:hAnsi="Times New Roman" w:cs="Times New Roman"/>
+          <w:sz w:val="24"/>
+          <w:szCs w:val="24"/>
+        </w:rPr>
+        <w:t>nm</w:t>
+      </w:r>
+      <w:r>
+        <w:rPr>
+          <w:rFonts w:ascii="Times New Roman" w:hAnsi="Times New Roman" w:cs="Times New Roman"/>
+          <w:sz w:val="24"/>
+          <w:szCs w:val="24"/>
+        </w:rPr>
+        <w:t>ent’ and the rule of law is not modified where the party claims to be the custodian of the interests of majority of associates or e</w:t>
+      </w:r>
+      <w:r>
+        <w:rPr>
+          <w:rFonts w:ascii="Times New Roman" w:hAnsi="Times New Roman" w:cs="Times New Roman"/>
+          <w:sz w:val="24"/>
+          <w:szCs w:val="24"/>
+        </w:rPr>
+        <w:t>v</w:t>
+      </w:r>
+      <w:r>
+        <w:rPr>
+          <w:rFonts w:ascii="Times New Roman" w:hAnsi="Times New Roman" w:cs="Times New Roman"/>
+          <w:sz w:val="24"/>
+          <w:szCs w:val="24"/>
+        </w:rPr>
+        <w:t xml:space="preserve">en of the common interests of all: the more </w:t>
+      </w:r>
+      <w:r>
+        <w:rPr>
+          <w:rFonts w:ascii="Times New Roman" w:hAnsi="Times New Roman" w:cs="Times New Roman"/>
+          <w:i/>
+          <w:iCs/>
+          <w:sz w:val="24"/>
+          <w:szCs w:val="24"/>
+        </w:rPr>
+        <w:t>substantial such a claim is, the more remote</w:t>
+      </w:r>
+      <w:r>
+        <w:rPr>
+          <w:rFonts w:ascii="Times New Roman" w:hAnsi="Times New Roman" w:cs="Times New Roman"/>
+          <w:sz w:val="24"/>
+          <w:szCs w:val="24"/>
+        </w:rPr>
+        <w:t xml:space="preserve"> is an association thus govern</w:t>
+      </w:r>
+      <w:r>
+        <w:rPr>
+          <w:rFonts w:ascii="Times New Roman" w:hAnsi="Times New Roman" w:cs="Times New Roman"/>
+          <w:sz w:val="24"/>
+          <w:szCs w:val="24"/>
+        </w:rPr>
+        <w:t>ed</w:t>
       </w:r>
       <w:r>
         <w:rPr>
@@ -1440,18 +1304,37 @@
       <w:r>
         <w:rPr>
           <w:rFonts w:ascii="Times New Roman" w:hAnsi="Times New Roman" w:cs="Times New Roman"/>
-          <w:sz w:val="24"/>
-          <w:szCs w:val="24"/>
-        </w:rPr>
-        <w:t xml:space="preserve">pp. </w:t>
-      </w:r>
-      <w:r>
-        <w:rPr>
-          <w:rFonts w:ascii="Times New Roman" w:hAnsi="Times New Roman" w:cs="Times New Roman"/>
-          <w:sz w:val="24"/>
-          <w:szCs w:val="24"/>
-        </w:rPr>
-        <w:t>144-46 (emphasis added.)</w:t>
+          <w:i/>
+          <w:iCs/>
+          <w:sz w:val="24"/>
+          <w:szCs w:val="24"/>
+        </w:rPr>
+        <w:t>from the rule of law</w:t>
+      </w:r>
+      <w:r>
+        <w:rPr>
+          <w:rFonts w:ascii="Times New Roman" w:hAnsi="Times New Roman" w:cs="Times New Roman"/>
+          <w:sz w:val="24"/>
+          <w:szCs w:val="24"/>
+        </w:rPr>
+        <w:t xml:space="preserve">. </w:t>
+      </w:r>
+      <w:r>
+        <w:rPr>
+          <w:rFonts w:ascii="Times New Roman" w:hAnsi="Times New Roman" w:cs="Times New Roman"/>
+          <w:sz w:val="24"/>
+          <w:szCs w:val="24"/>
+          <w:vertAlign w:val="superscript"/>
+        </w:rPr>
+        <w:t>2</w:t>
+      </w:r>
+      <w:r>
+        <w:rPr>
+          <w:rFonts w:ascii="Times New Roman" w:hAnsi="Times New Roman" w:cs="Times New Roman"/>
+          <w:sz w:val="24"/>
+          <w:szCs w:val="24"/>
+        </w:rPr>
+        <w:t xml:space="preserve"> </w:t>
       </w:r>
     </w:p>
     <w:p>
@@ -1481,15 +1364,224 @@
           <w:sz w:val="24"/>
           <w:szCs w:val="24"/>
         </w:rPr>
-        <w:t xml:space="preserve">Laws are unavoidably indeterminate prescriptions of general adverbial obligations </w:t>
-      </w:r>
-      <w:r>
-        <w:rPr>
-          <w:rFonts w:ascii="Times New Roman" w:hAnsi="Times New Roman" w:cs="Times New Roman"/>
-          <w:sz w:val="24"/>
-          <w:szCs w:val="24"/>
-        </w:rPr>
-        <w:t>….</w:t>
+        <w:t>The rules to which a moral practice may perhaps be reduced are not prudential directions, instructions, o</w:t>
+      </w:r>
+      <w:r>
+        <w:rPr>
+          <w:rFonts w:ascii="Times New Roman" w:hAnsi="Times New Roman" w:cs="Times New Roman"/>
+          <w:sz w:val="24"/>
+          <w:szCs w:val="24"/>
+        </w:rPr>
+        <w:t>r</w:t>
+      </w:r>
+      <w:r>
+        <w:rPr>
+          <w:rFonts w:ascii="Times New Roman" w:hAnsi="Times New Roman" w:cs="Times New Roman"/>
+          <w:sz w:val="24"/>
+          <w:szCs w:val="24"/>
+        </w:rPr>
+        <w:t xml:space="preserve"> warnings about what to do and what not to do … they impose obligations. They </w:t>
+      </w:r>
+      <w:r>
+        <w:rPr>
+          <w:rFonts w:ascii="Times New Roman" w:hAnsi="Times New Roman" w:cs="Times New Roman"/>
+          <w:i/>
+          <w:iCs/>
+          <w:sz w:val="24"/>
+          <w:szCs w:val="24"/>
+        </w:rPr>
+        <w:t>are not command</w:t>
+      </w:r>
+      <w:r>
+        <w:rPr>
+          <w:rFonts w:ascii="Times New Roman" w:hAnsi="Times New Roman" w:cs="Times New Roman"/>
+          <w:i/>
+          <w:iCs/>
+          <w:sz w:val="24"/>
+          <w:szCs w:val="24"/>
+        </w:rPr>
+        <w:t>s</w:t>
+      </w:r>
+      <w:r>
+        <w:rPr>
+          <w:rFonts w:ascii="Times New Roman" w:hAnsi="Times New Roman" w:cs="Times New Roman"/>
+          <w:i/>
+          <w:iCs/>
+          <w:sz w:val="24"/>
+          <w:szCs w:val="24"/>
+        </w:rPr>
+        <w:t xml:space="preserve"> … actions or de</w:t>
+      </w:r>
+      <w:r>
+        <w:rPr>
+          <w:rFonts w:ascii="Times New Roman" w:hAnsi="Times New Roman" w:cs="Times New Roman"/>
+          <w:i/>
+          <w:iCs/>
+          <w:sz w:val="24"/>
+          <w:szCs w:val="24"/>
+        </w:rPr>
+        <w:t>s</w:t>
+      </w:r>
+      <w:r>
+        <w:rPr>
+          <w:rFonts w:ascii="Times New Roman" w:hAnsi="Times New Roman" w:cs="Times New Roman"/>
+          <w:i/>
+          <w:iCs/>
+          <w:sz w:val="24"/>
+          <w:szCs w:val="24"/>
+        </w:rPr>
+        <w:t xml:space="preserve">igned to have substantive outcomes </w:t>
+      </w:r>
+      <w:r>
+        <w:rPr>
+          <w:rFonts w:ascii="Times New Roman" w:hAnsi="Times New Roman" w:cs="Times New Roman"/>
+          <w:sz w:val="24"/>
+          <w:szCs w:val="24"/>
+        </w:rPr>
+        <w:t xml:space="preserve">… </w:t>
+      </w:r>
+      <w:r>
+        <w:rPr>
+          <w:rFonts w:ascii="Times New Roman" w:hAnsi="Times New Roman" w:cs="Times New Roman"/>
+          <w:i/>
+          <w:iCs/>
+          <w:sz w:val="24"/>
+          <w:szCs w:val="24"/>
+        </w:rPr>
+        <w:t>what they prescribe is</w:t>
+      </w:r>
+      <w:r>
+        <w:rPr>
+          <w:rFonts w:ascii="Times New Roman" w:hAnsi="Times New Roman" w:cs="Times New Roman"/>
+          <w:sz w:val="24"/>
+          <w:szCs w:val="24"/>
+        </w:rPr>
+        <w:t xml:space="preserve"> the obligation </w:t>
+      </w:r>
+      <w:r>
+        <w:rPr>
+          <w:rFonts w:ascii="Times New Roman" w:hAnsi="Times New Roman" w:cs="Times New Roman"/>
+          <w:i/>
+          <w:iCs/>
+          <w:sz w:val="24"/>
+          <w:szCs w:val="24"/>
+        </w:rPr>
+        <w:t>to observe adverbial qualifications</w:t>
+      </w:r>
+      <w:r>
+        <w:rPr>
+          <w:rFonts w:ascii="Times New Roman" w:hAnsi="Times New Roman" w:cs="Times New Roman"/>
+          <w:sz w:val="24"/>
+          <w:szCs w:val="24"/>
+        </w:rPr>
+        <w:t xml:space="preserve"> in perf</w:t>
+      </w:r>
+      <w:r>
+        <w:rPr>
+          <w:rFonts w:ascii="Times New Roman" w:hAnsi="Times New Roman" w:cs="Times New Roman"/>
+          <w:sz w:val="24"/>
+          <w:szCs w:val="24"/>
+        </w:rPr>
+        <w:t>orming</w:t>
+      </w:r>
+      <w:r>
+        <w:rPr>
+          <w:rFonts w:ascii="Times New Roman" w:hAnsi="Times New Roman" w:cs="Times New Roman"/>
+          <w:sz w:val="24"/>
+          <w:szCs w:val="24"/>
+        </w:rPr>
+        <w:t xml:space="preserve"> self-chosen actions – conditions that … </w:t>
+      </w:r>
+      <w:r>
+        <w:rPr>
+          <w:rFonts w:ascii="Times New Roman" w:hAnsi="Times New Roman" w:cs="Times New Roman"/>
+          <w:i/>
+          <w:iCs/>
+          <w:sz w:val="24"/>
+          <w:szCs w:val="24"/>
+        </w:rPr>
+        <w:t>cannot themselves be p</w:t>
+      </w:r>
+      <w:r>
+        <w:rPr>
+          <w:rFonts w:ascii="Times New Roman" w:hAnsi="Times New Roman" w:cs="Times New Roman"/>
+          <w:i/>
+          <w:iCs/>
+          <w:sz w:val="24"/>
+          <w:szCs w:val="24"/>
+        </w:rPr>
+        <w:t>er</w:t>
+      </w:r>
+      <w:r>
+        <w:rPr>
+          <w:rFonts w:ascii="Times New Roman" w:hAnsi="Times New Roman" w:cs="Times New Roman"/>
+          <w:i/>
+          <w:iCs/>
+          <w:sz w:val="24"/>
+          <w:szCs w:val="24"/>
+        </w:rPr>
+        <w:t>formed</w:t>
+      </w:r>
+      <w:r>
+        <w:rPr>
+          <w:rFonts w:ascii="Times New Roman" w:hAnsi="Times New Roman" w:cs="Times New Roman"/>
+          <w:sz w:val="24"/>
+          <w:szCs w:val="24"/>
+        </w:rPr>
+        <w:t xml:space="preserve">. These conditions are </w:t>
+      </w:r>
+      <w:r>
+        <w:rPr>
+          <w:rFonts w:ascii="Times New Roman" w:hAnsi="Times New Roman" w:cs="Times New Roman"/>
+          <w:i/>
+          <w:iCs/>
+          <w:sz w:val="24"/>
+          <w:szCs w:val="24"/>
+        </w:rPr>
+        <w:t>not instrumental</w:t>
+      </w:r>
+      <w:r>
+        <w:rPr>
+          <w:rFonts w:ascii="Times New Roman" w:hAnsi="Times New Roman" w:cs="Times New Roman"/>
+          <w:sz w:val="24"/>
+          <w:szCs w:val="24"/>
+        </w:rPr>
+        <w:t xml:space="preserve"> to the achievement of satisfactions sought and they have </w:t>
+      </w:r>
+      <w:r>
+        <w:rPr>
+          <w:rFonts w:ascii="Times New Roman" w:hAnsi="Times New Roman" w:cs="Times New Roman"/>
+          <w:i/>
+          <w:iCs/>
+          <w:sz w:val="24"/>
+          <w:szCs w:val="24"/>
+        </w:rPr>
+        <w:t>no substantive purpose</w:t>
+      </w:r>
+      <w:r>
+        <w:rPr>
+          <w:rFonts w:ascii="Times New Roman" w:hAnsi="Times New Roman" w:cs="Times New Roman"/>
+          <w:sz w:val="24"/>
+          <w:szCs w:val="24"/>
+        </w:rPr>
+        <w:t xml:space="preserve"> … of their own … </w:t>
+      </w:r>
+      <w:r>
+        <w:rPr>
+          <w:rFonts w:ascii="Times New Roman" w:hAnsi="Times New Roman" w:cs="Times New Roman"/>
+          <w:sz w:val="24"/>
+          <w:szCs w:val="24"/>
+          <w:vertAlign w:val="superscript"/>
+        </w:rPr>
+        <w:t>3</w:t>
+      </w:r>
+      <w:r>
+        <w:rPr>
+          <w:rFonts w:ascii="Times New Roman" w:hAnsi="Times New Roman" w:cs="Times New Roman"/>
+          <w:sz w:val="24"/>
+          <w:szCs w:val="24"/>
+        </w:rPr>
+        <w:t xml:space="preserve"> </w:t>
       </w:r>
     </w:p>
     <w:p>
@@ -1502,6 +1594,44 @@
           <w:szCs w:val="24"/>
         </w:rPr>
       </w:pPr>
+    </w:p>
+    <w:p>
+      <w:pPr>
+        <w:spacing w:after="0" w:line="360" w:lineRule="auto"/>
+        <w:ind w:left="720" w:right="720"/>
+        <w:rPr>
+          <w:rFonts w:ascii="Times New Roman" w:hAnsi="Times New Roman" w:cs="Times New Roman"/>
+          <w:sz w:val="24"/>
+          <w:szCs w:val="24"/>
+        </w:rPr>
+      </w:pPr>
+      <w:r>
+        <w:rPr>
+          <w:rFonts w:ascii="Times New Roman" w:hAnsi="Times New Roman" w:cs="Times New Roman"/>
+          <w:sz w:val="24"/>
+          <w:szCs w:val="24"/>
+        </w:rPr>
+        <w:t xml:space="preserve">Laws are unavoidably indeterminate prescriptions of general adverbial obligations </w:t>
+      </w:r>
+      <w:r>
+        <w:rPr>
+          <w:rFonts w:ascii="Times New Roman" w:hAnsi="Times New Roman" w:cs="Times New Roman"/>
+          <w:sz w:val="24"/>
+          <w:szCs w:val="24"/>
+        </w:rPr>
+        <w:t>….</w:t>
+      </w:r>
+    </w:p>
+    <w:p>
+      <w:pPr>
+        <w:spacing w:after="0" w:line="360" w:lineRule="auto"/>
+        <w:ind w:left="720" w:right="720"/>
+        <w:rPr>
+          <w:rFonts w:ascii="Times New Roman" w:hAnsi="Times New Roman" w:cs="Times New Roman"/>
+          <w:sz w:val="24"/>
+          <w:szCs w:val="24"/>
+        </w:rPr>
+      </w:pPr>
       <w:r>
         <w:rPr>
           <w:rFonts w:ascii="Times New Roman" w:hAnsi="Times New Roman" w:cs="Times New Roman"/>
@@ -1544,7 +1674,25 @@
           <w:sz w:val="24"/>
           <w:szCs w:val="24"/>
         </w:rPr>
-        <w:t xml:space="preserve"> (claims to go on living, to procreate, to have one’s needs provided for ) … (deny) to </w:t>
+        <w:t xml:space="preserve"> (claims to go on living, to procreate, to have one’s needs provided </w:t>
+      </w:r>
+      <w:proofErr w:type="gramStart"/>
+      <w:r>
+        <w:rPr>
+          <w:rFonts w:ascii="Times New Roman" w:hAnsi="Times New Roman" w:cs="Times New Roman"/>
+          <w:sz w:val="24"/>
+          <w:szCs w:val="24"/>
+        </w:rPr>
+        <w:t>for )</w:t>
+      </w:r>
+      <w:proofErr w:type="gramEnd"/>
+      <w:r>
+        <w:rPr>
+          <w:rFonts w:ascii="Times New Roman" w:hAnsi="Times New Roman" w:cs="Times New Roman"/>
+          <w:sz w:val="24"/>
+          <w:szCs w:val="24"/>
+        </w:rPr>
+        <w:t xml:space="preserve"> … (deny) to </w:t>
       </w:r>
       <w:r>
         <w:rPr>
@@ -1580,23 +1728,16 @@
           <w:sz w:val="24"/>
           <w:szCs w:val="24"/>
         </w:rPr>
-        <w:t xml:space="preserve"> rule … MO 1983, </w:t>
-      </w:r>
-      <w:r>
-        <w:rPr>
-          <w:rFonts w:ascii="Times New Roman" w:hAnsi="Times New Roman" w:cs="Times New Roman"/>
-          <w:sz w:val="24"/>
-          <w:szCs w:val="24"/>
-        </w:rPr>
-        <w:t xml:space="preserve">p. </w:t>
-      </w:r>
-      <w:r>
-        <w:rPr>
-          <w:rFonts w:ascii="Times New Roman" w:hAnsi="Times New Roman" w:cs="Times New Roman"/>
-          <w:sz w:val="24"/>
-          <w:szCs w:val="24"/>
-        </w:rPr>
-        <w:t>155</w:t>
+        <w:t xml:space="preserve"> rule … </w:t>
+      </w:r>
+      <w:r>
+        <w:rPr>
+          <w:rFonts w:ascii="Times New Roman" w:hAnsi="Times New Roman" w:cs="Times New Roman"/>
+          <w:sz w:val="24"/>
+          <w:szCs w:val="24"/>
+          <w:vertAlign w:val="superscript"/>
+        </w:rPr>
+        <w:t>4</w:t>
       </w:r>
     </w:p>
     <w:p>
@@ -1662,7 +1803,23 @@
           <w:sz w:val="24"/>
           <w:szCs w:val="24"/>
         </w:rPr>
-        <w:t xml:space="preserve"> association in terms of the negotiation of the </w:t>
+        <w:t xml:space="preserve"> association in terms of the </w:t>
+      </w:r>
+      <w:r>
+        <w:rPr>
+          <w:rFonts w:ascii="Times New Roman" w:hAnsi="Times New Roman" w:cs="Times New Roman"/>
+          <w:sz w:val="24"/>
+          <w:szCs w:val="24"/>
+        </w:rPr>
+        <w:t>recognition</w:t>
+      </w:r>
+      <w:r>
+        <w:rPr>
+          <w:rFonts w:ascii="Times New Roman" w:hAnsi="Times New Roman" w:cs="Times New Roman"/>
+          <w:sz w:val="24"/>
+          <w:szCs w:val="24"/>
+        </w:rPr>
+        <w:t xml:space="preserve"> of the </w:t>
       </w:r>
       <w:r>
         <w:rPr>
@@ -1796,7 +1953,23 @@
           <w:sz w:val="24"/>
           <w:szCs w:val="24"/>
         </w:rPr>
-        <w:t>, Oakeshott is articulating a possible mode of human association he call civil association and its view of foundational law in this kind of association, and distinguishing it from another ideal type he calls enterprise association and its view of foundational terms.</w:t>
+        <w:t>, Oakeshott is articulating a possible mode of human association he call</w:t>
+      </w:r>
+      <w:r>
+        <w:rPr>
+          <w:rFonts w:ascii="Times New Roman" w:hAnsi="Times New Roman" w:cs="Times New Roman"/>
+          <w:sz w:val="24"/>
+          <w:szCs w:val="24"/>
+        </w:rPr>
+        <w:t>s</w:t>
+      </w:r>
+      <w:r>
+        <w:rPr>
+          <w:rFonts w:ascii="Times New Roman" w:hAnsi="Times New Roman" w:cs="Times New Roman"/>
+          <w:sz w:val="24"/>
+          <w:szCs w:val="24"/>
+        </w:rPr>
+        <w:t xml:space="preserve"> civil association and its view of foundational law in this kind of association, and distinguishing it from another ideal type he calls enterprise association and its view of foundational terms.</w:t>
       </w:r>
     </w:p>
     <w:p>
@@ -1913,7 +2086,43 @@
           <w:sz w:val="24"/>
           <w:szCs w:val="24"/>
         </w:rPr>
-        <w:t xml:space="preserve">n any particular actions, and which require acts of judgment to subscribe to), from substantive, or particular goals which can be achieved in visible particular actions such as getting in the harvest, or putting out fires, and which become inactive as  purposes once their goal is achieved. (versus </w:t>
+        <w:t xml:space="preserve">n any particular actions, and which require acts of judgment to subscribe to), from substantive, or particular goals which can be achieved in visible particular actions such as getting in the harvest, or putting out fires, and which become inactive </w:t>
+      </w:r>
+      <w:proofErr w:type="gramStart"/>
+      <w:r>
+        <w:rPr>
+          <w:rFonts w:ascii="Times New Roman" w:hAnsi="Times New Roman" w:cs="Times New Roman"/>
+          <w:sz w:val="24"/>
+          <w:szCs w:val="24"/>
+        </w:rPr>
+        <w:t>as  purposes</w:t>
+      </w:r>
+      <w:proofErr w:type="gramEnd"/>
+      <w:r>
+        <w:rPr>
+          <w:rFonts w:ascii="Times New Roman" w:hAnsi="Times New Roman" w:cs="Times New Roman"/>
+          <w:sz w:val="24"/>
+          <w:szCs w:val="24"/>
+        </w:rPr>
+        <w:t xml:space="preserve"> once their goal is achieved. (</w:t>
+      </w:r>
+      <w:proofErr w:type="gramStart"/>
+      <w:r>
+        <w:rPr>
+          <w:rFonts w:ascii="Times New Roman" w:hAnsi="Times New Roman" w:cs="Times New Roman"/>
+          <w:sz w:val="24"/>
+          <w:szCs w:val="24"/>
+        </w:rPr>
+        <w:t>versus</w:t>
+      </w:r>
+      <w:proofErr w:type="gramEnd"/>
+      <w:r>
+        <w:rPr>
+          <w:rFonts w:ascii="Times New Roman" w:hAnsi="Times New Roman" w:cs="Times New Roman"/>
+          <w:sz w:val="24"/>
+          <w:szCs w:val="24"/>
+        </w:rPr>
+        <w:t xml:space="preserve"> </w:t>
       </w:r>
       <w:r>
         <w:rPr>
@@ -2079,23 +2288,16 @@
           <w:sz w:val="24"/>
           <w:szCs w:val="24"/>
         </w:rPr>
-        <w:t xml:space="preserve">.” MO, 1975, </w:t>
-      </w:r>
-      <w:r>
-        <w:rPr>
-          <w:rFonts w:ascii="Times New Roman" w:hAnsi="Times New Roman" w:cs="Times New Roman"/>
-          <w:sz w:val="24"/>
-          <w:szCs w:val="24"/>
-        </w:rPr>
-        <w:t xml:space="preserve">p. </w:t>
-      </w:r>
-      <w:r>
-        <w:rPr>
-          <w:rFonts w:ascii="Times New Roman" w:hAnsi="Times New Roman" w:cs="Times New Roman"/>
-          <w:sz w:val="24"/>
-          <w:szCs w:val="24"/>
-        </w:rPr>
-        <w:t>174 (Emphasis added)</w:t>
+        <w:t>.”</w:t>
+      </w:r>
+      <w:r>
+        <w:rPr>
+          <w:rFonts w:ascii="Times New Roman" w:hAnsi="Times New Roman" w:cs="Times New Roman"/>
+          <w:sz w:val="24"/>
+          <w:szCs w:val="24"/>
+          <w:vertAlign w:val="superscript"/>
+        </w:rPr>
+        <w:t>5</w:t>
       </w:r>
     </w:p>
     <w:p>
@@ -2234,7 +2436,7 @@
           <w:szCs w:val="24"/>
           <w:vertAlign w:val="superscript"/>
         </w:rPr>
-        <w:t>1</w:t>
+        <w:t>6</w:t>
       </w:r>
     </w:p>
     <w:p>
@@ -2377,23 +2579,16 @@
           <w:sz w:val="24"/>
           <w:szCs w:val="24"/>
         </w:rPr>
-        <w:t xml:space="preserve">a ruler or government rule. And this question is to be distinguished from the power of government to compel obedience; it is a question of “right” not power or force: “force may get obedience, but it cannot establish a right to be obeyed.” </w:t>
-      </w:r>
-      <w:r>
-        <w:rPr>
-          <w:rFonts w:ascii="Times New Roman" w:hAnsi="Times New Roman" w:cs="Times New Roman"/>
-          <w:sz w:val="24"/>
-          <w:szCs w:val="24"/>
-        </w:rPr>
-        <w:t>(MO, 2006, p.</w:t>
-      </w:r>
-      <w:r>
-        <w:rPr>
-          <w:rFonts w:ascii="Times New Roman" w:hAnsi="Times New Roman" w:cs="Times New Roman"/>
-          <w:sz w:val="24"/>
-          <w:szCs w:val="24"/>
-        </w:rPr>
-        <w:t xml:space="preserve"> 428).</w:t>
+        <w:t>a ruler or government rule. And this question is to be distinguished from the power of government to compel obedience; it is a question of “right” not power or force: “force may get obedience, but it cannot establish a right to be obeyed.”</w:t>
+      </w:r>
+      <w:r>
+        <w:rPr>
+          <w:rFonts w:ascii="Times New Roman" w:hAnsi="Times New Roman" w:cs="Times New Roman"/>
+          <w:sz w:val="24"/>
+          <w:szCs w:val="24"/>
+          <w:vertAlign w:val="superscript"/>
+        </w:rPr>
+        <w:t>7</w:t>
       </w:r>
       <w:r>
         <w:rPr>
@@ -2573,8 +2768,9 @@
           <w:rFonts w:ascii="Times New Roman" w:hAnsi="Times New Roman" w:cs="Times New Roman"/>
           <w:sz w:val="24"/>
           <w:szCs w:val="24"/>
-        </w:rPr>
-        <w:t xml:space="preserve"> (MO, 2006, p. 439)</w:t>
+          <w:vertAlign w:val="superscript"/>
+        </w:rPr>
+        <w:t>8</w:t>
       </w:r>
     </w:p>
     <w:p>
@@ -2673,16 +2869,56 @@
           <w:sz w:val="24"/>
           <w:szCs w:val="24"/>
         </w:rPr>
+        <w:t xml:space="preserve">and </w:t>
+      </w:r>
+      <w:r>
+        <w:rPr>
+          <w:rFonts w:ascii="Times New Roman" w:hAnsi="Times New Roman" w:cs="Times New Roman"/>
+          <w:sz w:val="24"/>
+          <w:szCs w:val="24"/>
+        </w:rPr>
+        <w:t>virtue, (</w:t>
+      </w:r>
+      <w:r>
+        <w:rPr>
+          <w:rFonts w:ascii="Times New Roman" w:hAnsi="Times New Roman" w:cs="Times New Roman"/>
+          <w:sz w:val="24"/>
+          <w:szCs w:val="24"/>
+        </w:rPr>
+        <w:t xml:space="preserve">whether </w:t>
+      </w:r>
+      <w:r>
+        <w:rPr>
+          <w:rFonts w:ascii="Times New Roman" w:hAnsi="Times New Roman" w:cs="Times New Roman"/>
+          <w:sz w:val="24"/>
+          <w:szCs w:val="24"/>
+        </w:rPr>
+        <w:t xml:space="preserve">esoteric, “enlightened”, </w:t>
+      </w:r>
+      <w:r>
+        <w:rPr>
+          <w:rFonts w:ascii="Times New Roman" w:hAnsi="Times New Roman" w:cs="Times New Roman"/>
+          <w:sz w:val="24"/>
+          <w:szCs w:val="24"/>
+        </w:rPr>
+        <w:t>or</w:t>
+      </w:r>
+      <w:r>
+        <w:rPr>
+          <w:rFonts w:ascii="Times New Roman" w:hAnsi="Times New Roman" w:cs="Times New Roman"/>
+          <w:sz w:val="24"/>
+          <w:szCs w:val="24"/>
+        </w:rPr>
+        <w:t xml:space="preserve"> scientific and technological) of rulers and </w:t>
+      </w:r>
+      <w:r>
+        <w:rPr>
+          <w:rFonts w:ascii="Times New Roman" w:hAnsi="Times New Roman" w:cs="Times New Roman"/>
+          <w:sz w:val="24"/>
+          <w:szCs w:val="24"/>
+        </w:rPr>
         <w:lastRenderedPageBreak/>
-        <w:t xml:space="preserve">and </w:t>
-      </w:r>
-      <w:r>
-        <w:rPr>
-          <w:rFonts w:ascii="Times New Roman" w:hAnsi="Times New Roman" w:cs="Times New Roman"/>
-          <w:sz w:val="24"/>
-          <w:szCs w:val="24"/>
-        </w:rPr>
-        <w:t>virtue, (esoteric, “enlightened”, and scientific and technological) of rulers and gover</w:t>
+        <w:t>gover</w:t>
       </w:r>
       <w:r>
         <w:rPr>
@@ -2773,8 +3009,9 @@
           <w:rFonts w:ascii="Times New Roman" w:hAnsi="Times New Roman" w:cs="Times New Roman"/>
           <w:sz w:val="24"/>
           <w:szCs w:val="24"/>
-        </w:rPr>
-        <w:t xml:space="preserve"> (MO, 2006, p. 447)</w:t>
+          <w:vertAlign w:val="superscript"/>
+        </w:rPr>
+        <w:t>9</w:t>
       </w:r>
     </w:p>
     <w:p>
@@ -3041,8 +3278,9 @@
           <w:rFonts w:ascii="Times New Roman" w:hAnsi="Times New Roman" w:cs="Times New Roman"/>
           <w:sz w:val="24"/>
           <w:szCs w:val="24"/>
-        </w:rPr>
-        <w:t xml:space="preserve"> (MO, 2006, p. 457)</w:t>
+          <w:vertAlign w:val="superscript"/>
+        </w:rPr>
+        <w:t>10</w:t>
       </w:r>
     </w:p>
     <w:p>
@@ -3133,15 +3371,23 @@
           <w:sz w:val="24"/>
           <w:szCs w:val="24"/>
         </w:rPr>
-        <w:t xml:space="preserve"> (1975), as part of a project to explain a theoretical perspective called “human conduct,” Oakeshott </w:t>
-      </w:r>
-      <w:r>
-        <w:rPr>
-          <w:rFonts w:ascii="Times New Roman" w:hAnsi="Times New Roman" w:cs="Times New Roman"/>
-          <w:sz w:val="24"/>
-          <w:szCs w:val="24"/>
-        </w:rPr>
-        <w:t xml:space="preserve">gives an account (as we have just summarized) of both theoretical and practical thinking on the </w:t>
+        <w:t xml:space="preserve">, as part of a project to explain a theoretical perspective called “human conduct,” Oakeshott </w:t>
+      </w:r>
+      <w:r>
+        <w:rPr>
+          <w:rFonts w:ascii="Times New Roman" w:hAnsi="Times New Roman" w:cs="Times New Roman"/>
+          <w:sz w:val="24"/>
+          <w:szCs w:val="24"/>
+        </w:rPr>
+        <w:t>gives an account (as we have just summarized) of both theoretical and practical thinking on the character of the modern state and its origins, authority and power. (He also makes clear that he views th</w:t>
+      </w:r>
+      <w:r>
+        <w:rPr>
+          <w:rFonts w:ascii="Times New Roman" w:hAnsi="Times New Roman" w:cs="Times New Roman"/>
+          <w:sz w:val="24"/>
+          <w:szCs w:val="24"/>
+        </w:rPr>
+        <w:t xml:space="preserve">e </w:t>
       </w:r>
       <w:r>
         <w:rPr>
@@ -3150,15 +3396,7 @@
           <w:szCs w:val="24"/>
         </w:rPr>
         <w:lastRenderedPageBreak/>
-        <w:t>character of the modern state and its origins, authority and power. (He also makes clear that he views th</w:t>
-      </w:r>
-      <w:r>
-        <w:rPr>
-          <w:rFonts w:ascii="Times New Roman" w:hAnsi="Times New Roman" w:cs="Times New Roman"/>
-          <w:sz w:val="24"/>
-          <w:szCs w:val="24"/>
-        </w:rPr>
-        <w:t>e modern</w:t>
+        <w:t>modern</w:t>
       </w:r>
       <w:r>
         <w:rPr>
@@ -3472,7 +3710,7 @@
           <w:sz w:val="24"/>
           <w:szCs w:val="24"/>
         </w:rPr>
-        <w:t>ges that where governments have this authority it adds to their capacity or power to exact compliance. We have also seen that Oakeshott prefers an historical explanation of the origins of the modern state arising in the tension between the power of medieval kings to wage ware and grow their estates</w:t>
+        <w:t>ges that where governments have this authority it adds to their capacity or power to exact compliance. We have also seen that Oakeshott prefers an historical explanation of the origins of the modern state arising in the tension between the power of medieval kings to wage war and grow their estates</w:t>
       </w:r>
       <w:r>
         <w:rPr>
@@ -3816,16 +4054,7 @@
           <w:sz w:val="24"/>
           <w:szCs w:val="24"/>
         </w:rPr>
-        <w:t xml:space="preserve">, such that it can no longer maintain the discipline </w:t>
-      </w:r>
-      <w:r>
-        <w:rPr>
-          <w:rFonts w:ascii="Times New Roman" w:hAnsi="Times New Roman" w:cs="Times New Roman"/>
-          <w:sz w:val="24"/>
-          <w:szCs w:val="24"/>
-        </w:rPr>
-        <w:lastRenderedPageBreak/>
-        <w:t xml:space="preserve">necessary to preserve order. Too much freedom and equality lead to slavery </w:t>
+        <w:t xml:space="preserve">, such that it can no longer maintain the discipline necessary to preserve order. Too much freedom and equality lead to slavery </w:t>
       </w:r>
       <w:r>
         <w:rPr>
@@ -3860,6 +4089,7 @@
           <w:sz w:val="24"/>
           <w:szCs w:val="24"/>
         </w:rPr>
+        <w:lastRenderedPageBreak/>
         <w:t>Now</w:t>
       </w:r>
       <w:r>
@@ -3958,23 +4188,7 @@
           <w:sz w:val="24"/>
           <w:szCs w:val="24"/>
         </w:rPr>
-        <w:t xml:space="preserve"> the importance of local control (th</w:t>
-      </w:r>
-      <w:r>
-        <w:rPr>
-          <w:rFonts w:ascii="Times New Roman" w:hAnsi="Times New Roman" w:cs="Times New Roman"/>
-          <w:sz w:val="24"/>
-          <w:szCs w:val="24"/>
-        </w:rPr>
-        <w:t>r</w:t>
-      </w:r>
-      <w:r>
-        <w:rPr>
-          <w:rFonts w:ascii="Times New Roman" w:hAnsi="Times New Roman" w:cs="Times New Roman"/>
-          <w:sz w:val="24"/>
-          <w:szCs w:val="24"/>
-        </w:rPr>
-        <w:t>ough federalism) as a counter – force to centralized provision of democratic felt needs to the exclusion of all else. A variation on this since the 1950s is th</w:t>
+        <w:t xml:space="preserve"> the importance of local control (though federalism) as a counter – force to centralized provision of democratic felt needs to the exclusion of all else. A variation on this since the 1950s is th</w:t>
       </w:r>
       <w:r>
         <w:rPr>
@@ -4007,7 +4221,23 @@
           <w:sz w:val="24"/>
           <w:szCs w:val="24"/>
         </w:rPr>
-        <w:t xml:space="preserve"> century Scottish historian Alexander </w:t>
+        <w:t xml:space="preserve"> century Scottish historian Alexander Fras</w:t>
+      </w:r>
+      <w:r>
+        <w:rPr>
+          <w:rFonts w:ascii="Times New Roman" w:hAnsi="Times New Roman" w:cs="Times New Roman"/>
+          <w:sz w:val="24"/>
+          <w:szCs w:val="24"/>
+        </w:rPr>
+        <w:t>er</w:t>
+      </w:r>
+      <w:r>
+        <w:rPr>
+          <w:rFonts w:ascii="Times New Roman" w:hAnsi="Times New Roman" w:cs="Times New Roman"/>
+          <w:sz w:val="24"/>
+          <w:szCs w:val="24"/>
+        </w:rPr>
+        <w:t xml:space="preserve"> </w:t>
       </w:r>
       <w:proofErr w:type="spellStart"/>
       <w:r>
@@ -4016,7 +4246,23 @@
           <w:sz w:val="24"/>
           <w:szCs w:val="24"/>
         </w:rPr>
-        <w:t>Frasure</w:t>
+        <w:t>Ty</w:t>
+      </w:r>
+      <w:r>
+        <w:rPr>
+          <w:rFonts w:ascii="Times New Roman" w:hAnsi="Times New Roman" w:cs="Times New Roman"/>
+          <w:sz w:val="24"/>
+          <w:szCs w:val="24"/>
+        </w:rPr>
+        <w:t>t</w:t>
+      </w:r>
+      <w:r>
+        <w:rPr>
+          <w:rFonts w:ascii="Times New Roman" w:hAnsi="Times New Roman" w:cs="Times New Roman"/>
+          <w:sz w:val="24"/>
+          <w:szCs w:val="24"/>
+        </w:rPr>
+        <w:t>ler</w:t>
       </w:r>
       <w:proofErr w:type="spellEnd"/>
       <w:r>
@@ -4025,40 +4271,6 @@
           <w:sz w:val="24"/>
           <w:szCs w:val="24"/>
         </w:rPr>
-        <w:t xml:space="preserve"> </w:t>
-      </w:r>
-      <w:proofErr w:type="spellStart"/>
-      <w:r>
-        <w:rPr>
-          <w:rFonts w:ascii="Times New Roman" w:hAnsi="Times New Roman" w:cs="Times New Roman"/>
-          <w:sz w:val="24"/>
-          <w:szCs w:val="24"/>
-        </w:rPr>
-        <w:t>Ty</w:t>
-      </w:r>
-      <w:r>
-        <w:rPr>
-          <w:rFonts w:ascii="Times New Roman" w:hAnsi="Times New Roman" w:cs="Times New Roman"/>
-          <w:sz w:val="24"/>
-          <w:szCs w:val="24"/>
-        </w:rPr>
-        <w:t>t</w:t>
-      </w:r>
-      <w:r>
-        <w:rPr>
-          <w:rFonts w:ascii="Times New Roman" w:hAnsi="Times New Roman" w:cs="Times New Roman"/>
-          <w:sz w:val="24"/>
-          <w:szCs w:val="24"/>
-        </w:rPr>
-        <w:t>ler</w:t>
-      </w:r>
-      <w:proofErr w:type="spellEnd"/>
-      <w:r>
-        <w:rPr>
-          <w:rFonts w:ascii="Times New Roman" w:hAnsi="Times New Roman" w:cs="Times New Roman"/>
-          <w:sz w:val="24"/>
-          <w:szCs w:val="24"/>
-        </w:rPr>
         <w:t xml:space="preserve">, that democracy </w:t>
       </w:r>
       <w:r>
@@ -4124,6 +4336,14 @@
           <w:szCs w:val="24"/>
         </w:rPr>
         <w:t>e</w:t>
+      </w:r>
+      <w:r>
+        <w:rPr>
+          <w:rFonts w:ascii="Times New Roman" w:hAnsi="Times New Roman" w:cs="Times New Roman"/>
+          <w:sz w:val="24"/>
+          <w:szCs w:val="24"/>
+        </w:rPr>
+        <w:t>s</w:t>
       </w:r>
       <w:r>
         <w:rPr>
@@ -4453,24 +4673,9 @@
           <w:rFonts w:ascii="Times New Roman" w:hAnsi="Times New Roman" w:cs="Times New Roman"/>
           <w:sz w:val="24"/>
           <w:szCs w:val="24"/>
-        </w:rPr>
-        <w:t xml:space="preserve"> (</w:t>
-      </w:r>
-      <w:r>
-        <w:rPr>
-          <w:rFonts w:ascii="Times New Roman" w:hAnsi="Times New Roman" w:cs="Times New Roman"/>
-          <w:sz w:val="24"/>
-          <w:szCs w:val="24"/>
-        </w:rPr>
-        <w:t>p</w:t>
-      </w:r>
-      <w:r>
-        <w:rPr>
-          <w:rFonts w:ascii="Times New Roman" w:hAnsi="Times New Roman" w:cs="Times New Roman"/>
-          <w:sz w:val="24"/>
-          <w:szCs w:val="24"/>
-        </w:rPr>
-        <w:t>. 3)</w:t>
+          <w:vertAlign w:val="superscript"/>
+        </w:rPr>
+        <w:t>11</w:t>
       </w:r>
       <w:r>
         <w:rPr>
@@ -4584,7 +4789,24 @@
           <w:sz w:val="24"/>
           <w:szCs w:val="24"/>
         </w:rPr>
-        <w:t xml:space="preserve"> tri-partite separation of powers.) Although the authors of </w:t>
+        <w:t xml:space="preserve"> tri-partite separation of powers.</w:t>
+      </w:r>
+      <w:r>
+        <w:rPr>
+          <w:rFonts w:ascii="Times New Roman" w:hAnsi="Times New Roman" w:cs="Times New Roman"/>
+          <w:sz w:val="24"/>
+          <w:szCs w:val="24"/>
+          <w:vertAlign w:val="superscript"/>
+        </w:rPr>
+        <w:t>12</w:t>
+      </w:r>
+      <w:r>
+        <w:rPr>
+          <w:rFonts w:ascii="Times New Roman" w:hAnsi="Times New Roman" w:cs="Times New Roman"/>
+          <w:sz w:val="24"/>
+          <w:szCs w:val="24"/>
+        </w:rPr>
+        <w:t xml:space="preserve">) Although the authors of </w:t>
       </w:r>
       <w:r>
         <w:rPr>
@@ -4652,7 +4874,85 @@
           <w:sz w:val="24"/>
           <w:szCs w:val="24"/>
         </w:rPr>
-        <w:t xml:space="preserve"> the two </w:t>
+        <w:t xml:space="preserve"> the two conceptions of the modern state.</w:t>
+      </w:r>
+      <w:r>
+        <w:rPr>
+          <w:rFonts w:ascii="Times New Roman" w:hAnsi="Times New Roman" w:cs="Times New Roman"/>
+          <w:sz w:val="24"/>
+          <w:szCs w:val="24"/>
+        </w:rPr>
+        <w:t xml:space="preserve"> </w:t>
+      </w:r>
+      <w:r>
+        <w:rPr>
+          <w:rFonts w:ascii="Times New Roman" w:hAnsi="Times New Roman" w:cs="Times New Roman"/>
+          <w:i/>
+          <w:iCs/>
+          <w:sz w:val="24"/>
+          <w:szCs w:val="24"/>
+        </w:rPr>
+        <w:t>Apropos</w:t>
+      </w:r>
+      <w:r>
+        <w:rPr>
+          <w:rFonts w:ascii="Times New Roman" w:hAnsi="Times New Roman" w:cs="Times New Roman"/>
+          <w:sz w:val="24"/>
+          <w:szCs w:val="24"/>
+        </w:rPr>
+        <w:t xml:space="preserve"> here is also</w:t>
+      </w:r>
+      <w:r>
+        <w:rPr>
+          <w:rFonts w:ascii="Times New Roman" w:hAnsi="Times New Roman" w:cs="Times New Roman"/>
+          <w:sz w:val="24"/>
+          <w:szCs w:val="24"/>
+        </w:rPr>
+        <w:t xml:space="preserve"> Book </w:t>
+      </w:r>
+      <w:r>
+        <w:rPr>
+          <w:rFonts w:ascii="Times New Roman" w:hAnsi="Times New Roman" w:cs="Times New Roman"/>
+          <w:sz w:val="24"/>
+          <w:szCs w:val="24"/>
+        </w:rPr>
+        <w:t>S</w:t>
+      </w:r>
+      <w:r>
+        <w:rPr>
+          <w:rFonts w:ascii="Times New Roman" w:hAnsi="Times New Roman" w:cs="Times New Roman"/>
+          <w:sz w:val="24"/>
+          <w:szCs w:val="24"/>
+        </w:rPr>
+        <w:t xml:space="preserve">ix of </w:t>
+      </w:r>
+      <w:r>
+        <w:rPr>
+          <w:rFonts w:ascii="Times New Roman" w:hAnsi="Times New Roman" w:cs="Times New Roman"/>
+          <w:i/>
+          <w:iCs/>
+          <w:sz w:val="24"/>
+          <w:szCs w:val="24"/>
+        </w:rPr>
+        <w:t>The Politics</w:t>
+      </w:r>
+      <w:r>
+        <w:rPr>
+          <w:rFonts w:ascii="Times New Roman" w:hAnsi="Times New Roman" w:cs="Times New Roman"/>
+          <w:i/>
+          <w:iCs/>
+          <w:sz w:val="24"/>
+          <w:szCs w:val="24"/>
+        </w:rPr>
+        <w:t xml:space="preserve"> where</w:t>
+      </w:r>
+      <w:r>
+        <w:rPr>
+          <w:rFonts w:ascii="Times New Roman" w:hAnsi="Times New Roman" w:cs="Times New Roman"/>
+          <w:sz w:val="24"/>
+          <w:szCs w:val="24"/>
+        </w:rPr>
+        <w:t xml:space="preserve"> Aristotle discusses four different forms of democratic constitutions, ranging from the best and most stable, </w:t>
       </w:r>
       <w:r>
         <w:rPr>
@@ -4661,85 +4961,7 @@
           <w:szCs w:val="24"/>
         </w:rPr>
         <w:lastRenderedPageBreak/>
-        <w:t>conceptions of the modern state.</w:t>
-      </w:r>
-      <w:r>
-        <w:rPr>
-          <w:rFonts w:ascii="Times New Roman" w:hAnsi="Times New Roman" w:cs="Times New Roman"/>
-          <w:sz w:val="24"/>
-          <w:szCs w:val="24"/>
-        </w:rPr>
-        <w:t xml:space="preserve"> </w:t>
-      </w:r>
-      <w:r>
-        <w:rPr>
-          <w:rFonts w:ascii="Times New Roman" w:hAnsi="Times New Roman" w:cs="Times New Roman"/>
-          <w:i/>
-          <w:iCs/>
-          <w:sz w:val="24"/>
-          <w:szCs w:val="24"/>
-        </w:rPr>
-        <w:t>Apropos</w:t>
-      </w:r>
-      <w:r>
-        <w:rPr>
-          <w:rFonts w:ascii="Times New Roman" w:hAnsi="Times New Roman" w:cs="Times New Roman"/>
-          <w:sz w:val="24"/>
-          <w:szCs w:val="24"/>
-        </w:rPr>
-        <w:t xml:space="preserve"> here is also</w:t>
-      </w:r>
-      <w:r>
-        <w:rPr>
-          <w:rFonts w:ascii="Times New Roman" w:hAnsi="Times New Roman" w:cs="Times New Roman"/>
-          <w:sz w:val="24"/>
-          <w:szCs w:val="24"/>
-        </w:rPr>
-        <w:t xml:space="preserve"> Book </w:t>
-      </w:r>
-      <w:r>
-        <w:rPr>
-          <w:rFonts w:ascii="Times New Roman" w:hAnsi="Times New Roman" w:cs="Times New Roman"/>
-          <w:sz w:val="24"/>
-          <w:szCs w:val="24"/>
-        </w:rPr>
-        <w:t>S</w:t>
-      </w:r>
-      <w:r>
-        <w:rPr>
-          <w:rFonts w:ascii="Times New Roman" w:hAnsi="Times New Roman" w:cs="Times New Roman"/>
-          <w:sz w:val="24"/>
-          <w:szCs w:val="24"/>
-        </w:rPr>
-        <w:t xml:space="preserve">ix of </w:t>
-      </w:r>
-      <w:r>
-        <w:rPr>
-          <w:rFonts w:ascii="Times New Roman" w:hAnsi="Times New Roman" w:cs="Times New Roman"/>
-          <w:i/>
-          <w:iCs/>
-          <w:sz w:val="24"/>
-          <w:szCs w:val="24"/>
-        </w:rPr>
-        <w:t>The Politics</w:t>
-      </w:r>
-      <w:r>
-        <w:rPr>
-          <w:rFonts w:ascii="Times New Roman" w:hAnsi="Times New Roman" w:cs="Times New Roman"/>
-          <w:i/>
-          <w:iCs/>
-          <w:sz w:val="24"/>
-          <w:szCs w:val="24"/>
-        </w:rPr>
-        <w:t xml:space="preserve"> where</w:t>
-      </w:r>
-      <w:r>
-        <w:rPr>
-          <w:rFonts w:ascii="Times New Roman" w:hAnsi="Times New Roman" w:cs="Times New Roman"/>
-          <w:sz w:val="24"/>
-          <w:szCs w:val="24"/>
-        </w:rPr>
-        <w:t xml:space="preserve"> Aristotle discusses four different forms of democratic constitutions, ranging from the best and most stable, “agarian democracy</w:t>
+        <w:t>“agarian democracy</w:t>
       </w:r>
       <w:r>
         <w:rPr>
@@ -4820,7 +5042,7 @@
           <w:szCs w:val="24"/>
           <w:vertAlign w:val="superscript"/>
         </w:rPr>
-        <w:t>2</w:t>
+        <w:t>13</w:t>
       </w:r>
     </w:p>
     <w:p>
@@ -5010,7 +5232,7 @@
           <w:szCs w:val="24"/>
           <w:vertAlign w:val="superscript"/>
         </w:rPr>
-        <w:t>3</w:t>
+        <w:t>14</w:t>
       </w:r>
       <w:r>
         <w:rPr>
@@ -5254,152 +5476,26 @@
           <w:sz w:val="24"/>
           <w:szCs w:val="24"/>
         </w:rPr>
-        <w:t>It has been suggested there is a tension in Oakeshott’s thought between his early defense of local knowledge (his D</w:t>
-      </w:r>
-      <w:r>
-        <w:rPr>
-          <w:rFonts w:ascii="Times New Roman" w:hAnsi="Times New Roman" w:cs="Times New Roman"/>
-          <w:sz w:val="24"/>
-          <w:szCs w:val="24"/>
-        </w:rPr>
-        <w:t>ao</w:t>
-      </w:r>
-      <w:r>
-        <w:rPr>
-          <w:rFonts w:ascii="Times New Roman" w:hAnsi="Times New Roman" w:cs="Times New Roman"/>
-          <w:sz w:val="24"/>
-          <w:szCs w:val="24"/>
-        </w:rPr>
-        <w:t>ist side, so to speak</w:t>
-      </w:r>
-      <w:r>
-        <w:rPr>
-          <w:rFonts w:ascii="Times New Roman" w:hAnsi="Times New Roman" w:cs="Times New Roman"/>
-          <w:sz w:val="24"/>
-          <w:szCs w:val="24"/>
-        </w:rPr>
-        <w:t xml:space="preserve">; see Coats &amp; </w:t>
-      </w:r>
-      <w:proofErr w:type="spellStart"/>
-      <w:r>
-        <w:rPr>
-          <w:rFonts w:ascii="Times New Roman" w:hAnsi="Times New Roman" w:cs="Times New Roman"/>
-          <w:sz w:val="24"/>
-          <w:szCs w:val="24"/>
-        </w:rPr>
-        <w:t>Chu</w:t>
-      </w:r>
-      <w:r>
-        <w:rPr>
-          <w:rFonts w:ascii="Times New Roman" w:hAnsi="Times New Roman" w:cs="Times New Roman"/>
-          <w:sz w:val="24"/>
-          <w:szCs w:val="24"/>
-        </w:rPr>
-        <w:t>e</w:t>
-      </w:r>
-      <w:r>
-        <w:rPr>
-          <w:rFonts w:ascii="Times New Roman" w:hAnsi="Times New Roman" w:cs="Times New Roman"/>
-          <w:sz w:val="24"/>
-          <w:szCs w:val="24"/>
-        </w:rPr>
-        <w:t>ng</w:t>
-      </w:r>
-      <w:proofErr w:type="spellEnd"/>
-      <w:r>
-        <w:rPr>
-          <w:rFonts w:ascii="Times New Roman" w:hAnsi="Times New Roman" w:cs="Times New Roman"/>
-          <w:sz w:val="24"/>
-          <w:szCs w:val="24"/>
-        </w:rPr>
-        <w:t>, 2012)</w:t>
-      </w:r>
-      <w:r>
-        <w:rPr>
-          <w:rFonts w:ascii="Times New Roman" w:hAnsi="Times New Roman" w:cs="Times New Roman"/>
-          <w:sz w:val="24"/>
-          <w:szCs w:val="24"/>
-        </w:rPr>
-        <w:t xml:space="preserve"> and his more generic account of the rule of law. (See Scott, 1998, p 368; and Poole, 2015, p 181.) In my view, this claim is based on a misreading of Oakeshott’s account of civil association and rule of law as lacking a “purpose.” Oakeshott does not deny to civil association and rule of law </w:t>
-      </w:r>
-      <w:r>
-        <w:rPr>
-          <w:rFonts w:ascii="Times New Roman" w:hAnsi="Times New Roman" w:cs="Times New Roman"/>
-          <w:i/>
-          <w:iCs/>
-          <w:sz w:val="24"/>
-          <w:szCs w:val="24"/>
-        </w:rPr>
-        <w:t>general</w:t>
-      </w:r>
-      <w:r>
-        <w:rPr>
-          <w:rFonts w:ascii="Times New Roman" w:hAnsi="Times New Roman" w:cs="Times New Roman"/>
-          <w:sz w:val="24"/>
-          <w:szCs w:val="24"/>
-        </w:rPr>
-        <w:t xml:space="preserve"> purposes, but only </w:t>
-      </w:r>
-      <w:r>
-        <w:rPr>
-          <w:rFonts w:ascii="Times New Roman" w:hAnsi="Times New Roman" w:cs="Times New Roman"/>
-          <w:i/>
-          <w:iCs/>
-          <w:sz w:val="24"/>
-          <w:szCs w:val="24"/>
-        </w:rPr>
-        <w:t>substantive</w:t>
-      </w:r>
-      <w:r>
-        <w:rPr>
-          <w:rFonts w:ascii="Times New Roman" w:hAnsi="Times New Roman" w:cs="Times New Roman"/>
-          <w:sz w:val="24"/>
-          <w:szCs w:val="24"/>
-        </w:rPr>
-        <w:t xml:space="preserve"> purposes, and carefully speaking, general purposes could be “partisan,” as in the differences between socialism and liberalism, for example, or in Aristotle’s account of the six forms of constitution. Also, this criticism ignores Oakeshott’s account of traditional knowledge as constantly undergoing change, in the same way as </w:t>
-      </w:r>
-      <w:r>
-        <w:rPr>
-          <w:rFonts w:ascii="Times New Roman" w:hAnsi="Times New Roman" w:cs="Times New Roman"/>
-          <w:sz w:val="24"/>
-          <w:szCs w:val="24"/>
-        </w:rPr>
-        <w:t xml:space="preserve">in his account of aesthetic experience a </w:t>
-      </w:r>
-      <w:r>
-        <w:rPr>
-          <w:rFonts w:ascii="Times New Roman" w:hAnsi="Times New Roman" w:cs="Times New Roman"/>
-          <w:sz w:val="24"/>
-          <w:szCs w:val="24"/>
-        </w:rPr>
-        <w:t>medieval</w:t>
-      </w:r>
-      <w:r>
-        <w:rPr>
-          <w:rFonts w:ascii="Times New Roman" w:hAnsi="Times New Roman" w:cs="Times New Roman"/>
-          <w:sz w:val="24"/>
-          <w:szCs w:val="24"/>
-        </w:rPr>
-        <w:t xml:space="preserve"> painting which was created as an object of worship might centuries later evolve into an object of “p</w:t>
-      </w:r>
-      <w:r>
-        <w:rPr>
-          <w:rFonts w:ascii="Times New Roman" w:hAnsi="Times New Roman" w:cs="Times New Roman"/>
-          <w:sz w:val="24"/>
-          <w:szCs w:val="24"/>
-        </w:rPr>
-        <w:t>oetic” delight for its own sake.</w:t>
-      </w:r>
-    </w:p>
-    <w:p>
-      <w:pPr>
-        <w:spacing w:after="0" w:line="360" w:lineRule="auto"/>
-        <w:rPr>
-          <w:rFonts w:ascii="Times New Roman" w:hAnsi="Times New Roman" w:cs="Times New Roman"/>
-          <w:sz w:val="24"/>
-          <w:szCs w:val="24"/>
-        </w:rPr>
-      </w:pPr>
+        <w:t xml:space="preserve">Michael Oakeshott, </w:t>
+      </w:r>
+      <w:r>
+        <w:rPr>
+          <w:rFonts w:ascii="Times New Roman" w:hAnsi="Times New Roman" w:cs="Times New Roman"/>
+          <w:i/>
+          <w:iCs/>
+          <w:sz w:val="24"/>
+          <w:szCs w:val="24"/>
+        </w:rPr>
+        <w:t>On History</w:t>
+      </w:r>
+      <w:r>
+        <w:rPr>
+          <w:rFonts w:ascii="Times New Roman" w:hAnsi="Times New Roman" w:cs="Times New Roman"/>
+          <w:sz w:val="24"/>
+          <w:szCs w:val="24"/>
+        </w:rPr>
+        <w:t>, 1983, (Oxford, 1983), p 151.</w:t>
+      </w:r>
     </w:p>
     <w:p>
       <w:pPr>
@@ -5421,369 +5517,25 @@
           <w:sz w:val="24"/>
           <w:szCs w:val="24"/>
         </w:rPr>
-        <w:t xml:space="preserve">This tendency of advanced democracy need not be attributed solely </w:t>
-      </w:r>
-      <w:r>
-        <w:rPr>
-          <w:rFonts w:ascii="Times New Roman" w:hAnsi="Times New Roman" w:cs="Times New Roman"/>
-          <w:sz w:val="24"/>
-          <w:szCs w:val="24"/>
-        </w:rPr>
-        <w:t xml:space="preserve">to </w:t>
-      </w:r>
-      <w:r>
-        <w:rPr>
-          <w:rFonts w:ascii="Times New Roman" w:hAnsi="Times New Roman" w:cs="Times New Roman"/>
-          <w:sz w:val="24"/>
-          <w:szCs w:val="24"/>
-        </w:rPr>
-        <w:t>the sen</w:t>
-      </w:r>
-      <w:r>
-        <w:rPr>
-          <w:rFonts w:ascii="Times New Roman" w:hAnsi="Times New Roman" w:cs="Times New Roman"/>
-          <w:sz w:val="24"/>
-          <w:szCs w:val="24"/>
-        </w:rPr>
-        <w:t>s</w:t>
-      </w:r>
-      <w:r>
-        <w:rPr>
-          <w:rFonts w:ascii="Times New Roman" w:hAnsi="Times New Roman" w:cs="Times New Roman"/>
-          <w:sz w:val="24"/>
-          <w:szCs w:val="24"/>
-        </w:rPr>
-        <w:t>ual hedonism of Plat</w:t>
-      </w:r>
-      <w:r>
-        <w:rPr>
-          <w:rFonts w:ascii="Times New Roman" w:hAnsi="Times New Roman" w:cs="Times New Roman"/>
-          <w:sz w:val="24"/>
-          <w:szCs w:val="24"/>
-        </w:rPr>
-        <w:t>o</w:t>
-      </w:r>
-      <w:r>
-        <w:rPr>
-          <w:rFonts w:ascii="Times New Roman" w:hAnsi="Times New Roman" w:cs="Times New Roman"/>
-          <w:sz w:val="24"/>
-          <w:szCs w:val="24"/>
-        </w:rPr>
-        <w:t>’s account, but also to the gradual effects of what Tocqueville calls the passion for equality. That is, as the passion for equality grows, democracy is led (through its own conception of fair play and justice) to focus on bodily needs because they are the only thing</w:t>
-      </w:r>
-      <w:r>
-        <w:rPr>
-          <w:rFonts w:ascii="Times New Roman" w:hAnsi="Times New Roman" w:cs="Times New Roman"/>
-          <w:sz w:val="24"/>
-          <w:szCs w:val="24"/>
-        </w:rPr>
-        <w:t>s</w:t>
-      </w:r>
-      <w:r>
-        <w:rPr>
-          <w:rFonts w:ascii="Times New Roman" w:hAnsi="Times New Roman" w:cs="Times New Roman"/>
-          <w:sz w:val="24"/>
-          <w:szCs w:val="24"/>
-        </w:rPr>
-        <w:t xml:space="preserve"> which can be </w:t>
-      </w:r>
-      <w:r>
-        <w:rPr>
-          <w:rFonts w:ascii="Times New Roman" w:hAnsi="Times New Roman" w:cs="Times New Roman"/>
-          <w:i/>
-          <w:iCs/>
-          <w:sz w:val="24"/>
-          <w:szCs w:val="24"/>
-        </w:rPr>
-        <w:t>u</w:t>
-      </w:r>
-      <w:r>
-        <w:rPr>
-          <w:rFonts w:ascii="Times New Roman" w:hAnsi="Times New Roman" w:cs="Times New Roman"/>
-          <w:i/>
-          <w:iCs/>
-          <w:sz w:val="24"/>
-          <w:szCs w:val="24"/>
-        </w:rPr>
-        <w:t>n</w:t>
-      </w:r>
-      <w:r>
-        <w:rPr>
-          <w:rFonts w:ascii="Times New Roman" w:hAnsi="Times New Roman" w:cs="Times New Roman"/>
-          <w:i/>
-          <w:iCs/>
-          <w:sz w:val="24"/>
-          <w:szCs w:val="24"/>
-        </w:rPr>
-        <w:t>ambiguously</w:t>
-      </w:r>
-      <w:r>
-        <w:rPr>
-          <w:rFonts w:ascii="Times New Roman" w:hAnsi="Times New Roman" w:cs="Times New Roman"/>
-          <w:sz w:val="24"/>
-          <w:szCs w:val="24"/>
-        </w:rPr>
-        <w:t xml:space="preserve"> equalized. Invi</w:t>
-      </w:r>
-      <w:r>
-        <w:rPr>
-          <w:rFonts w:ascii="Times New Roman" w:hAnsi="Times New Roman" w:cs="Times New Roman"/>
-          <w:sz w:val="24"/>
-          <w:szCs w:val="24"/>
-        </w:rPr>
-        <w:t>sible and</w:t>
-      </w:r>
-      <w:r>
-        <w:rPr>
-          <w:rFonts w:ascii="Times New Roman" w:hAnsi="Times New Roman" w:cs="Times New Roman"/>
-          <w:sz w:val="24"/>
-          <w:szCs w:val="24"/>
-        </w:rPr>
-        <w:t xml:space="preserve"> internal qualities cannot be rewarded as th</w:t>
-      </w:r>
-      <w:r>
-        <w:rPr>
-          <w:rFonts w:ascii="Times New Roman" w:hAnsi="Times New Roman" w:cs="Times New Roman"/>
-          <w:sz w:val="24"/>
-          <w:szCs w:val="24"/>
-        </w:rPr>
-        <w:t>is</w:t>
-      </w:r>
-      <w:r>
-        <w:rPr>
-          <w:rFonts w:ascii="Times New Roman" w:hAnsi="Times New Roman" w:cs="Times New Roman"/>
-          <w:sz w:val="24"/>
-          <w:szCs w:val="24"/>
-        </w:rPr>
-        <w:t xml:space="preserve"> passion grows because they are too subjecti</w:t>
-      </w:r>
-      <w:r>
-        <w:rPr>
-          <w:rFonts w:ascii="Times New Roman" w:hAnsi="Times New Roman" w:cs="Times New Roman"/>
-          <w:sz w:val="24"/>
-          <w:szCs w:val="24"/>
-        </w:rPr>
-        <w:t>ve</w:t>
-      </w:r>
-      <w:r>
-        <w:rPr>
-          <w:rFonts w:ascii="Times New Roman" w:hAnsi="Times New Roman" w:cs="Times New Roman"/>
-          <w:sz w:val="24"/>
-          <w:szCs w:val="24"/>
-        </w:rPr>
-        <w:t xml:space="preserve"> to equalize </w:t>
-      </w:r>
-      <w:r>
-        <w:rPr>
-          <w:rFonts w:ascii="Times New Roman" w:hAnsi="Times New Roman" w:cs="Times New Roman"/>
-          <w:sz w:val="24"/>
-          <w:szCs w:val="24"/>
-        </w:rPr>
-        <w:t xml:space="preserve">- - </w:t>
-      </w:r>
-      <w:r>
-        <w:rPr>
-          <w:rFonts w:ascii="Times New Roman" w:hAnsi="Times New Roman" w:cs="Times New Roman"/>
-          <w:sz w:val="24"/>
-          <w:szCs w:val="24"/>
-        </w:rPr>
-        <w:t>hence Tocqueville’s emphasis on keeping the passions for liberty and equality in tension. Arguabl</w:t>
-      </w:r>
-      <w:r>
-        <w:rPr>
-          <w:rFonts w:ascii="Times New Roman" w:hAnsi="Times New Roman" w:cs="Times New Roman"/>
-          <w:sz w:val="24"/>
-          <w:szCs w:val="24"/>
-        </w:rPr>
-        <w:t>y</w:t>
-      </w:r>
-      <w:r>
-        <w:rPr>
-          <w:rFonts w:ascii="Times New Roman" w:hAnsi="Times New Roman" w:cs="Times New Roman"/>
-          <w:sz w:val="24"/>
-          <w:szCs w:val="24"/>
-        </w:rPr>
-        <w:t xml:space="preserve">, Plato, Aristotle, Tocqueville and Oakeshott, all (in different ways) </w:t>
-      </w:r>
-      <w:r>
-        <w:rPr>
-          <w:rFonts w:ascii="Times New Roman" w:hAnsi="Times New Roman" w:cs="Times New Roman"/>
-          <w:sz w:val="24"/>
-          <w:szCs w:val="24"/>
-        </w:rPr>
-        <w:t xml:space="preserve">see the cultural loss in the potential </w:t>
-      </w:r>
-      <w:r>
-        <w:rPr>
-          <w:rFonts w:ascii="Times New Roman" w:hAnsi="Times New Roman" w:cs="Times New Roman"/>
-          <w:sz w:val="24"/>
-          <w:szCs w:val="24"/>
-        </w:rPr>
-        <w:t>d</w:t>
-      </w:r>
-      <w:r>
-        <w:rPr>
-          <w:rFonts w:ascii="Times New Roman" w:hAnsi="Times New Roman" w:cs="Times New Roman"/>
-          <w:sz w:val="24"/>
-          <w:szCs w:val="24"/>
-        </w:rPr>
-        <w:t xml:space="preserve">emocratic </w:t>
-      </w:r>
-      <w:r>
-        <w:rPr>
-          <w:rFonts w:ascii="Times New Roman" w:hAnsi="Times New Roman" w:cs="Times New Roman"/>
-          <w:i/>
-          <w:iCs/>
-          <w:sz w:val="24"/>
-          <w:szCs w:val="24"/>
-        </w:rPr>
-        <w:t>reduction of</w:t>
-      </w:r>
-      <w:r>
-        <w:rPr>
-          <w:rFonts w:ascii="Times New Roman" w:hAnsi="Times New Roman" w:cs="Times New Roman"/>
-          <w:sz w:val="24"/>
-          <w:szCs w:val="24"/>
-        </w:rPr>
-        <w:t xml:space="preserve"> political vocabularies mixing tangibles and intangibles, </w:t>
-      </w:r>
-      <w:r>
-        <w:rPr>
-          <w:rFonts w:ascii="Times New Roman" w:hAnsi="Times New Roman" w:cs="Times New Roman"/>
-          <w:i/>
-          <w:iCs/>
-          <w:sz w:val="24"/>
-          <w:szCs w:val="24"/>
-        </w:rPr>
-        <w:t>into</w:t>
-      </w:r>
-      <w:r>
-        <w:rPr>
-          <w:rFonts w:ascii="Times New Roman" w:hAnsi="Times New Roman" w:cs="Times New Roman"/>
-          <w:sz w:val="24"/>
-          <w:szCs w:val="24"/>
-        </w:rPr>
-        <w:t xml:space="preserve"> mere logistical vocabularies making no distinction between state authority and power. As Oakeshott says, “the poor may have more to lose than their poverty.” Needless to say, this tendency has been ma</w:t>
-      </w:r>
-      <w:r>
-        <w:rPr>
-          <w:rFonts w:ascii="Times New Roman" w:hAnsi="Times New Roman" w:cs="Times New Roman"/>
-          <w:sz w:val="24"/>
-          <w:szCs w:val="24"/>
-        </w:rPr>
-        <w:t>g</w:t>
-      </w:r>
-      <w:r>
-        <w:rPr>
-          <w:rFonts w:ascii="Times New Roman" w:hAnsi="Times New Roman" w:cs="Times New Roman"/>
-          <w:sz w:val="24"/>
-          <w:szCs w:val="24"/>
-        </w:rPr>
-        <w:t xml:space="preserve">nified worldwide over the past century by the influence of Wilhelm Wundt and German behavioral psychology on public education (the </w:t>
-      </w:r>
-      <w:r>
-        <w:rPr>
-          <w:rFonts w:ascii="Times New Roman" w:hAnsi="Times New Roman" w:cs="Times New Roman"/>
-          <w:i/>
-          <w:iCs/>
-          <w:sz w:val="24"/>
-          <w:szCs w:val="24"/>
-        </w:rPr>
-        <w:t>good</w:t>
-      </w:r>
-      <w:r>
-        <w:rPr>
-          <w:rFonts w:ascii="Times New Roman" w:hAnsi="Times New Roman" w:cs="Times New Roman"/>
-          <w:sz w:val="24"/>
-          <w:szCs w:val="24"/>
-        </w:rPr>
-        <w:t xml:space="preserve"> as the pleasurable</w:t>
-      </w:r>
-      <w:r>
-        <w:rPr>
-          <w:rFonts w:ascii="Times New Roman" w:hAnsi="Times New Roman" w:cs="Times New Roman"/>
-          <w:sz w:val="24"/>
-          <w:szCs w:val="24"/>
-        </w:rPr>
-        <w:t>,</w:t>
-      </w:r>
-      <w:r>
-        <w:rPr>
-          <w:rFonts w:ascii="Times New Roman" w:hAnsi="Times New Roman" w:cs="Times New Roman"/>
-          <w:sz w:val="24"/>
-          <w:szCs w:val="24"/>
-        </w:rPr>
-        <w:t xml:space="preserve"> the </w:t>
-      </w:r>
-      <w:r>
-        <w:rPr>
-          <w:rFonts w:ascii="Times New Roman" w:hAnsi="Times New Roman" w:cs="Times New Roman"/>
-          <w:i/>
-          <w:iCs/>
-          <w:sz w:val="24"/>
-          <w:szCs w:val="24"/>
-        </w:rPr>
-        <w:t>bad</w:t>
-      </w:r>
-      <w:r>
-        <w:rPr>
-          <w:rFonts w:ascii="Times New Roman" w:hAnsi="Times New Roman" w:cs="Times New Roman"/>
-          <w:sz w:val="24"/>
-          <w:szCs w:val="24"/>
-        </w:rPr>
-        <w:t xml:space="preserve"> as painful and boring). Arguably, there is a thread in this of Platonic </w:t>
-      </w:r>
-      <w:r>
-        <w:rPr>
-          <w:rFonts w:ascii="Times New Roman" w:hAnsi="Times New Roman" w:cs="Times New Roman"/>
-          <w:i/>
-          <w:iCs/>
-          <w:sz w:val="24"/>
-          <w:szCs w:val="24"/>
-        </w:rPr>
-        <w:t>eros</w:t>
-      </w:r>
-      <w:r>
-        <w:rPr>
-          <w:rFonts w:ascii="Times New Roman" w:hAnsi="Times New Roman" w:cs="Times New Roman"/>
-          <w:sz w:val="24"/>
-          <w:szCs w:val="24"/>
-        </w:rPr>
-        <w:t xml:space="preserve">, one reason Oakeshott may have placed such emphasis as a </w:t>
-      </w:r>
-      <w:r>
-        <w:rPr>
-          <w:rFonts w:ascii="Times New Roman" w:hAnsi="Times New Roman" w:cs="Times New Roman"/>
-          <w:sz w:val="24"/>
-          <w:szCs w:val="24"/>
-        </w:rPr>
-        <w:t>c</w:t>
-      </w:r>
-      <w:r>
-        <w:rPr>
-          <w:rFonts w:ascii="Times New Roman" w:hAnsi="Times New Roman" w:cs="Times New Roman"/>
-          <w:sz w:val="24"/>
-          <w:szCs w:val="24"/>
-        </w:rPr>
-        <w:t xml:space="preserve">ounterweight on </w:t>
-      </w:r>
-      <w:r>
-        <w:rPr>
-          <w:rFonts w:ascii="Times New Roman" w:hAnsi="Times New Roman" w:cs="Times New Roman"/>
-          <w:i/>
-          <w:iCs/>
-          <w:sz w:val="24"/>
-          <w:szCs w:val="24"/>
-        </w:rPr>
-        <w:t>Roman</w:t>
-      </w:r>
-      <w:r>
-        <w:rPr>
-          <w:rFonts w:ascii="Times New Roman" w:hAnsi="Times New Roman" w:cs="Times New Roman"/>
-          <w:sz w:val="24"/>
-          <w:szCs w:val="24"/>
-        </w:rPr>
-        <w:t xml:space="preserve"> legal practices and concepts in his writing and pedagogy.</w:t>
+        <w:t xml:space="preserve">Michael Oakeshott, </w:t>
+      </w:r>
+      <w:r>
+        <w:rPr>
+          <w:rFonts w:ascii="Times New Roman" w:hAnsi="Times New Roman" w:cs="Times New Roman"/>
+          <w:i/>
+          <w:iCs/>
+          <w:sz w:val="24"/>
+          <w:szCs w:val="24"/>
+        </w:rPr>
+        <w:t>On History</w:t>
+      </w:r>
+      <w:r>
+        <w:rPr>
+          <w:rFonts w:ascii="Times New Roman" w:hAnsi="Times New Roman" w:cs="Times New Roman"/>
+          <w:sz w:val="24"/>
+          <w:szCs w:val="24"/>
+        </w:rPr>
+        <w:t>, 1983, (Oxford, 1983), pp 167-68.</w:t>
       </w:r>
     </w:p>
     <w:p>
@@ -5806,278 +5558,50 @@
           <w:sz w:val="24"/>
           <w:szCs w:val="24"/>
         </w:rPr>
-        <w:lastRenderedPageBreak/>
-        <w:t xml:space="preserve">The tension between a comprehensive political authority (such as the </w:t>
-      </w:r>
-      <w:r>
-        <w:rPr>
-          <w:rFonts w:ascii="Times New Roman" w:hAnsi="Times New Roman" w:cs="Times New Roman"/>
-          <w:i/>
-          <w:iCs/>
-          <w:sz w:val="24"/>
-          <w:szCs w:val="24"/>
-        </w:rPr>
-        <w:t>polis</w:t>
-      </w:r>
-      <w:r>
-        <w:rPr>
-          <w:rFonts w:ascii="Times New Roman" w:hAnsi="Times New Roman" w:cs="Times New Roman"/>
-          <w:sz w:val="24"/>
-          <w:szCs w:val="24"/>
-        </w:rPr>
-        <w:t>, the state, the nation</w:t>
-      </w:r>
-      <w:r>
-        <w:rPr>
-          <w:rFonts w:ascii="Times New Roman" w:hAnsi="Times New Roman" w:cs="Times New Roman"/>
-          <w:sz w:val="24"/>
-          <w:szCs w:val="24"/>
-        </w:rPr>
-        <w:t xml:space="preserve"> </w:t>
-      </w:r>
-      <w:r>
-        <w:rPr>
-          <w:rFonts w:ascii="Times New Roman" w:hAnsi="Times New Roman" w:cs="Times New Roman"/>
-          <w:sz w:val="24"/>
-          <w:szCs w:val="24"/>
-        </w:rPr>
-        <w:t xml:space="preserve">state) and democracy (rule by the people) has been explored since at least Plato, and before modern conceptions of state sovereignty, and its basis and location. In the Platonic dialogue, </w:t>
-      </w:r>
-      <w:r>
-        <w:rPr>
-          <w:rFonts w:ascii="Times New Roman" w:hAnsi="Times New Roman" w:cs="Times New Roman"/>
-          <w:i/>
-          <w:iCs/>
-          <w:sz w:val="24"/>
-          <w:szCs w:val="24"/>
-        </w:rPr>
-        <w:t>The Statesman</w:t>
-      </w:r>
-      <w:r>
-        <w:rPr>
-          <w:rFonts w:ascii="Times New Roman" w:hAnsi="Times New Roman" w:cs="Times New Roman"/>
-          <w:sz w:val="24"/>
-          <w:szCs w:val="24"/>
-        </w:rPr>
-        <w:t xml:space="preserve">, for example, the </w:t>
-      </w:r>
-      <w:proofErr w:type="spellStart"/>
-      <w:r>
-        <w:rPr>
-          <w:rFonts w:ascii="Times New Roman" w:hAnsi="Times New Roman" w:cs="Times New Roman"/>
-          <w:sz w:val="24"/>
-          <w:szCs w:val="24"/>
-        </w:rPr>
-        <w:t>interlocators</w:t>
-      </w:r>
-      <w:proofErr w:type="spellEnd"/>
-      <w:r>
-        <w:rPr>
-          <w:rFonts w:ascii="Times New Roman" w:hAnsi="Times New Roman" w:cs="Times New Roman"/>
-          <w:sz w:val="24"/>
-          <w:szCs w:val="24"/>
-        </w:rPr>
-        <w:t xml:space="preserve"> reads the conclusion that when </w:t>
-      </w:r>
-      <w:r>
-        <w:rPr>
-          <w:rFonts w:ascii="Times New Roman" w:hAnsi="Times New Roman" w:cs="Times New Roman"/>
-          <w:sz w:val="24"/>
-          <w:szCs w:val="24"/>
-        </w:rPr>
-        <w:t>citizens</w:t>
-      </w:r>
-      <w:r>
-        <w:rPr>
-          <w:rFonts w:ascii="Times New Roman" w:hAnsi="Times New Roman" w:cs="Times New Roman"/>
-          <w:sz w:val="24"/>
-          <w:szCs w:val="24"/>
-        </w:rPr>
-        <w:t xml:space="preserve"> are law-abiding, democracy is the worst form of governance. And in Aristotle’s </w:t>
-      </w:r>
-      <w:r>
-        <w:rPr>
-          <w:rFonts w:ascii="Times New Roman" w:hAnsi="Times New Roman" w:cs="Times New Roman"/>
-          <w:i/>
-          <w:iCs/>
-          <w:sz w:val="24"/>
-          <w:szCs w:val="24"/>
-        </w:rPr>
-        <w:t>Politics</w:t>
-      </w:r>
-      <w:r>
-        <w:rPr>
-          <w:rFonts w:ascii="Times New Roman" w:hAnsi="Times New Roman" w:cs="Times New Roman"/>
-          <w:sz w:val="24"/>
-          <w:szCs w:val="24"/>
-        </w:rPr>
-        <w:t>, the discussion of forms of democracy in BK VI concludes that the worst form of democratic gover</w:t>
-      </w:r>
-      <w:r>
-        <w:rPr>
-          <w:rFonts w:ascii="Times New Roman" w:hAnsi="Times New Roman" w:cs="Times New Roman"/>
-          <w:sz w:val="24"/>
-          <w:szCs w:val="24"/>
-        </w:rPr>
-        <w:t>n</w:t>
-      </w:r>
-      <w:r>
-        <w:rPr>
-          <w:rFonts w:ascii="Times New Roman" w:hAnsi="Times New Roman" w:cs="Times New Roman"/>
-          <w:sz w:val="24"/>
-          <w:szCs w:val="24"/>
-        </w:rPr>
-        <w:t xml:space="preserve">ance is by daily decrees </w:t>
-      </w:r>
-      <w:r>
-        <w:rPr>
-          <w:rFonts w:ascii="Times New Roman" w:hAnsi="Times New Roman" w:cs="Times New Roman"/>
-          <w:sz w:val="24"/>
-          <w:szCs w:val="24"/>
-        </w:rPr>
-        <w:t xml:space="preserve">which provide no standing constitutional order. And in the intense debates of the French revolution the largest differences occurred over the question where to locate the basis for a </w:t>
-      </w:r>
-      <w:r>
-        <w:rPr>
-          <w:rFonts w:ascii="Times New Roman" w:hAnsi="Times New Roman" w:cs="Times New Roman"/>
-          <w:sz w:val="24"/>
-          <w:szCs w:val="24"/>
-        </w:rPr>
-        <w:t xml:space="preserve">final </w:t>
-      </w:r>
-      <w:r>
-        <w:rPr>
-          <w:rFonts w:ascii="Times New Roman" w:hAnsi="Times New Roman" w:cs="Times New Roman"/>
-          <w:sz w:val="24"/>
-          <w:szCs w:val="24"/>
-        </w:rPr>
-        <w:t xml:space="preserve">or sovereign authority - - the people, the nation, the assembly, etc. In exploring Oakeshott’s conception of the </w:t>
-      </w:r>
-      <w:r>
-        <w:rPr>
-          <w:rFonts w:ascii="Times New Roman" w:hAnsi="Times New Roman" w:cs="Times New Roman"/>
-          <w:i/>
-          <w:iCs/>
-          <w:sz w:val="24"/>
-          <w:szCs w:val="24"/>
-        </w:rPr>
-        <w:t>authority</w:t>
-      </w:r>
-      <w:r>
-        <w:rPr>
-          <w:rFonts w:ascii="Times New Roman" w:hAnsi="Times New Roman" w:cs="Times New Roman"/>
-          <w:sz w:val="24"/>
-          <w:szCs w:val="24"/>
-        </w:rPr>
-        <w:t xml:space="preserve"> of law and its relation to state viability, it seems obvious the importance of addressing the effects of old or advanced democracy on preservation of the political or comprehensive authority itself. If the distinctive feature of the modern state since at least </w:t>
-      </w:r>
-      <w:proofErr w:type="spellStart"/>
-      <w:r>
-        <w:rPr>
-          <w:rFonts w:ascii="Times New Roman" w:hAnsi="Times New Roman" w:cs="Times New Roman"/>
-          <w:sz w:val="24"/>
-          <w:szCs w:val="24"/>
-        </w:rPr>
-        <w:t>Bodin</w:t>
-      </w:r>
-      <w:proofErr w:type="spellEnd"/>
-      <w:r>
-        <w:rPr>
-          <w:rFonts w:ascii="Times New Roman" w:hAnsi="Times New Roman" w:cs="Times New Roman"/>
-          <w:sz w:val="24"/>
-          <w:szCs w:val="24"/>
-        </w:rPr>
-        <w:t xml:space="preserve"> is its provision of a standing frame capable of accommodations different partisan claims, then the tendency of democracy over time toward diminishing of </w:t>
-      </w:r>
-      <w:r>
-        <w:rPr>
-          <w:rFonts w:ascii="Times New Roman" w:hAnsi="Times New Roman" w:cs="Times New Roman"/>
-          <w:i/>
-          <w:iCs/>
-          <w:sz w:val="24"/>
-          <w:szCs w:val="24"/>
-        </w:rPr>
-        <w:t>all</w:t>
-      </w:r>
-      <w:r>
-        <w:rPr>
-          <w:rFonts w:ascii="Times New Roman" w:hAnsi="Times New Roman" w:cs="Times New Roman"/>
-          <w:sz w:val="24"/>
-          <w:szCs w:val="24"/>
-        </w:rPr>
-        <w:t xml:space="preserve"> hierarchic authority, is a factor as well in the future of the modern state’s continued viability. Tocqueville’s version of this insight is that the democratic emphasis on practical utility gradually diminishes the importance and appreciation of forms and formal procedures, yet democracy needs these more than any other constitutional shape to protect the we</w:t>
-      </w:r>
-      <w:r>
-        <w:rPr>
-          <w:rFonts w:ascii="Times New Roman" w:hAnsi="Times New Roman" w:cs="Times New Roman"/>
-          <w:sz w:val="24"/>
-          <w:szCs w:val="24"/>
-        </w:rPr>
-        <w:t>a</w:t>
-      </w:r>
-      <w:r>
-        <w:rPr>
-          <w:rFonts w:ascii="Times New Roman" w:hAnsi="Times New Roman" w:cs="Times New Roman"/>
-          <w:sz w:val="24"/>
-          <w:szCs w:val="24"/>
-        </w:rPr>
-        <w:t>k from the strong. (</w:t>
-      </w:r>
-      <w:r>
-        <w:rPr>
-          <w:rFonts w:ascii="Times New Roman" w:hAnsi="Times New Roman" w:cs="Times New Roman"/>
-          <w:i/>
-          <w:iCs/>
-          <w:sz w:val="24"/>
-          <w:szCs w:val="24"/>
-        </w:rPr>
-        <w:t>Democracy in America</w:t>
-      </w:r>
-      <w:r>
-        <w:rPr>
-          <w:rFonts w:ascii="Times New Roman" w:hAnsi="Times New Roman" w:cs="Times New Roman"/>
-          <w:sz w:val="24"/>
-          <w:szCs w:val="24"/>
-        </w:rPr>
-        <w:t xml:space="preserve">, Vol. II, </w:t>
-      </w:r>
-      <w:r>
-        <w:rPr>
-          <w:rFonts w:ascii="Times New Roman" w:hAnsi="Times New Roman" w:cs="Times New Roman"/>
-          <w:sz w:val="24"/>
-          <w:szCs w:val="24"/>
-        </w:rPr>
-        <w:t>B</w:t>
-      </w:r>
-      <w:r>
-        <w:rPr>
-          <w:rFonts w:ascii="Times New Roman" w:hAnsi="Times New Roman" w:cs="Times New Roman"/>
-          <w:sz w:val="24"/>
-          <w:szCs w:val="24"/>
-        </w:rPr>
-        <w:t>K IV, Ch. 7, any edition.)</w:t>
-      </w:r>
-    </w:p>
-    <w:p>
-      <w:pPr>
-        <w:rPr>
-          <w:rFonts w:ascii="Times New Roman" w:hAnsi="Times New Roman" w:cs="Times New Roman"/>
-          <w:sz w:val="24"/>
-          <w:szCs w:val="24"/>
-        </w:rPr>
-      </w:pPr>
-      <w:r>
-        <w:rPr>
-          <w:rFonts w:ascii="Times New Roman" w:hAnsi="Times New Roman" w:cs="Times New Roman"/>
-          <w:sz w:val="24"/>
-          <w:szCs w:val="24"/>
-        </w:rPr>
-        <w:br w:type="page"/>
+        <w:t xml:space="preserve">Michael Oakeshott, </w:t>
+      </w:r>
+      <w:r>
+        <w:rPr>
+          <w:rFonts w:ascii="Times New Roman" w:hAnsi="Times New Roman" w:cs="Times New Roman"/>
+          <w:i/>
+          <w:iCs/>
+          <w:sz w:val="24"/>
+          <w:szCs w:val="24"/>
+        </w:rPr>
+        <w:t>On History</w:t>
+      </w:r>
+      <w:r>
+        <w:rPr>
+          <w:rFonts w:ascii="Times New Roman" w:hAnsi="Times New Roman" w:cs="Times New Roman"/>
+          <w:sz w:val="24"/>
+          <w:szCs w:val="24"/>
+        </w:rPr>
+        <w:t>, 1983, (Oxford, 1983), p</w:t>
+      </w:r>
+      <w:r>
+        <w:rPr>
+          <w:rFonts w:ascii="Times New Roman" w:hAnsi="Times New Roman" w:cs="Times New Roman"/>
+          <w:sz w:val="24"/>
+          <w:szCs w:val="24"/>
+        </w:rPr>
+        <w:t>p 144-46 (Emphasis added)</w:t>
+      </w:r>
+      <w:r>
+        <w:rPr>
+          <w:rFonts w:ascii="Times New Roman" w:hAnsi="Times New Roman" w:cs="Times New Roman"/>
+          <w:sz w:val="24"/>
+          <w:szCs w:val="24"/>
+        </w:rPr>
+        <w:t>.</w:t>
       </w:r>
     </w:p>
     <w:p>
       <w:pPr>
         <w:pStyle w:val="ListParagraph"/>
+        <w:numPr>
+          <w:ilvl w:val="0"/>
+          <w:numId w:val="1"/>
+        </w:numPr>
         <w:spacing w:after="0" w:line="360" w:lineRule="auto"/>
         <w:rPr>
           <w:rFonts w:ascii="Times New Roman" w:hAnsi="Times New Roman" w:cs="Times New Roman"/>
@@ -6085,26 +5609,43 @@
           <w:szCs w:val="24"/>
         </w:rPr>
       </w:pPr>
-    </w:p>
-    <w:p>
-      <w:pPr>
-        <w:spacing w:after="0" w:line="360" w:lineRule="auto"/>
-        <w:rPr>
-          <w:rFonts w:ascii="Times New Roman" w:hAnsi="Times New Roman" w:cs="Times New Roman"/>
-          <w:sz w:val="24"/>
-          <w:szCs w:val="24"/>
-        </w:rPr>
-      </w:pPr>
+      <w:r>
+        <w:rPr>
+          <w:rFonts w:ascii="Times New Roman" w:hAnsi="Times New Roman" w:cs="Times New Roman"/>
+          <w:sz w:val="24"/>
+          <w:szCs w:val="24"/>
+        </w:rPr>
+        <w:t xml:space="preserve">Michael Oakeshott, </w:t>
+      </w:r>
+      <w:r>
+        <w:rPr>
+          <w:rFonts w:ascii="Times New Roman" w:hAnsi="Times New Roman" w:cs="Times New Roman"/>
+          <w:i/>
+          <w:iCs/>
+          <w:sz w:val="24"/>
+          <w:szCs w:val="24"/>
+        </w:rPr>
+        <w:t>On History</w:t>
+      </w:r>
+      <w:r>
+        <w:rPr>
+          <w:rFonts w:ascii="Times New Roman" w:hAnsi="Times New Roman" w:cs="Times New Roman"/>
+          <w:sz w:val="24"/>
+          <w:szCs w:val="24"/>
+        </w:rPr>
+        <w:t>, 1983, (Oxford, 1983), p 155.</w:t>
+      </w:r>
     </w:p>
     <w:p>
       <w:pPr>
         <w:pStyle w:val="ListParagraph"/>
+        <w:numPr>
+          <w:ilvl w:val="0"/>
+          <w:numId w:val="1"/>
+        </w:numPr>
         <w:spacing w:after="0" w:line="360" w:lineRule="auto"/>
-        <w:jc w:val="center"/>
-        <w:rPr>
-          <w:rFonts w:ascii="Times New Roman" w:hAnsi="Times New Roman" w:cs="Times New Roman"/>
-          <w:b/>
-          <w:bCs/>
+        <w:rPr>
+          <w:rFonts w:ascii="Times New Roman" w:hAnsi="Times New Roman" w:cs="Times New Roman"/>
           <w:sz w:val="24"/>
           <w:szCs w:val="24"/>
         </w:rPr>
@@ -6112,33 +5653,381 @@
       <w:r>
         <w:rPr>
           <w:rFonts w:ascii="Times New Roman" w:hAnsi="Times New Roman" w:cs="Times New Roman"/>
-          <w:b/>
-          <w:bCs/>
-          <w:sz w:val="24"/>
-          <w:szCs w:val="24"/>
-        </w:rPr>
-        <w:t>Bibliography</w:t>
+          <w:sz w:val="24"/>
+          <w:szCs w:val="24"/>
+        </w:rPr>
+        <w:t xml:space="preserve">Michael Oakeshott, </w:t>
+      </w:r>
+      <w:r>
+        <w:rPr>
+          <w:rFonts w:ascii="Times New Roman" w:hAnsi="Times New Roman" w:cs="Times New Roman"/>
+          <w:i/>
+          <w:iCs/>
+          <w:sz w:val="24"/>
+          <w:szCs w:val="24"/>
+        </w:rPr>
+        <w:t xml:space="preserve">On </w:t>
+      </w:r>
+      <w:r>
+        <w:rPr>
+          <w:rFonts w:ascii="Times New Roman" w:hAnsi="Times New Roman" w:cs="Times New Roman"/>
+          <w:i/>
+          <w:iCs/>
+          <w:sz w:val="24"/>
+          <w:szCs w:val="24"/>
+        </w:rPr>
+        <w:t>Human Conduct (</w:t>
+      </w:r>
+      <w:r>
+        <w:rPr>
+          <w:rFonts w:ascii="Times New Roman" w:hAnsi="Times New Roman" w:cs="Times New Roman"/>
+          <w:sz w:val="24"/>
+          <w:szCs w:val="24"/>
+        </w:rPr>
+        <w:t>Oxford, 1975), p 174.</w:t>
       </w:r>
     </w:p>
     <w:p>
       <w:pPr>
         <w:pStyle w:val="ListParagraph"/>
+        <w:numPr>
+          <w:ilvl w:val="0"/>
+          <w:numId w:val="1"/>
+        </w:numPr>
         <w:spacing w:after="0" w:line="360" w:lineRule="auto"/>
-        <w:jc w:val="center"/>
-        <w:rPr>
-          <w:rFonts w:ascii="Times New Roman" w:hAnsi="Times New Roman" w:cs="Times New Roman"/>
-          <w:b/>
-          <w:bCs/>
+        <w:rPr>
+          <w:rFonts w:ascii="Times New Roman" w:hAnsi="Times New Roman" w:cs="Times New Roman"/>
           <w:sz w:val="24"/>
           <w:szCs w:val="24"/>
         </w:rPr>
       </w:pPr>
+      <w:r>
+        <w:rPr>
+          <w:rFonts w:ascii="Times New Roman" w:hAnsi="Times New Roman" w:cs="Times New Roman"/>
+          <w:sz w:val="24"/>
+          <w:szCs w:val="24"/>
+        </w:rPr>
+        <w:t>It has been suggested there is a tension in Oakeshott’s thought between his early defense of local knowledge (his D</w:t>
+      </w:r>
+      <w:r>
+        <w:rPr>
+          <w:rFonts w:ascii="Times New Roman" w:hAnsi="Times New Roman" w:cs="Times New Roman"/>
+          <w:sz w:val="24"/>
+          <w:szCs w:val="24"/>
+        </w:rPr>
+        <w:t>ao</w:t>
+      </w:r>
+      <w:r>
+        <w:rPr>
+          <w:rFonts w:ascii="Times New Roman" w:hAnsi="Times New Roman" w:cs="Times New Roman"/>
+          <w:sz w:val="24"/>
+          <w:szCs w:val="24"/>
+        </w:rPr>
+        <w:t>ist side, so to speak</w:t>
+      </w:r>
+      <w:r>
+        <w:rPr>
+          <w:rFonts w:ascii="Times New Roman" w:hAnsi="Times New Roman" w:cs="Times New Roman"/>
+          <w:sz w:val="24"/>
+          <w:szCs w:val="24"/>
+        </w:rPr>
+        <w:t xml:space="preserve">; </w:t>
+      </w:r>
+      <w:r>
+        <w:rPr>
+          <w:rFonts w:ascii="Times New Roman" w:hAnsi="Times New Roman" w:cs="Times New Roman"/>
+          <w:sz w:val="24"/>
+          <w:szCs w:val="24"/>
+        </w:rPr>
+        <w:t>(</w:t>
+      </w:r>
+      <w:r>
+        <w:rPr>
+          <w:rFonts w:ascii="Times New Roman" w:hAnsi="Times New Roman" w:cs="Times New Roman"/>
+          <w:sz w:val="24"/>
+          <w:szCs w:val="24"/>
+        </w:rPr>
+        <w:t xml:space="preserve">see </w:t>
+      </w:r>
+      <w:r>
+        <w:rPr>
+          <w:rFonts w:ascii="Times New Roman" w:hAnsi="Times New Roman" w:cs="Times New Roman"/>
+          <w:sz w:val="24"/>
+          <w:szCs w:val="24"/>
+        </w:rPr>
+        <w:t xml:space="preserve">J. </w:t>
+      </w:r>
+      <w:r>
+        <w:rPr>
+          <w:rFonts w:ascii="Times New Roman" w:hAnsi="Times New Roman" w:cs="Times New Roman"/>
+          <w:sz w:val="24"/>
+          <w:szCs w:val="24"/>
+        </w:rPr>
+        <w:t xml:space="preserve">Coats &amp; </w:t>
+      </w:r>
+      <w:r>
+        <w:rPr>
+          <w:rFonts w:ascii="Times New Roman" w:hAnsi="Times New Roman" w:cs="Times New Roman"/>
+          <w:sz w:val="24"/>
+          <w:szCs w:val="24"/>
+        </w:rPr>
+        <w:t xml:space="preserve">C. </w:t>
+      </w:r>
+      <w:proofErr w:type="spellStart"/>
+      <w:r>
+        <w:rPr>
+          <w:rFonts w:ascii="Times New Roman" w:hAnsi="Times New Roman" w:cs="Times New Roman"/>
+          <w:sz w:val="24"/>
+          <w:szCs w:val="24"/>
+        </w:rPr>
+        <w:t>Chu</w:t>
+      </w:r>
+      <w:r>
+        <w:rPr>
+          <w:rFonts w:ascii="Times New Roman" w:hAnsi="Times New Roman" w:cs="Times New Roman"/>
+          <w:sz w:val="24"/>
+          <w:szCs w:val="24"/>
+        </w:rPr>
+        <w:t>e</w:t>
+      </w:r>
+      <w:r>
+        <w:rPr>
+          <w:rFonts w:ascii="Times New Roman" w:hAnsi="Times New Roman" w:cs="Times New Roman"/>
+          <w:sz w:val="24"/>
+          <w:szCs w:val="24"/>
+        </w:rPr>
+        <w:t>ng</w:t>
+      </w:r>
+      <w:proofErr w:type="spellEnd"/>
+      <w:r>
+        <w:rPr>
+          <w:rFonts w:ascii="Times New Roman" w:hAnsi="Times New Roman" w:cs="Times New Roman"/>
+          <w:sz w:val="24"/>
+          <w:szCs w:val="24"/>
+        </w:rPr>
+        <w:t xml:space="preserve">, </w:t>
+      </w:r>
+      <w:r>
+        <w:rPr>
+          <w:rFonts w:ascii="Times New Roman" w:hAnsi="Times New Roman" w:cs="Times New Roman"/>
+          <w:i/>
+          <w:iCs/>
+          <w:sz w:val="24"/>
+          <w:szCs w:val="24"/>
+        </w:rPr>
+        <w:t>The Poetic Character of Human Activity</w:t>
+      </w:r>
+      <w:r>
+        <w:rPr>
+          <w:rFonts w:ascii="Times New Roman" w:hAnsi="Times New Roman" w:cs="Times New Roman"/>
+          <w:sz w:val="24"/>
+          <w:szCs w:val="24"/>
+        </w:rPr>
+        <w:t>, Lexington Books,</w:t>
+      </w:r>
+      <w:r>
+        <w:rPr>
+          <w:rFonts w:ascii="Times New Roman" w:hAnsi="Times New Roman" w:cs="Times New Roman"/>
+          <w:sz w:val="24"/>
+          <w:szCs w:val="24"/>
+        </w:rPr>
+        <w:t xml:space="preserve"> 2012)</w:t>
+      </w:r>
+      <w:r>
+        <w:rPr>
+          <w:rFonts w:ascii="Times New Roman" w:hAnsi="Times New Roman" w:cs="Times New Roman"/>
+          <w:sz w:val="24"/>
+          <w:szCs w:val="24"/>
+        </w:rPr>
+        <w:t>,</w:t>
+      </w:r>
+      <w:r>
+        <w:rPr>
+          <w:rFonts w:ascii="Times New Roman" w:hAnsi="Times New Roman" w:cs="Times New Roman"/>
+          <w:sz w:val="24"/>
+          <w:szCs w:val="24"/>
+        </w:rPr>
+        <w:t xml:space="preserve"> and his more generic account of the rule of law</w:t>
+      </w:r>
+      <w:r>
+        <w:rPr>
+          <w:rFonts w:ascii="Times New Roman" w:hAnsi="Times New Roman" w:cs="Times New Roman"/>
+          <w:sz w:val="24"/>
+          <w:szCs w:val="24"/>
+        </w:rPr>
+        <w:t xml:space="preserve">. </w:t>
+      </w:r>
+      <w:r>
+        <w:rPr>
+          <w:rFonts w:ascii="Times New Roman" w:hAnsi="Times New Roman" w:cs="Times New Roman"/>
+          <w:sz w:val="24"/>
+          <w:szCs w:val="24"/>
+        </w:rPr>
+        <w:t xml:space="preserve">See S.C. Scott, </w:t>
+      </w:r>
+      <w:r>
+        <w:rPr>
+          <w:rFonts w:ascii="Times New Roman" w:hAnsi="Times New Roman" w:cs="Times New Roman"/>
+          <w:i/>
+          <w:iCs/>
+          <w:sz w:val="24"/>
+          <w:szCs w:val="24"/>
+        </w:rPr>
+        <w:t>Seeing Like a State</w:t>
+      </w:r>
+      <w:r>
+        <w:rPr>
+          <w:rFonts w:ascii="Times New Roman" w:hAnsi="Times New Roman" w:cs="Times New Roman"/>
+          <w:sz w:val="24"/>
+          <w:szCs w:val="24"/>
+        </w:rPr>
+        <w:t xml:space="preserve">, (Yale, 2017), p. 368; and D. </w:t>
+      </w:r>
+      <w:proofErr w:type="spellStart"/>
+      <w:r>
+        <w:rPr>
+          <w:rFonts w:ascii="Times New Roman" w:hAnsi="Times New Roman" w:cs="Times New Roman"/>
+          <w:sz w:val="24"/>
+          <w:szCs w:val="24"/>
+        </w:rPr>
+        <w:t>Dyzenhaus</w:t>
+      </w:r>
+      <w:proofErr w:type="spellEnd"/>
+      <w:r>
+        <w:rPr>
+          <w:rFonts w:ascii="Times New Roman" w:hAnsi="Times New Roman" w:cs="Times New Roman"/>
+          <w:sz w:val="24"/>
+          <w:szCs w:val="24"/>
+        </w:rPr>
+        <w:t xml:space="preserve">, and T. Poole, eds., 2015 </w:t>
+      </w:r>
+      <w:r>
+        <w:rPr>
+          <w:rFonts w:ascii="Times New Roman" w:hAnsi="Times New Roman" w:cs="Times New Roman"/>
+          <w:i/>
+          <w:iCs/>
+          <w:sz w:val="24"/>
+          <w:szCs w:val="24"/>
+        </w:rPr>
+        <w:t>Law, Liberty and The State</w:t>
+      </w:r>
+      <w:r>
+        <w:rPr>
+          <w:rFonts w:ascii="Times New Roman" w:hAnsi="Times New Roman" w:cs="Times New Roman"/>
+          <w:sz w:val="24"/>
+          <w:szCs w:val="24"/>
+        </w:rPr>
+        <w:t>, (Cambridge, 2015), p. 181</w:t>
+      </w:r>
+      <w:r>
+        <w:rPr>
+          <w:rFonts w:ascii="Times New Roman" w:hAnsi="Times New Roman" w:cs="Times New Roman"/>
+          <w:sz w:val="24"/>
+          <w:szCs w:val="24"/>
+        </w:rPr>
+        <w:t>.</w:t>
+      </w:r>
+      <w:r>
+        <w:rPr>
+          <w:rFonts w:ascii="Times New Roman" w:hAnsi="Times New Roman" w:cs="Times New Roman"/>
+          <w:sz w:val="24"/>
+          <w:szCs w:val="24"/>
+        </w:rPr>
+        <w:t xml:space="preserve"> </w:t>
+      </w:r>
+      <w:r>
+        <w:rPr>
+          <w:rFonts w:ascii="Times New Roman" w:hAnsi="Times New Roman" w:cs="Times New Roman"/>
+          <w:sz w:val="24"/>
+          <w:szCs w:val="24"/>
+        </w:rPr>
+        <w:t xml:space="preserve">In my view, this claim is based on a misreading of Oakeshott’s account of civil association and rule of law as lacking a “purpose.” Oakeshott does not deny to civil association and rule of law </w:t>
+      </w:r>
+      <w:r>
+        <w:rPr>
+          <w:rFonts w:ascii="Times New Roman" w:hAnsi="Times New Roman" w:cs="Times New Roman"/>
+          <w:i/>
+          <w:iCs/>
+          <w:sz w:val="24"/>
+          <w:szCs w:val="24"/>
+        </w:rPr>
+        <w:t>general</w:t>
+      </w:r>
+      <w:r>
+        <w:rPr>
+          <w:rFonts w:ascii="Times New Roman" w:hAnsi="Times New Roman" w:cs="Times New Roman"/>
+          <w:sz w:val="24"/>
+          <w:szCs w:val="24"/>
+        </w:rPr>
+        <w:t xml:space="preserve"> purposes, but only </w:t>
+      </w:r>
+      <w:r>
+        <w:rPr>
+          <w:rFonts w:ascii="Times New Roman" w:hAnsi="Times New Roman" w:cs="Times New Roman"/>
+          <w:i/>
+          <w:iCs/>
+          <w:sz w:val="24"/>
+          <w:szCs w:val="24"/>
+        </w:rPr>
+        <w:t>substantive</w:t>
+      </w:r>
+      <w:r>
+        <w:rPr>
+          <w:rFonts w:ascii="Times New Roman" w:hAnsi="Times New Roman" w:cs="Times New Roman"/>
+          <w:sz w:val="24"/>
+          <w:szCs w:val="24"/>
+        </w:rPr>
+        <w:t xml:space="preserve"> purposes, and carefully speaking, general purposes could be “partisan,” as in the differences between socialism and liberalism, for example, or in Aristotle’s account of the six forms of constitution. Also, this criticism ignores Oakeshott’s account of traditional knowledge as constantly undergoing change, in the same way as </w:t>
+      </w:r>
+      <w:r>
+        <w:rPr>
+          <w:rFonts w:ascii="Times New Roman" w:hAnsi="Times New Roman" w:cs="Times New Roman"/>
+          <w:sz w:val="24"/>
+          <w:szCs w:val="24"/>
+        </w:rPr>
+        <w:t xml:space="preserve">in his account of aesthetic experience a </w:t>
+      </w:r>
+      <w:r>
+        <w:rPr>
+          <w:rFonts w:ascii="Times New Roman" w:hAnsi="Times New Roman" w:cs="Times New Roman"/>
+          <w:sz w:val="24"/>
+          <w:szCs w:val="24"/>
+        </w:rPr>
+        <w:t>medieval</w:t>
+      </w:r>
+      <w:r>
+        <w:rPr>
+          <w:rFonts w:ascii="Times New Roman" w:hAnsi="Times New Roman" w:cs="Times New Roman"/>
+          <w:sz w:val="24"/>
+          <w:szCs w:val="24"/>
+        </w:rPr>
+        <w:t xml:space="preserve"> painting which was created as an object of worship might centuries later evolve into an object of “p</w:t>
+      </w:r>
+      <w:r>
+        <w:rPr>
+          <w:rFonts w:ascii="Times New Roman" w:hAnsi="Times New Roman" w:cs="Times New Roman"/>
+          <w:sz w:val="24"/>
+          <w:szCs w:val="24"/>
+        </w:rPr>
+        <w:t>oetic” delight for its own sake.</w:t>
+      </w:r>
+      <w:r>
+        <w:rPr>
+          <w:rFonts w:ascii="Times New Roman" w:hAnsi="Times New Roman" w:cs="Times New Roman"/>
+          <w:sz w:val="24"/>
+          <w:szCs w:val="24"/>
+        </w:rPr>
+        <w:t xml:space="preserve"> </w:t>
+      </w:r>
     </w:p>
     <w:p>
       <w:pPr>
         <w:pStyle w:val="ListParagraph"/>
+        <w:numPr>
+          <w:ilvl w:val="0"/>
+          <w:numId w:val="1"/>
+        </w:numPr>
         <w:spacing w:after="0" w:line="360" w:lineRule="auto"/>
-        <w:ind w:hanging="720"/>
         <w:rPr>
           <w:rFonts w:ascii="Times New Roman" w:hAnsi="Times New Roman" w:cs="Times New Roman"/>
           <w:sz w:val="24"/>
@@ -6151,60 +6040,76 @@
           <w:sz w:val="24"/>
           <w:szCs w:val="24"/>
         </w:rPr>
-        <w:t xml:space="preserve">Coats, W.J. and C. Cheung, 2012, </w:t>
-      </w:r>
-      <w:r>
-        <w:rPr>
-          <w:rFonts w:ascii="Times New Roman" w:hAnsi="Times New Roman" w:cs="Times New Roman"/>
-          <w:i/>
-          <w:iCs/>
-          <w:sz w:val="24"/>
-          <w:szCs w:val="24"/>
-        </w:rPr>
-        <w:t>The Poetic Character of Human Activity</w:t>
-      </w:r>
-      <w:r>
-        <w:rPr>
-          <w:rFonts w:ascii="Times New Roman" w:hAnsi="Times New Roman" w:cs="Times New Roman"/>
-          <w:sz w:val="24"/>
-          <w:szCs w:val="24"/>
-        </w:rPr>
-        <w:t>, Lanham Md., Lexington Book</w:t>
-      </w:r>
-      <w:r>
-        <w:rPr>
-          <w:rFonts w:ascii="Times New Roman" w:hAnsi="Times New Roman" w:cs="Times New Roman"/>
-          <w:sz w:val="24"/>
-          <w:szCs w:val="24"/>
-        </w:rPr>
-        <w:t>s</w:t>
-      </w:r>
-      <w:r>
-        <w:rPr>
-          <w:rFonts w:ascii="Times New Roman" w:hAnsi="Times New Roman" w:cs="Times New Roman"/>
-          <w:sz w:val="24"/>
-          <w:szCs w:val="24"/>
-        </w:rPr>
-        <w:t>.</w:t>
+        <w:t xml:space="preserve">Michael Oakeshott, </w:t>
+      </w:r>
+      <w:r>
+        <w:rPr>
+          <w:rFonts w:ascii="Times New Roman" w:hAnsi="Times New Roman" w:cs="Times New Roman"/>
+          <w:i/>
+          <w:iCs/>
+          <w:sz w:val="24"/>
+          <w:szCs w:val="24"/>
+        </w:rPr>
+        <w:t>Lectures in the History of Political Thought</w:t>
+      </w:r>
+      <w:r>
+        <w:rPr>
+          <w:rFonts w:ascii="Times New Roman" w:hAnsi="Times New Roman" w:cs="Times New Roman"/>
+          <w:sz w:val="24"/>
+          <w:szCs w:val="24"/>
+        </w:rPr>
+        <w:t xml:space="preserve"> (Imprint Academic, 2006), p. 428.</w:t>
       </w:r>
     </w:p>
     <w:p>
       <w:pPr>
         <w:pStyle w:val="ListParagraph"/>
+        <w:numPr>
+          <w:ilvl w:val="0"/>
+          <w:numId w:val="1"/>
+        </w:numPr>
         <w:spacing w:after="0" w:line="360" w:lineRule="auto"/>
-        <w:ind w:hanging="720"/>
         <w:rPr>
           <w:rFonts w:ascii="Times New Roman" w:hAnsi="Times New Roman" w:cs="Times New Roman"/>
           <w:sz w:val="24"/>
           <w:szCs w:val="24"/>
         </w:rPr>
       </w:pPr>
+      <w:r>
+        <w:rPr>
+          <w:rFonts w:ascii="Times New Roman" w:hAnsi="Times New Roman" w:cs="Times New Roman"/>
+          <w:sz w:val="24"/>
+          <w:szCs w:val="24"/>
+        </w:rPr>
+        <w:t xml:space="preserve">Oakeshott, </w:t>
+      </w:r>
+      <w:r>
+        <w:rPr>
+          <w:rFonts w:ascii="Times New Roman" w:hAnsi="Times New Roman" w:cs="Times New Roman"/>
+          <w:i/>
+          <w:iCs/>
+          <w:sz w:val="24"/>
+          <w:szCs w:val="24"/>
+        </w:rPr>
+        <w:t>History of Political Thought</w:t>
+      </w:r>
+      <w:r>
+        <w:rPr>
+          <w:rFonts w:ascii="Times New Roman" w:hAnsi="Times New Roman" w:cs="Times New Roman"/>
+          <w:sz w:val="24"/>
+          <w:szCs w:val="24"/>
+        </w:rPr>
+        <w:t>, p. 439.</w:t>
+      </w:r>
     </w:p>
     <w:p>
       <w:pPr>
         <w:pStyle w:val="ListParagraph"/>
+        <w:numPr>
+          <w:ilvl w:val="0"/>
+          <w:numId w:val="1"/>
+        </w:numPr>
         <w:spacing w:after="0" w:line="360" w:lineRule="auto"/>
-        <w:ind w:hanging="720"/>
         <w:rPr>
           <w:rFonts w:ascii="Times New Roman" w:hAnsi="Times New Roman" w:cs="Times New Roman"/>
           <w:sz w:val="24"/>
@@ -6217,44 +6122,76 @@
           <w:sz w:val="24"/>
           <w:szCs w:val="24"/>
         </w:rPr>
-        <w:t xml:space="preserve">Dyzenhaus, D. And T. Poole, eds., 2015 </w:t>
-      </w:r>
-      <w:r>
-        <w:rPr>
-          <w:rFonts w:ascii="Times New Roman" w:hAnsi="Times New Roman" w:cs="Times New Roman"/>
-          <w:i/>
-          <w:iCs/>
-          <w:sz w:val="24"/>
-          <w:szCs w:val="24"/>
-        </w:rPr>
-        <w:t>Law, Liberty and The State</w:t>
-      </w:r>
-      <w:r>
-        <w:rPr>
-          <w:rFonts w:ascii="Times New Roman" w:hAnsi="Times New Roman" w:cs="Times New Roman"/>
-          <w:sz w:val="24"/>
-          <w:szCs w:val="24"/>
-        </w:rPr>
-        <w:t>, Cambridge, Cambridge University Press, p. 181.</w:t>
+        <w:t xml:space="preserve">Oakeshott, </w:t>
+      </w:r>
+      <w:r>
+        <w:rPr>
+          <w:rFonts w:ascii="Times New Roman" w:hAnsi="Times New Roman" w:cs="Times New Roman"/>
+          <w:i/>
+          <w:iCs/>
+          <w:sz w:val="24"/>
+          <w:szCs w:val="24"/>
+        </w:rPr>
+        <w:t>History of Political Thought</w:t>
+      </w:r>
+      <w:r>
+        <w:rPr>
+          <w:rFonts w:ascii="Times New Roman" w:hAnsi="Times New Roman" w:cs="Times New Roman"/>
+          <w:sz w:val="24"/>
+          <w:szCs w:val="24"/>
+        </w:rPr>
+        <w:t>, p. 447.</w:t>
       </w:r>
     </w:p>
     <w:p>
       <w:pPr>
         <w:pStyle w:val="ListParagraph"/>
+        <w:numPr>
+          <w:ilvl w:val="0"/>
+          <w:numId w:val="1"/>
+        </w:numPr>
         <w:spacing w:after="0" w:line="360" w:lineRule="auto"/>
-        <w:ind w:hanging="720"/>
         <w:rPr>
           <w:rFonts w:ascii="Times New Roman" w:hAnsi="Times New Roman" w:cs="Times New Roman"/>
           <w:sz w:val="24"/>
           <w:szCs w:val="24"/>
         </w:rPr>
       </w:pPr>
+      <w:r>
+        <w:rPr>
+          <w:rFonts w:ascii="Times New Roman" w:hAnsi="Times New Roman" w:cs="Times New Roman"/>
+          <w:sz w:val="24"/>
+          <w:szCs w:val="24"/>
+        </w:rPr>
+        <w:t xml:space="preserve">Oakeshott, </w:t>
+      </w:r>
+      <w:r>
+        <w:rPr>
+          <w:rFonts w:ascii="Times New Roman" w:hAnsi="Times New Roman" w:cs="Times New Roman"/>
+          <w:i/>
+          <w:iCs/>
+          <w:sz w:val="24"/>
+          <w:szCs w:val="24"/>
+        </w:rPr>
+        <w:t>History of Political Thought</w:t>
+      </w:r>
+      <w:r>
+        <w:rPr>
+          <w:rFonts w:ascii="Times New Roman" w:hAnsi="Times New Roman" w:cs="Times New Roman"/>
+          <w:sz w:val="24"/>
+          <w:szCs w:val="24"/>
+        </w:rPr>
+        <w:t>, p. 457.</w:t>
+      </w:r>
     </w:p>
     <w:p>
       <w:pPr>
         <w:pStyle w:val="ListParagraph"/>
+        <w:numPr>
+          <w:ilvl w:val="0"/>
+          <w:numId w:val="1"/>
+        </w:numPr>
         <w:spacing w:after="0" w:line="360" w:lineRule="auto"/>
-        <w:ind w:hanging="720"/>
         <w:rPr>
           <w:rFonts w:ascii="Times New Roman" w:hAnsi="Times New Roman" w:cs="Times New Roman"/>
           <w:sz w:val="24"/>
@@ -6267,60 +6204,112 @@
           <w:sz w:val="24"/>
           <w:szCs w:val="24"/>
         </w:rPr>
-        <w:t>Landis, J.M.</w:t>
-      </w:r>
-      <w:r>
-        <w:rPr>
-          <w:rFonts w:ascii="Times New Roman" w:hAnsi="Times New Roman" w:cs="Times New Roman"/>
-          <w:sz w:val="24"/>
-          <w:szCs w:val="24"/>
-        </w:rPr>
-        <w:t>,</w:t>
-      </w:r>
-      <w:r>
-        <w:rPr>
-          <w:rFonts w:ascii="Times New Roman" w:hAnsi="Times New Roman" w:cs="Times New Roman"/>
-          <w:sz w:val="24"/>
-          <w:szCs w:val="24"/>
-        </w:rPr>
-        <w:t xml:space="preserve"> 1938, </w:t>
-      </w:r>
-      <w:r>
-        <w:rPr>
-          <w:rFonts w:ascii="Times New Roman" w:hAnsi="Times New Roman" w:cs="Times New Roman"/>
-          <w:i/>
-          <w:iCs/>
-          <w:sz w:val="24"/>
-          <w:szCs w:val="24"/>
-        </w:rPr>
-        <w:t>The Administrative Process</w:t>
-      </w:r>
-      <w:r>
-        <w:rPr>
-          <w:rFonts w:ascii="Times New Roman" w:hAnsi="Times New Roman" w:cs="Times New Roman"/>
-          <w:sz w:val="24"/>
-          <w:szCs w:val="24"/>
-        </w:rPr>
-        <w:t>, New Haven, CT: Yale University Press.</w:t>
+        <w:t xml:space="preserve">K. </w:t>
+      </w:r>
+      <w:proofErr w:type="spellStart"/>
+      <w:r>
+        <w:rPr>
+          <w:rFonts w:ascii="Times New Roman" w:hAnsi="Times New Roman" w:cs="Times New Roman"/>
+          <w:sz w:val="24"/>
+          <w:szCs w:val="24"/>
+        </w:rPr>
+        <w:t>Orren</w:t>
+      </w:r>
+      <w:proofErr w:type="spellEnd"/>
+      <w:r>
+        <w:rPr>
+          <w:rFonts w:ascii="Times New Roman" w:hAnsi="Times New Roman" w:cs="Times New Roman"/>
+          <w:sz w:val="24"/>
+          <w:szCs w:val="24"/>
+        </w:rPr>
+        <w:t xml:space="preserve"> and S. </w:t>
+      </w:r>
+      <w:proofErr w:type="spellStart"/>
+      <w:r>
+        <w:rPr>
+          <w:rFonts w:ascii="Times New Roman" w:hAnsi="Times New Roman" w:cs="Times New Roman"/>
+          <w:sz w:val="24"/>
+          <w:szCs w:val="24"/>
+        </w:rPr>
+        <w:t>Skowronek</w:t>
+      </w:r>
+      <w:proofErr w:type="spellEnd"/>
+      <w:r>
+        <w:rPr>
+          <w:rFonts w:ascii="Times New Roman" w:hAnsi="Times New Roman" w:cs="Times New Roman"/>
+          <w:sz w:val="24"/>
+          <w:szCs w:val="24"/>
+        </w:rPr>
+        <w:t xml:space="preserve">, </w:t>
+      </w:r>
+      <w:r>
+        <w:rPr>
+          <w:rFonts w:ascii="Times New Roman" w:hAnsi="Times New Roman" w:cs="Times New Roman"/>
+          <w:i/>
+          <w:iCs/>
+          <w:sz w:val="24"/>
+          <w:szCs w:val="24"/>
+        </w:rPr>
+        <w:t>The Policy State</w:t>
+      </w:r>
+      <w:r>
+        <w:rPr>
+          <w:rFonts w:ascii="Times New Roman" w:hAnsi="Times New Roman" w:cs="Times New Roman"/>
+          <w:sz w:val="24"/>
+          <w:szCs w:val="24"/>
+        </w:rPr>
+        <w:t>, (Cambridge, 2017)</w:t>
       </w:r>
     </w:p>
     <w:p>
       <w:pPr>
         <w:pStyle w:val="ListParagraph"/>
+        <w:numPr>
+          <w:ilvl w:val="0"/>
+          <w:numId w:val="1"/>
+        </w:numPr>
         <w:spacing w:after="0" w:line="360" w:lineRule="auto"/>
-        <w:ind w:hanging="720"/>
         <w:rPr>
           <w:rFonts w:ascii="Times New Roman" w:hAnsi="Times New Roman" w:cs="Times New Roman"/>
           <w:sz w:val="24"/>
           <w:szCs w:val="24"/>
         </w:rPr>
       </w:pPr>
+      <w:r>
+        <w:rPr>
+          <w:rFonts w:ascii="Times New Roman" w:hAnsi="Times New Roman" w:cs="Times New Roman"/>
+          <w:sz w:val="24"/>
+          <w:szCs w:val="24"/>
+        </w:rPr>
+        <w:t xml:space="preserve">J.M. Landis, </w:t>
+      </w:r>
+      <w:r>
+        <w:rPr>
+          <w:rFonts w:ascii="Times New Roman" w:hAnsi="Times New Roman" w:cs="Times New Roman"/>
+          <w:i/>
+          <w:iCs/>
+          <w:sz w:val="24"/>
+          <w:szCs w:val="24"/>
+        </w:rPr>
+        <w:t>The Administrative State</w:t>
+      </w:r>
+      <w:r>
+        <w:rPr>
+          <w:rFonts w:ascii="Times New Roman" w:hAnsi="Times New Roman" w:cs="Times New Roman"/>
+          <w:sz w:val="24"/>
+          <w:szCs w:val="24"/>
+        </w:rPr>
+        <w:t xml:space="preserve"> (Yale, 1938).</w:t>
+      </w:r>
     </w:p>
     <w:p>
       <w:pPr>
         <w:pStyle w:val="ListParagraph"/>
+        <w:numPr>
+          <w:ilvl w:val="0"/>
+          <w:numId w:val="1"/>
+        </w:numPr>
         <w:spacing w:after="0" w:line="360" w:lineRule="auto"/>
-        <w:ind w:hanging="720"/>
         <w:rPr>
           <w:rFonts w:ascii="Times New Roman" w:hAnsi="Times New Roman" w:cs="Times New Roman"/>
           <w:sz w:val="24"/>
@@ -6333,150 +6322,454 @@
           <w:sz w:val="24"/>
           <w:szCs w:val="24"/>
         </w:rPr>
-        <w:t xml:space="preserve">Oakeshott, M. 2006, </w:t>
-      </w:r>
-      <w:r>
-        <w:rPr>
-          <w:rFonts w:ascii="Times New Roman" w:hAnsi="Times New Roman" w:cs="Times New Roman"/>
-          <w:i/>
-          <w:iCs/>
-          <w:sz w:val="24"/>
-          <w:szCs w:val="24"/>
-        </w:rPr>
-        <w:t>Lectures in the History of Political Thought</w:t>
-      </w:r>
-      <w:r>
-        <w:rPr>
-          <w:rFonts w:ascii="Times New Roman" w:hAnsi="Times New Roman" w:cs="Times New Roman"/>
-          <w:sz w:val="24"/>
-          <w:szCs w:val="24"/>
-        </w:rPr>
-        <w:t xml:space="preserve">, </w:t>
+        <w:t xml:space="preserve">This tendency of advanced democracy need not be attributed solely </w:t>
+      </w:r>
+      <w:r>
+        <w:rPr>
+          <w:rFonts w:ascii="Times New Roman" w:hAnsi="Times New Roman" w:cs="Times New Roman"/>
+          <w:sz w:val="24"/>
+          <w:szCs w:val="24"/>
+        </w:rPr>
+        <w:t xml:space="preserve">to </w:t>
+      </w:r>
+      <w:r>
+        <w:rPr>
+          <w:rFonts w:ascii="Times New Roman" w:hAnsi="Times New Roman" w:cs="Times New Roman"/>
+          <w:sz w:val="24"/>
+          <w:szCs w:val="24"/>
+        </w:rPr>
+        <w:t>the sen</w:t>
+      </w:r>
+      <w:r>
+        <w:rPr>
+          <w:rFonts w:ascii="Times New Roman" w:hAnsi="Times New Roman" w:cs="Times New Roman"/>
+          <w:sz w:val="24"/>
+          <w:szCs w:val="24"/>
+        </w:rPr>
+        <w:t>s</w:t>
+      </w:r>
+      <w:r>
+        <w:rPr>
+          <w:rFonts w:ascii="Times New Roman" w:hAnsi="Times New Roman" w:cs="Times New Roman"/>
+          <w:sz w:val="24"/>
+          <w:szCs w:val="24"/>
+        </w:rPr>
+        <w:t>ual hedonism of Plat</w:t>
+      </w:r>
+      <w:r>
+        <w:rPr>
+          <w:rFonts w:ascii="Times New Roman" w:hAnsi="Times New Roman" w:cs="Times New Roman"/>
+          <w:sz w:val="24"/>
+          <w:szCs w:val="24"/>
+        </w:rPr>
+        <w:t>o</w:t>
+      </w:r>
+      <w:r>
+        <w:rPr>
+          <w:rFonts w:ascii="Times New Roman" w:hAnsi="Times New Roman" w:cs="Times New Roman"/>
+          <w:sz w:val="24"/>
+          <w:szCs w:val="24"/>
+        </w:rPr>
+        <w:t xml:space="preserve">’s account, but also to the gradual effects of what Tocqueville calls the passion for equality. That is, as the passion for equality grows, democracy is led (through its own conception of fair play and justice) to focus on bodily needs because they are the </w:t>
+      </w:r>
+      <w:r>
+        <w:rPr>
+          <w:rFonts w:ascii="Times New Roman" w:hAnsi="Times New Roman" w:cs="Times New Roman"/>
+          <w:sz w:val="24"/>
+          <w:szCs w:val="24"/>
+        </w:rPr>
+        <w:lastRenderedPageBreak/>
+        <w:t>only thing</w:t>
+      </w:r>
+      <w:r>
+        <w:rPr>
+          <w:rFonts w:ascii="Times New Roman" w:hAnsi="Times New Roman" w:cs="Times New Roman"/>
+          <w:sz w:val="24"/>
+          <w:szCs w:val="24"/>
+        </w:rPr>
+        <w:t>s</w:t>
+      </w:r>
+      <w:r>
+        <w:rPr>
+          <w:rFonts w:ascii="Times New Roman" w:hAnsi="Times New Roman" w:cs="Times New Roman"/>
+          <w:sz w:val="24"/>
+          <w:szCs w:val="24"/>
+        </w:rPr>
+        <w:t xml:space="preserve"> which can be </w:t>
+      </w:r>
+      <w:r>
+        <w:rPr>
+          <w:rFonts w:ascii="Times New Roman" w:hAnsi="Times New Roman" w:cs="Times New Roman"/>
+          <w:i/>
+          <w:iCs/>
+          <w:sz w:val="24"/>
+          <w:szCs w:val="24"/>
+        </w:rPr>
+        <w:t>u</w:t>
+      </w:r>
+      <w:r>
+        <w:rPr>
+          <w:rFonts w:ascii="Times New Roman" w:hAnsi="Times New Roman" w:cs="Times New Roman"/>
+          <w:i/>
+          <w:iCs/>
+          <w:sz w:val="24"/>
+          <w:szCs w:val="24"/>
+        </w:rPr>
+        <w:t>n</w:t>
+      </w:r>
+      <w:r>
+        <w:rPr>
+          <w:rFonts w:ascii="Times New Roman" w:hAnsi="Times New Roman" w:cs="Times New Roman"/>
+          <w:i/>
+          <w:iCs/>
+          <w:sz w:val="24"/>
+          <w:szCs w:val="24"/>
+        </w:rPr>
+        <w:t>ambiguously</w:t>
+      </w:r>
+      <w:r>
+        <w:rPr>
+          <w:rFonts w:ascii="Times New Roman" w:hAnsi="Times New Roman" w:cs="Times New Roman"/>
+          <w:sz w:val="24"/>
+          <w:szCs w:val="24"/>
+        </w:rPr>
+        <w:t xml:space="preserve"> equalized. Invi</w:t>
+      </w:r>
+      <w:r>
+        <w:rPr>
+          <w:rFonts w:ascii="Times New Roman" w:hAnsi="Times New Roman" w:cs="Times New Roman"/>
+          <w:sz w:val="24"/>
+          <w:szCs w:val="24"/>
+        </w:rPr>
+        <w:t>sible and</w:t>
+      </w:r>
+      <w:r>
+        <w:rPr>
+          <w:rFonts w:ascii="Times New Roman" w:hAnsi="Times New Roman" w:cs="Times New Roman"/>
+          <w:sz w:val="24"/>
+          <w:szCs w:val="24"/>
+        </w:rPr>
+        <w:t xml:space="preserve"> internal qualities cannot be rewarded as th</w:t>
+      </w:r>
+      <w:r>
+        <w:rPr>
+          <w:rFonts w:ascii="Times New Roman" w:hAnsi="Times New Roman" w:cs="Times New Roman"/>
+          <w:sz w:val="24"/>
+          <w:szCs w:val="24"/>
+        </w:rPr>
+        <w:t>is</w:t>
+      </w:r>
+      <w:r>
+        <w:rPr>
+          <w:rFonts w:ascii="Times New Roman" w:hAnsi="Times New Roman" w:cs="Times New Roman"/>
+          <w:sz w:val="24"/>
+          <w:szCs w:val="24"/>
+        </w:rPr>
+        <w:t xml:space="preserve"> passion grows because they are too subjecti</w:t>
+      </w:r>
+      <w:r>
+        <w:rPr>
+          <w:rFonts w:ascii="Times New Roman" w:hAnsi="Times New Roman" w:cs="Times New Roman"/>
+          <w:sz w:val="24"/>
+          <w:szCs w:val="24"/>
+        </w:rPr>
+        <w:t>ve</w:t>
+      </w:r>
+      <w:r>
+        <w:rPr>
+          <w:rFonts w:ascii="Times New Roman" w:hAnsi="Times New Roman" w:cs="Times New Roman"/>
+          <w:sz w:val="24"/>
+          <w:szCs w:val="24"/>
+        </w:rPr>
+        <w:t xml:space="preserve"> to equalize </w:t>
+      </w:r>
+      <w:r>
+        <w:rPr>
+          <w:rFonts w:ascii="Times New Roman" w:hAnsi="Times New Roman" w:cs="Times New Roman"/>
+          <w:sz w:val="24"/>
+          <w:szCs w:val="24"/>
+        </w:rPr>
+        <w:t xml:space="preserve">- - </w:t>
+      </w:r>
+      <w:r>
+        <w:rPr>
+          <w:rFonts w:ascii="Times New Roman" w:hAnsi="Times New Roman" w:cs="Times New Roman"/>
+          <w:sz w:val="24"/>
+          <w:szCs w:val="24"/>
+        </w:rPr>
+        <w:t>hence Tocqueville’s emphasis on keeping the passions for liberty and equality in tension. Arguabl</w:t>
+      </w:r>
+      <w:r>
+        <w:rPr>
+          <w:rFonts w:ascii="Times New Roman" w:hAnsi="Times New Roman" w:cs="Times New Roman"/>
+          <w:sz w:val="24"/>
+          <w:szCs w:val="24"/>
+        </w:rPr>
+        <w:t>y</w:t>
+      </w:r>
+      <w:r>
+        <w:rPr>
+          <w:rFonts w:ascii="Times New Roman" w:hAnsi="Times New Roman" w:cs="Times New Roman"/>
+          <w:sz w:val="24"/>
+          <w:szCs w:val="24"/>
+        </w:rPr>
+        <w:t xml:space="preserve">, Plato, Aristotle, Tocqueville and Oakeshott, all (in different ways) </w:t>
+      </w:r>
+      <w:r>
+        <w:rPr>
+          <w:rFonts w:ascii="Times New Roman" w:hAnsi="Times New Roman" w:cs="Times New Roman"/>
+          <w:sz w:val="24"/>
+          <w:szCs w:val="24"/>
+        </w:rPr>
+        <w:t xml:space="preserve">see the cultural loss in the potential </w:t>
+      </w:r>
+      <w:r>
+        <w:rPr>
+          <w:rFonts w:ascii="Times New Roman" w:hAnsi="Times New Roman" w:cs="Times New Roman"/>
+          <w:sz w:val="24"/>
+          <w:szCs w:val="24"/>
+        </w:rPr>
+        <w:t>d</w:t>
+      </w:r>
+      <w:r>
+        <w:rPr>
+          <w:rFonts w:ascii="Times New Roman" w:hAnsi="Times New Roman" w:cs="Times New Roman"/>
+          <w:sz w:val="24"/>
+          <w:szCs w:val="24"/>
+        </w:rPr>
+        <w:t xml:space="preserve">emocratic </w:t>
+      </w:r>
+      <w:r>
+        <w:rPr>
+          <w:rFonts w:ascii="Times New Roman" w:hAnsi="Times New Roman" w:cs="Times New Roman"/>
+          <w:i/>
+          <w:iCs/>
+          <w:sz w:val="24"/>
+          <w:szCs w:val="24"/>
+        </w:rPr>
+        <w:t>reduction of</w:t>
+      </w:r>
+      <w:r>
+        <w:rPr>
+          <w:rFonts w:ascii="Times New Roman" w:hAnsi="Times New Roman" w:cs="Times New Roman"/>
+          <w:sz w:val="24"/>
+          <w:szCs w:val="24"/>
+        </w:rPr>
+        <w:t xml:space="preserve"> political vocabularies mixing tangibles and intangibles, </w:t>
+      </w:r>
+      <w:r>
+        <w:rPr>
+          <w:rFonts w:ascii="Times New Roman" w:hAnsi="Times New Roman" w:cs="Times New Roman"/>
+          <w:i/>
+          <w:iCs/>
+          <w:sz w:val="24"/>
+          <w:szCs w:val="24"/>
+        </w:rPr>
+        <w:t>into</w:t>
+      </w:r>
+      <w:r>
+        <w:rPr>
+          <w:rFonts w:ascii="Times New Roman" w:hAnsi="Times New Roman" w:cs="Times New Roman"/>
+          <w:sz w:val="24"/>
+          <w:szCs w:val="24"/>
+        </w:rPr>
+        <w:t xml:space="preserve"> mere logistical vocabularies making no distinction between state authority and power. As Oakeshott says, “the poor may have more to lose than their poverty.” Needless to say, this tendency has been ma</w:t>
+      </w:r>
+      <w:r>
+        <w:rPr>
+          <w:rFonts w:ascii="Times New Roman" w:hAnsi="Times New Roman" w:cs="Times New Roman"/>
+          <w:sz w:val="24"/>
+          <w:szCs w:val="24"/>
+        </w:rPr>
+        <w:t>g</w:t>
+      </w:r>
+      <w:r>
+        <w:rPr>
+          <w:rFonts w:ascii="Times New Roman" w:hAnsi="Times New Roman" w:cs="Times New Roman"/>
+          <w:sz w:val="24"/>
+          <w:szCs w:val="24"/>
+        </w:rPr>
+        <w:t xml:space="preserve">nified worldwide over the past century by the influence of Wilhelm Wundt and German behavioral psychology on public education (the </w:t>
+      </w:r>
+      <w:r>
+        <w:rPr>
+          <w:rFonts w:ascii="Times New Roman" w:hAnsi="Times New Roman" w:cs="Times New Roman"/>
+          <w:i/>
+          <w:iCs/>
+          <w:sz w:val="24"/>
+          <w:szCs w:val="24"/>
+        </w:rPr>
+        <w:t>good</w:t>
+      </w:r>
+      <w:r>
+        <w:rPr>
+          <w:rFonts w:ascii="Times New Roman" w:hAnsi="Times New Roman" w:cs="Times New Roman"/>
+          <w:sz w:val="24"/>
+          <w:szCs w:val="24"/>
+        </w:rPr>
+        <w:t xml:space="preserve"> as the pleasurable</w:t>
+      </w:r>
+      <w:r>
+        <w:rPr>
+          <w:rFonts w:ascii="Times New Roman" w:hAnsi="Times New Roman" w:cs="Times New Roman"/>
+          <w:sz w:val="24"/>
+          <w:szCs w:val="24"/>
+        </w:rPr>
+        <w:t>,</w:t>
+      </w:r>
+      <w:r>
+        <w:rPr>
+          <w:rFonts w:ascii="Times New Roman" w:hAnsi="Times New Roman" w:cs="Times New Roman"/>
+          <w:sz w:val="24"/>
+          <w:szCs w:val="24"/>
+        </w:rPr>
+        <w:t xml:space="preserve"> the </w:t>
+      </w:r>
+      <w:r>
+        <w:rPr>
+          <w:rFonts w:ascii="Times New Roman" w:hAnsi="Times New Roman" w:cs="Times New Roman"/>
+          <w:i/>
+          <w:iCs/>
+          <w:sz w:val="24"/>
+          <w:szCs w:val="24"/>
+        </w:rPr>
+        <w:t>bad</w:t>
+      </w:r>
+      <w:r>
+        <w:rPr>
+          <w:rFonts w:ascii="Times New Roman" w:hAnsi="Times New Roman" w:cs="Times New Roman"/>
+          <w:sz w:val="24"/>
+          <w:szCs w:val="24"/>
+        </w:rPr>
+        <w:t xml:space="preserve"> as painful and boring). Arguably, there is a thread in this of Platonic </w:t>
+      </w:r>
+      <w:r>
+        <w:rPr>
+          <w:rFonts w:ascii="Times New Roman" w:hAnsi="Times New Roman" w:cs="Times New Roman"/>
+          <w:i/>
+          <w:iCs/>
+          <w:sz w:val="24"/>
+          <w:szCs w:val="24"/>
+        </w:rPr>
+        <w:t>eros</w:t>
+      </w:r>
+      <w:r>
+        <w:rPr>
+          <w:rFonts w:ascii="Times New Roman" w:hAnsi="Times New Roman" w:cs="Times New Roman"/>
+          <w:sz w:val="24"/>
+          <w:szCs w:val="24"/>
+        </w:rPr>
+        <w:t xml:space="preserve">, one reason Oakeshott may have placed such emphasis as a </w:t>
+      </w:r>
+      <w:r>
+        <w:rPr>
+          <w:rFonts w:ascii="Times New Roman" w:hAnsi="Times New Roman" w:cs="Times New Roman"/>
+          <w:sz w:val="24"/>
+          <w:szCs w:val="24"/>
+        </w:rPr>
+        <w:t>c</w:t>
+      </w:r>
+      <w:r>
+        <w:rPr>
+          <w:rFonts w:ascii="Times New Roman" w:hAnsi="Times New Roman" w:cs="Times New Roman"/>
+          <w:sz w:val="24"/>
+          <w:szCs w:val="24"/>
+        </w:rPr>
+        <w:t xml:space="preserve">ounterweight on </w:t>
+      </w:r>
+      <w:r>
+        <w:rPr>
+          <w:rFonts w:ascii="Times New Roman" w:hAnsi="Times New Roman" w:cs="Times New Roman"/>
+          <w:i/>
+          <w:iCs/>
+          <w:sz w:val="24"/>
+          <w:szCs w:val="24"/>
+        </w:rPr>
+        <w:t>Roman</w:t>
+      </w:r>
+      <w:r>
+        <w:rPr>
+          <w:rFonts w:ascii="Times New Roman" w:hAnsi="Times New Roman" w:cs="Times New Roman"/>
+          <w:sz w:val="24"/>
+          <w:szCs w:val="24"/>
+        </w:rPr>
+        <w:t xml:space="preserve"> legal practices and concepts in his writing and pedagogy.</w:t>
       </w:r>
     </w:p>
     <w:p>
       <w:pPr>
         <w:pStyle w:val="ListParagraph"/>
+        <w:numPr>
+          <w:ilvl w:val="0"/>
+          <w:numId w:val="1"/>
+        </w:numPr>
         <w:spacing w:after="0" w:line="360" w:lineRule="auto"/>
-        <w:ind w:hanging="720"/>
         <w:rPr>
           <w:rFonts w:ascii="Times New Roman" w:hAnsi="Times New Roman" w:cs="Times New Roman"/>
           <w:sz w:val="24"/>
           <w:szCs w:val="24"/>
         </w:rPr>
       </w:pPr>
-    </w:p>
-    <w:p>
-      <w:pPr>
-        <w:pStyle w:val="ListParagraph"/>
-        <w:spacing w:after="0" w:line="360" w:lineRule="auto"/>
-        <w:ind w:hanging="720"/>
-        <w:rPr>
-          <w:rFonts w:ascii="Times New Roman" w:hAnsi="Times New Roman" w:cs="Times New Roman"/>
-          <w:sz w:val="24"/>
-          <w:szCs w:val="24"/>
-        </w:rPr>
-      </w:pPr>
-      <w:r>
-        <w:rPr>
-          <w:rFonts w:ascii="Times New Roman" w:hAnsi="Times New Roman" w:cs="Times New Roman"/>
-          <w:sz w:val="24"/>
-          <w:szCs w:val="24"/>
-        </w:rPr>
-        <w:t xml:space="preserve">Oakeshott, M., 1975, </w:t>
-      </w:r>
-      <w:r>
-        <w:rPr>
-          <w:rFonts w:ascii="Times New Roman" w:hAnsi="Times New Roman" w:cs="Times New Roman"/>
-          <w:i/>
-          <w:iCs/>
-          <w:sz w:val="24"/>
-          <w:szCs w:val="24"/>
-        </w:rPr>
-        <w:t>On History and Other Essays</w:t>
-      </w:r>
-      <w:r>
-        <w:rPr>
-          <w:rFonts w:ascii="Times New Roman" w:hAnsi="Times New Roman" w:cs="Times New Roman"/>
-          <w:sz w:val="24"/>
-          <w:szCs w:val="24"/>
-        </w:rPr>
-        <w:t>, 1983, Oxford: Blackwell.</w:t>
-      </w:r>
-    </w:p>
-    <w:p>
-      <w:pPr>
-        <w:pStyle w:val="ListParagraph"/>
-        <w:spacing w:after="0" w:line="360" w:lineRule="auto"/>
-        <w:ind w:hanging="720"/>
-        <w:rPr>
-          <w:rFonts w:ascii="Times New Roman" w:hAnsi="Times New Roman" w:cs="Times New Roman"/>
-          <w:sz w:val="24"/>
-          <w:szCs w:val="24"/>
-        </w:rPr>
-      </w:pPr>
-    </w:p>
-    <w:p>
-      <w:pPr>
-        <w:pStyle w:val="ListParagraph"/>
-        <w:spacing w:after="0" w:line="360" w:lineRule="auto"/>
-        <w:ind w:hanging="720"/>
-        <w:rPr>
-          <w:rFonts w:ascii="Times New Roman" w:hAnsi="Times New Roman" w:cs="Times New Roman"/>
-          <w:sz w:val="24"/>
-          <w:szCs w:val="24"/>
-        </w:rPr>
-      </w:pPr>
-      <w:r>
-        <w:rPr>
-          <w:rFonts w:ascii="Times New Roman" w:hAnsi="Times New Roman" w:cs="Times New Roman"/>
-          <w:sz w:val="24"/>
-          <w:szCs w:val="24"/>
-        </w:rPr>
-        <w:t xml:space="preserve">1975, </w:t>
-      </w:r>
-      <w:r>
-        <w:rPr>
-          <w:rFonts w:ascii="Times New Roman" w:hAnsi="Times New Roman" w:cs="Times New Roman"/>
-          <w:i/>
-          <w:iCs/>
-          <w:sz w:val="24"/>
-          <w:szCs w:val="24"/>
-        </w:rPr>
-        <w:t>On Human Conduct</w:t>
-      </w:r>
-      <w:r>
-        <w:rPr>
-          <w:rFonts w:ascii="Times New Roman" w:hAnsi="Times New Roman" w:cs="Times New Roman"/>
-          <w:sz w:val="24"/>
-          <w:szCs w:val="24"/>
-        </w:rPr>
-        <w:t>, Oxford: Clarendon Press.</w:t>
-      </w:r>
-    </w:p>
-    <w:p>
-      <w:pPr>
-        <w:pStyle w:val="ListParagraph"/>
-        <w:spacing w:after="0" w:line="360" w:lineRule="auto"/>
-        <w:ind w:hanging="720"/>
-        <w:rPr>
-          <w:rFonts w:ascii="Times New Roman" w:hAnsi="Times New Roman" w:cs="Times New Roman"/>
-          <w:sz w:val="24"/>
-          <w:szCs w:val="24"/>
-        </w:rPr>
-      </w:pPr>
-    </w:p>
-    <w:p>
-      <w:pPr>
-        <w:pStyle w:val="ListParagraph"/>
-        <w:spacing w:after="0" w:line="360" w:lineRule="auto"/>
-        <w:ind w:hanging="720"/>
-        <w:rPr>
-          <w:rFonts w:ascii="Times New Roman" w:hAnsi="Times New Roman" w:cs="Times New Roman"/>
-          <w:sz w:val="24"/>
-          <w:szCs w:val="24"/>
-        </w:rPr>
-      </w:pPr>
+      <w:r>
+        <w:rPr>
+          <w:rFonts w:ascii="Times New Roman" w:hAnsi="Times New Roman" w:cs="Times New Roman"/>
+          <w:sz w:val="24"/>
+          <w:szCs w:val="24"/>
+        </w:rPr>
+        <w:t xml:space="preserve">The tension between a comprehensive political authority (such as the </w:t>
+      </w:r>
+      <w:r>
+        <w:rPr>
+          <w:rFonts w:ascii="Times New Roman" w:hAnsi="Times New Roman" w:cs="Times New Roman"/>
+          <w:i/>
+          <w:iCs/>
+          <w:sz w:val="24"/>
+          <w:szCs w:val="24"/>
+        </w:rPr>
+        <w:t>polis</w:t>
+      </w:r>
+      <w:r>
+        <w:rPr>
+          <w:rFonts w:ascii="Times New Roman" w:hAnsi="Times New Roman" w:cs="Times New Roman"/>
+          <w:sz w:val="24"/>
+          <w:szCs w:val="24"/>
+        </w:rPr>
+        <w:t>, the state, the nation</w:t>
+      </w:r>
+      <w:r>
+        <w:rPr>
+          <w:rFonts w:ascii="Times New Roman" w:hAnsi="Times New Roman" w:cs="Times New Roman"/>
+          <w:sz w:val="24"/>
+          <w:szCs w:val="24"/>
+        </w:rPr>
+        <w:t xml:space="preserve"> </w:t>
+      </w:r>
+      <w:r>
+        <w:rPr>
+          <w:rFonts w:ascii="Times New Roman" w:hAnsi="Times New Roman" w:cs="Times New Roman"/>
+          <w:sz w:val="24"/>
+          <w:szCs w:val="24"/>
+        </w:rPr>
+        <w:t xml:space="preserve">state) and democracy (rule by the people) has been explored since at least Plato, and before modern conceptions of state sovereignty, and its basis and location. In the Platonic dialogue, </w:t>
+      </w:r>
+      <w:r>
+        <w:rPr>
+          <w:rFonts w:ascii="Times New Roman" w:hAnsi="Times New Roman" w:cs="Times New Roman"/>
+          <w:i/>
+          <w:iCs/>
+          <w:sz w:val="24"/>
+          <w:szCs w:val="24"/>
+        </w:rPr>
+        <w:t>The Statesman</w:t>
+      </w:r>
+      <w:r>
+        <w:rPr>
+          <w:rFonts w:ascii="Times New Roman" w:hAnsi="Times New Roman" w:cs="Times New Roman"/>
+          <w:sz w:val="24"/>
+          <w:szCs w:val="24"/>
+        </w:rPr>
+        <w:t xml:space="preserve">, for example, the </w:t>
+      </w:r>
       <w:proofErr w:type="spellStart"/>
       <w:r>
         <w:rPr>
@@ -6484,7 +6777,7 @@
           <w:sz w:val="24"/>
           <w:szCs w:val="24"/>
         </w:rPr>
-        <w:t>Orren</w:t>
+        <w:t>interlocator</w:t>
       </w:r>
       <w:proofErr w:type="spellEnd"/>
       <w:r>
@@ -6493,132 +6786,116 @@
           <w:sz w:val="24"/>
           <w:szCs w:val="24"/>
         </w:rPr>
-        <w:t xml:space="preserve">, K. and S. Skowronek, 2017, </w:t>
-      </w:r>
-      <w:r>
-        <w:rPr>
-          <w:rFonts w:ascii="Times New Roman" w:hAnsi="Times New Roman" w:cs="Times New Roman"/>
-          <w:i/>
-          <w:iCs/>
-          <w:sz w:val="24"/>
-          <w:szCs w:val="24"/>
-        </w:rPr>
-        <w:t>The Policy State</w:t>
-      </w:r>
-      <w:r>
-        <w:rPr>
-          <w:rFonts w:ascii="Times New Roman" w:hAnsi="Times New Roman" w:cs="Times New Roman"/>
-          <w:sz w:val="24"/>
-          <w:szCs w:val="24"/>
-        </w:rPr>
-        <w:t xml:space="preserve">, Cambridge, Mass: Harvard University </w:t>
-      </w:r>
-      <w:r>
-        <w:rPr>
-          <w:rFonts w:ascii="Times New Roman" w:hAnsi="Times New Roman" w:cs="Times New Roman"/>
-          <w:sz w:val="24"/>
-          <w:szCs w:val="24"/>
-        </w:rPr>
-        <w:t>P</w:t>
-      </w:r>
-      <w:r>
-        <w:rPr>
-          <w:rFonts w:ascii="Times New Roman" w:hAnsi="Times New Roman" w:cs="Times New Roman"/>
-          <w:sz w:val="24"/>
-          <w:szCs w:val="24"/>
-        </w:rPr>
-        <w:t>ress, pp 3,9.</w:t>
-      </w:r>
-    </w:p>
-    <w:p>
-      <w:pPr>
-        <w:pStyle w:val="ListParagraph"/>
-        <w:spacing w:after="0" w:line="360" w:lineRule="auto"/>
-        <w:ind w:hanging="720"/>
-        <w:rPr>
-          <w:rFonts w:ascii="Times New Roman" w:hAnsi="Times New Roman" w:cs="Times New Roman"/>
-          <w:sz w:val="24"/>
-          <w:szCs w:val="24"/>
-        </w:rPr>
-      </w:pPr>
-    </w:p>
-    <w:p>
-      <w:pPr>
-        <w:pStyle w:val="ListParagraph"/>
-        <w:spacing w:after="0" w:line="360" w:lineRule="auto"/>
-        <w:ind w:hanging="720"/>
-        <w:rPr>
-          <w:rFonts w:ascii="Times New Roman" w:hAnsi="Times New Roman" w:cs="Times New Roman"/>
-          <w:sz w:val="24"/>
-          <w:szCs w:val="24"/>
-        </w:rPr>
-      </w:pPr>
-      <w:r>
-        <w:rPr>
-          <w:rFonts w:ascii="Times New Roman" w:hAnsi="Times New Roman" w:cs="Times New Roman"/>
-          <w:sz w:val="24"/>
-          <w:szCs w:val="24"/>
-        </w:rPr>
-        <w:t xml:space="preserve">Scott, S.C., 1998. </w:t>
-      </w:r>
-      <w:r>
-        <w:rPr>
-          <w:rFonts w:ascii="Times New Roman" w:hAnsi="Times New Roman" w:cs="Times New Roman"/>
-          <w:i/>
-          <w:iCs/>
-          <w:sz w:val="24"/>
-          <w:szCs w:val="24"/>
-        </w:rPr>
-        <w:t>Seeing Like A State</w:t>
-      </w:r>
-      <w:r>
-        <w:rPr>
-          <w:rFonts w:ascii="Times New Roman" w:hAnsi="Times New Roman" w:cs="Times New Roman"/>
-          <w:sz w:val="24"/>
-          <w:szCs w:val="24"/>
-        </w:rPr>
-        <w:t>, New Haven: Yale University Press, p. 3</w:t>
-      </w:r>
-      <w:r>
-        <w:rPr>
-          <w:rFonts w:ascii="Times New Roman" w:hAnsi="Times New Roman" w:cs="Times New Roman"/>
-          <w:sz w:val="24"/>
-          <w:szCs w:val="24"/>
-        </w:rPr>
-        <w:t>16</w:t>
-      </w:r>
-      <w:r>
-        <w:rPr>
-          <w:rFonts w:ascii="Times New Roman" w:hAnsi="Times New Roman" w:cs="Times New Roman"/>
-          <w:sz w:val="24"/>
-          <w:szCs w:val="24"/>
-        </w:rPr>
-        <w:t>.</w:t>
-      </w:r>
-    </w:p>
-    <w:p>
-      <w:pPr>
-        <w:pStyle w:val="ListParagraph"/>
-        <w:spacing w:after="0" w:line="360" w:lineRule="auto"/>
-        <w:ind w:hanging="720"/>
-        <w:rPr>
-          <w:rFonts w:ascii="Times New Roman" w:hAnsi="Times New Roman" w:cs="Times New Roman"/>
-          <w:sz w:val="24"/>
-          <w:szCs w:val="24"/>
-        </w:rPr>
-      </w:pPr>
-    </w:p>
-    <w:p>
-      <w:pPr>
-        <w:pStyle w:val="ListParagraph"/>
-        <w:spacing w:after="0" w:line="360" w:lineRule="auto"/>
-        <w:ind w:hanging="720"/>
-        <w:rPr>
-          <w:rFonts w:ascii="Times New Roman" w:hAnsi="Times New Roman" w:cs="Times New Roman"/>
-          <w:sz w:val="24"/>
-          <w:szCs w:val="24"/>
-        </w:rPr>
-      </w:pPr>
+        <w:t xml:space="preserve"> rea</w:t>
+      </w:r>
+      <w:r>
+        <w:rPr>
+          <w:rFonts w:ascii="Times New Roman" w:hAnsi="Times New Roman" w:cs="Times New Roman"/>
+          <w:sz w:val="24"/>
+          <w:szCs w:val="24"/>
+        </w:rPr>
+        <w:t>ches</w:t>
+      </w:r>
+      <w:r>
+        <w:rPr>
+          <w:rFonts w:ascii="Times New Roman" w:hAnsi="Times New Roman" w:cs="Times New Roman"/>
+          <w:sz w:val="24"/>
+          <w:szCs w:val="24"/>
+        </w:rPr>
+        <w:t xml:space="preserve"> the conclusion that when </w:t>
+      </w:r>
+      <w:r>
+        <w:rPr>
+          <w:rFonts w:ascii="Times New Roman" w:hAnsi="Times New Roman" w:cs="Times New Roman"/>
+          <w:sz w:val="24"/>
+          <w:szCs w:val="24"/>
+        </w:rPr>
+        <w:t>citizens</w:t>
+      </w:r>
+      <w:r>
+        <w:rPr>
+          <w:rFonts w:ascii="Times New Roman" w:hAnsi="Times New Roman" w:cs="Times New Roman"/>
+          <w:sz w:val="24"/>
+          <w:szCs w:val="24"/>
+        </w:rPr>
+        <w:t xml:space="preserve"> are law-abiding, democracy is the worst form of governance. And in Aristotle’s </w:t>
+      </w:r>
+      <w:r>
+        <w:rPr>
+          <w:rFonts w:ascii="Times New Roman" w:hAnsi="Times New Roman" w:cs="Times New Roman"/>
+          <w:i/>
+          <w:iCs/>
+          <w:sz w:val="24"/>
+          <w:szCs w:val="24"/>
+        </w:rPr>
+        <w:t>Politics</w:t>
+      </w:r>
+      <w:r>
+        <w:rPr>
+          <w:rFonts w:ascii="Times New Roman" w:hAnsi="Times New Roman" w:cs="Times New Roman"/>
+          <w:sz w:val="24"/>
+          <w:szCs w:val="24"/>
+        </w:rPr>
+        <w:t>, the discussion of forms of democracy in BK VI concludes that the worst form of democratic gover</w:t>
+      </w:r>
+      <w:r>
+        <w:rPr>
+          <w:rFonts w:ascii="Times New Roman" w:hAnsi="Times New Roman" w:cs="Times New Roman"/>
+          <w:sz w:val="24"/>
+          <w:szCs w:val="24"/>
+        </w:rPr>
+        <w:t>n</w:t>
+      </w:r>
+      <w:r>
+        <w:rPr>
+          <w:rFonts w:ascii="Times New Roman" w:hAnsi="Times New Roman" w:cs="Times New Roman"/>
+          <w:sz w:val="24"/>
+          <w:szCs w:val="24"/>
+        </w:rPr>
+        <w:t xml:space="preserve">ance is by daily decrees </w:t>
+      </w:r>
+      <w:r>
+        <w:rPr>
+          <w:rFonts w:ascii="Times New Roman" w:hAnsi="Times New Roman" w:cs="Times New Roman"/>
+          <w:sz w:val="24"/>
+          <w:szCs w:val="24"/>
+        </w:rPr>
+        <w:t xml:space="preserve">which provide no standing constitutional order. And in the intense debates of the French revolution the largest differences occurred over the question where to locate the basis for a </w:t>
+      </w:r>
+      <w:r>
+        <w:rPr>
+          <w:rFonts w:ascii="Times New Roman" w:hAnsi="Times New Roman" w:cs="Times New Roman"/>
+          <w:sz w:val="24"/>
+          <w:szCs w:val="24"/>
+        </w:rPr>
+        <w:t xml:space="preserve">final </w:t>
+      </w:r>
+      <w:r>
+        <w:rPr>
+          <w:rFonts w:ascii="Times New Roman" w:hAnsi="Times New Roman" w:cs="Times New Roman"/>
+          <w:sz w:val="24"/>
+          <w:szCs w:val="24"/>
+        </w:rPr>
+        <w:t xml:space="preserve">or sovereign authority - - the people, the nation, the assembly, etc. In exploring Oakeshott’s conception of the </w:t>
+      </w:r>
+      <w:r>
+        <w:rPr>
+          <w:rFonts w:ascii="Times New Roman" w:hAnsi="Times New Roman" w:cs="Times New Roman"/>
+          <w:i/>
+          <w:iCs/>
+          <w:sz w:val="24"/>
+          <w:szCs w:val="24"/>
+        </w:rPr>
+        <w:t>authority</w:t>
+      </w:r>
+      <w:r>
+        <w:rPr>
+          <w:rFonts w:ascii="Times New Roman" w:hAnsi="Times New Roman" w:cs="Times New Roman"/>
+          <w:sz w:val="24"/>
+          <w:szCs w:val="24"/>
+        </w:rPr>
+        <w:t xml:space="preserve"> of law and its relation to state viability, it seems obvious the importance of addressing the effects of old or advanced democracy on preservation of the political or comprehensive authority itself. If the distinctive feature of the modern state since at least </w:t>
+      </w:r>
       <w:proofErr w:type="spellStart"/>
       <w:r>
         <w:rPr>
@@ -6626,7 +6903,7 @@
           <w:sz w:val="24"/>
           <w:szCs w:val="24"/>
         </w:rPr>
-        <w:t>Tytler</w:t>
+        <w:t>Bodin</w:t>
       </w:r>
       <w:proofErr w:type="spellEnd"/>
       <w:r>
@@ -6635,87 +6912,85 @@
           <w:sz w:val="24"/>
           <w:szCs w:val="24"/>
         </w:rPr>
-        <w:t xml:space="preserve">, A.F., 1834, </w:t>
-      </w:r>
-      <w:r>
-        <w:rPr>
-          <w:rFonts w:ascii="Times New Roman" w:hAnsi="Times New Roman" w:cs="Times New Roman"/>
-          <w:i/>
-          <w:iCs/>
-          <w:sz w:val="24"/>
-          <w:szCs w:val="24"/>
-        </w:rPr>
-        <w:t>Univers</w:t>
-      </w:r>
-      <w:r>
-        <w:rPr>
-          <w:rFonts w:ascii="Times New Roman" w:hAnsi="Times New Roman" w:cs="Times New Roman"/>
-          <w:i/>
-          <w:iCs/>
-          <w:sz w:val="24"/>
-          <w:szCs w:val="24"/>
-        </w:rPr>
-        <w:t>al</w:t>
-      </w:r>
-      <w:r>
-        <w:rPr>
-          <w:rFonts w:ascii="Times New Roman" w:hAnsi="Times New Roman" w:cs="Times New Roman"/>
-          <w:i/>
-          <w:iCs/>
-          <w:sz w:val="24"/>
-          <w:szCs w:val="24"/>
-        </w:rPr>
-        <w:t xml:space="preserve"> History</w:t>
-      </w:r>
-      <w:r>
-        <w:rPr>
-          <w:rFonts w:ascii="Times New Roman" w:hAnsi="Times New Roman" w:cs="Times New Roman"/>
-          <w:sz w:val="24"/>
-          <w:szCs w:val="24"/>
-        </w:rPr>
-        <w:t>, 3</w:t>
-      </w:r>
-      <w:r>
-        <w:rPr>
-          <w:rFonts w:ascii="Times New Roman" w:hAnsi="Times New Roman" w:cs="Times New Roman"/>
-          <w:sz w:val="24"/>
-          <w:szCs w:val="24"/>
-          <w:vertAlign w:val="superscript"/>
-        </w:rPr>
-        <w:t>rd</w:t>
-      </w:r>
-      <w:r>
-        <w:rPr>
-          <w:rFonts w:ascii="Times New Roman" w:hAnsi="Times New Roman" w:cs="Times New Roman"/>
-          <w:sz w:val="24"/>
-          <w:szCs w:val="24"/>
-        </w:rPr>
-        <w:t xml:space="preserve"> Edition, Six Volumes, London, Baine Brothers, Printers.</w:t>
-      </w:r>
-    </w:p>
-    <w:p>
-      <w:pPr>
-        <w:pStyle w:val="ListParagraph"/>
-        <w:spacing w:after="0" w:line="360" w:lineRule="auto"/>
-        <w:ind w:hanging="720"/>
-        <w:rPr>
-          <w:rFonts w:ascii="Times New Roman" w:hAnsi="Times New Roman" w:cs="Times New Roman"/>
-          <w:sz w:val="24"/>
-          <w:szCs w:val="24"/>
-        </w:rPr>
-      </w:pPr>
-    </w:p>
-    <w:p>
-      <w:pPr>
-        <w:pStyle w:val="ListParagraph"/>
-        <w:spacing w:after="0" w:line="360" w:lineRule="auto"/>
-        <w:ind w:hanging="720"/>
-        <w:rPr>
-          <w:rFonts w:ascii="Times New Roman" w:hAnsi="Times New Roman" w:cs="Times New Roman"/>
-          <w:sz w:val="24"/>
-          <w:szCs w:val="24"/>
-        </w:rPr>
-      </w:pPr>
+        <w:t xml:space="preserve"> is its provision of a standing frame capable of accommodati</w:t>
+      </w:r>
+      <w:r>
+        <w:rPr>
+          <w:rFonts w:ascii="Times New Roman" w:hAnsi="Times New Roman" w:cs="Times New Roman"/>
+          <w:sz w:val="24"/>
+          <w:szCs w:val="24"/>
+        </w:rPr>
+        <w:t>ng</w:t>
+      </w:r>
+      <w:r>
+        <w:rPr>
+          <w:rFonts w:ascii="Times New Roman" w:hAnsi="Times New Roman" w:cs="Times New Roman"/>
+          <w:sz w:val="24"/>
+          <w:szCs w:val="24"/>
+        </w:rPr>
+        <w:t xml:space="preserve"> different partisan claims, then the tendency of democracy over time toward diminishing of </w:t>
+      </w:r>
+      <w:r>
+        <w:rPr>
+          <w:rFonts w:ascii="Times New Roman" w:hAnsi="Times New Roman" w:cs="Times New Roman"/>
+          <w:i/>
+          <w:iCs/>
+          <w:sz w:val="24"/>
+          <w:szCs w:val="24"/>
+        </w:rPr>
+        <w:t>all</w:t>
+      </w:r>
+      <w:r>
+        <w:rPr>
+          <w:rFonts w:ascii="Times New Roman" w:hAnsi="Times New Roman" w:cs="Times New Roman"/>
+          <w:sz w:val="24"/>
+          <w:szCs w:val="24"/>
+        </w:rPr>
+        <w:t xml:space="preserve"> hierarchic authority, is a factor as well in the future of the modern state’s continued viability. Tocqueville’s version of this insight is that the democratic emphasis on practical utility gradually diminishes the importance and appreciation of forms and </w:t>
+      </w:r>
+      <w:r>
+        <w:rPr>
+          <w:rFonts w:ascii="Times New Roman" w:hAnsi="Times New Roman" w:cs="Times New Roman"/>
+          <w:sz w:val="24"/>
+          <w:szCs w:val="24"/>
+        </w:rPr>
+        <w:lastRenderedPageBreak/>
+        <w:t>formal procedures, yet democracy needs these more than any other constitutional shape to protect the week from the strong. (</w:t>
+      </w:r>
+      <w:r>
+        <w:rPr>
+          <w:rFonts w:ascii="Times New Roman" w:hAnsi="Times New Roman" w:cs="Times New Roman"/>
+          <w:i/>
+          <w:iCs/>
+          <w:sz w:val="24"/>
+          <w:szCs w:val="24"/>
+        </w:rPr>
+        <w:t>Democracy in America</w:t>
+      </w:r>
+      <w:r>
+        <w:rPr>
+          <w:rFonts w:ascii="Times New Roman" w:hAnsi="Times New Roman" w:cs="Times New Roman"/>
+          <w:sz w:val="24"/>
+          <w:szCs w:val="24"/>
+        </w:rPr>
+        <w:t xml:space="preserve">, Vol. II, </w:t>
+      </w:r>
+      <w:r>
+        <w:rPr>
+          <w:rFonts w:ascii="Times New Roman" w:hAnsi="Times New Roman" w:cs="Times New Roman"/>
+          <w:sz w:val="24"/>
+          <w:szCs w:val="24"/>
+        </w:rPr>
+        <w:t>B</w:t>
+      </w:r>
+      <w:r>
+        <w:rPr>
+          <w:rFonts w:ascii="Times New Roman" w:hAnsi="Times New Roman" w:cs="Times New Roman"/>
+          <w:sz w:val="24"/>
+          <w:szCs w:val="24"/>
+        </w:rPr>
+        <w:t>K IV, Ch. 7, any edition.)</w:t>
+      </w:r>
     </w:p>
     <w:sectPr>
       <w:headerReference w:type="even" r:id="rId7"/>
@@ -6734,7 +7009,7 @@
 </file>
 
 <file path=word/endnotes.xml><?xml version="1.0" encoding="utf-8"?>
-<w:endnotes xmlns:wpc="http://schemas.microsoft.com/office/word/2010/wordprocessingCanvas" xmlns:cx="http://schemas.microsoft.com/office/drawing/2014/chartex" xmlns:cx1="http://schemas.microsoft.com/office/drawing/2015/9/8/chartex" xmlns:cx2="http://schemas.microsoft.com/office/drawing/2015/10/21/chartex" xmlns:cx3="http://schemas.microsoft.com/office/drawing/2016/5/9/chartex" xmlns:cx4="http://schemas.microsoft.com/office/drawing/2016/5/10/chartex" xmlns:cx5="http://schemas.microsoft.com/office/drawing/2016/5/11/chartex" xmlns:cx6="http://schemas.microsoft.com/office/drawing/2016/5/12/chartex" xmlns:cx7="http://schemas.microsoft.com/office/drawing/2016/5/13/chartex" xmlns:cx8="http://schemas.microsoft.com/office/drawing/2016/5/14/chartex" xmlns:mc="http://schemas.openxmlformats.org/markup-compatibility/2006" xmlns:aink="http://schemas.microsoft.com/office/drawing/2016/ink" xmlns:am3d="http://schemas.microsoft.com/office/drawing/2017/model3d" xmlns:o="urn:schemas-microsoft-com:office:office" xmlns:oel="http://schemas.microsoft.com/office/2019/extlst" xmlns:r="http://schemas.openxmlformats.org/officeDocument/2006/relationships" xmlns:m="http://schemas.openxmlformats.org/officeDocument/2006/math" xmlns:v="urn:schemas-microsoft-com:vml" xmlns:wp14="http://schemas.microsoft.com/office/word/2010/wordprocessingDrawing" xmlns:wp="http://schemas.openxmlformats.org/drawingml/2006/wordprocessingDrawing" xmlns:w10="urn:schemas-microsoft-com:office:word" xmlns:w="http://schemas.openxmlformats.org/wordprocessingml/2006/main" xmlns:w14="http://schemas.microsoft.com/office/word/2010/wordml" xmlns:w15="http://schemas.microsoft.com/office/word/2012/wordml" xmlns:w16cex="http://schemas.microsoft.com/office/word/2018/wordml/cex" xmlns:w16cid="http://schemas.microsoft.com/office/word/2016/wordml/cid" xmlns:w16="http://schemas.microsoft.com/office/word/2018/wordml" xmlns:w16sdtdh="http://schemas.microsoft.com/office/word/2020/wordml/sdtdatahash" xmlns:w16se="http://schemas.microsoft.com/office/word/2015/wordml/symex" xmlns:wpg="http://schemas.microsoft.com/office/word/2010/wordprocessingGroup" xmlns:wpi="http://schemas.microsoft.com/office/word/2010/wordprocessingInk" xmlns:wne="http://schemas.microsoft.com/office/word/2006/wordml" xmlns:wps="http://schemas.microsoft.com/office/word/2010/wordprocessingShape" mc:Ignorable="w14 w15 w16se w16cid w16 w16cex w16sdtdh wp14">
+<w:endnotes xmlns:wpc="http://schemas.microsoft.com/office/word/2010/wordprocessingCanvas" xmlns:cx="http://schemas.microsoft.com/office/drawing/2014/chartex" xmlns:cx1="http://schemas.microsoft.com/office/drawing/2015/9/8/chartex" xmlns:cx2="http://schemas.microsoft.com/office/drawing/2015/10/21/chartex" xmlns:cx3="http://schemas.microsoft.com/office/drawing/2016/5/9/chartex" xmlns:cx4="http://schemas.microsoft.com/office/drawing/2016/5/10/chartex" xmlns:cx5="http://schemas.microsoft.com/office/drawing/2016/5/11/chartex" xmlns:cx6="http://schemas.microsoft.com/office/drawing/2016/5/12/chartex" xmlns:cx7="http://schemas.microsoft.com/office/drawing/2016/5/13/chartex" xmlns:cx8="http://schemas.microsoft.com/office/drawing/2016/5/14/chartex" xmlns:mc="http://schemas.openxmlformats.org/markup-compatibility/2006" xmlns:aink="http://schemas.microsoft.com/office/drawing/2016/ink" xmlns:am3d="http://schemas.microsoft.com/office/drawing/2017/model3d" xmlns:o="urn:schemas-microsoft-com:office:office" xmlns:r="http://schemas.openxmlformats.org/officeDocument/2006/relationships" xmlns:m="http://schemas.openxmlformats.org/officeDocument/2006/math" xmlns:v="urn:schemas-microsoft-com:vml" xmlns:wp14="http://schemas.microsoft.com/office/word/2010/wordprocessingDrawing" xmlns:wp="http://schemas.openxmlformats.org/drawingml/2006/wordprocessingDrawing" xmlns:w10="urn:schemas-microsoft-com:office:word" xmlns:w="http://schemas.openxmlformats.org/wordprocessingml/2006/main" xmlns:w14="http://schemas.microsoft.com/office/word/2010/wordml" xmlns:w15="http://schemas.microsoft.com/office/word/2012/wordml" xmlns:w16cex="http://schemas.microsoft.com/office/word/2018/wordml/cex" xmlns:w16cid="http://schemas.microsoft.com/office/word/2016/wordml/cid" xmlns:w16="http://schemas.microsoft.com/office/word/2018/wordml" xmlns:w16sdtdh="http://schemas.microsoft.com/office/word/2020/wordml/sdtdatahash" xmlns:w16se="http://schemas.microsoft.com/office/word/2015/wordml/symex" xmlns:wpg="http://schemas.microsoft.com/office/word/2010/wordprocessingGroup" xmlns:wpi="http://schemas.microsoft.com/office/word/2010/wordprocessingInk" xmlns:wne="http://schemas.microsoft.com/office/word/2006/wordml" xmlns:wps="http://schemas.microsoft.com/office/word/2010/wordprocessingShape" mc:Ignorable="w14 w15 w16se w16cid w16 w16cex w16sdtdh wp14">
   <w:endnote w:type="separator" w:id="-1">
     <w:p>
       <w:pPr>
@@ -6759,7 +7034,7 @@
 </file>
 
 <file path=word/footer1.xml><?xml version="1.0" encoding="utf-8"?>
-<w:ftr xmlns:wpc="http://schemas.microsoft.com/office/word/2010/wordprocessingCanvas" xmlns:cx="http://schemas.microsoft.com/office/drawing/2014/chartex" xmlns:cx1="http://schemas.microsoft.com/office/drawing/2015/9/8/chartex" xmlns:cx2="http://schemas.microsoft.com/office/drawing/2015/10/21/chartex" xmlns:cx3="http://schemas.microsoft.com/office/drawing/2016/5/9/chartex" xmlns:cx4="http://schemas.microsoft.com/office/drawing/2016/5/10/chartex" xmlns:cx5="http://schemas.microsoft.com/office/drawing/2016/5/11/chartex" xmlns:cx6="http://schemas.microsoft.com/office/drawing/2016/5/12/chartex" xmlns:cx7="http://schemas.microsoft.com/office/drawing/2016/5/13/chartex" xmlns:cx8="http://schemas.microsoft.com/office/drawing/2016/5/14/chartex" xmlns:mc="http://schemas.openxmlformats.org/markup-compatibility/2006" xmlns:aink="http://schemas.microsoft.com/office/drawing/2016/ink" xmlns:am3d="http://schemas.microsoft.com/office/drawing/2017/model3d" xmlns:o="urn:schemas-microsoft-com:office:office" xmlns:oel="http://schemas.microsoft.com/office/2019/extlst" xmlns:r="http://schemas.openxmlformats.org/officeDocument/2006/relationships" xmlns:m="http://schemas.openxmlformats.org/officeDocument/2006/math" xmlns:v="urn:schemas-microsoft-com:vml" xmlns:wp14="http://schemas.microsoft.com/office/word/2010/wordprocessingDrawing" xmlns:wp="http://schemas.openxmlformats.org/drawingml/2006/wordprocessingDrawing" xmlns:w10="urn:schemas-microsoft-com:office:word" xmlns:w="http://schemas.openxmlformats.org/wordprocessingml/2006/main" xmlns:w14="http://schemas.microsoft.com/office/word/2010/wordml" xmlns:w15="http://schemas.microsoft.com/office/word/2012/wordml" xmlns:w16cex="http://schemas.microsoft.com/office/word/2018/wordml/cex" xmlns:w16cid="http://schemas.microsoft.com/office/word/2016/wordml/cid" xmlns:w16="http://schemas.microsoft.com/office/word/2018/wordml" xmlns:w16sdtdh="http://schemas.microsoft.com/office/word/2020/wordml/sdtdatahash" xmlns:w16se="http://schemas.microsoft.com/office/word/2015/wordml/symex" xmlns:wpg="http://schemas.microsoft.com/office/word/2010/wordprocessingGroup" xmlns:wpi="http://schemas.microsoft.com/office/word/2010/wordprocessingInk" xmlns:wne="http://schemas.microsoft.com/office/word/2006/wordml" xmlns:wps="http://schemas.microsoft.com/office/word/2010/wordprocessingShape" mc:Ignorable="w14 w15 w16se w16cid w16 w16cex w16sdtdh wp14">
+<w:ftr xmlns:wpc="http://schemas.microsoft.com/office/word/2010/wordprocessingCanvas" xmlns:cx="http://schemas.microsoft.com/office/drawing/2014/chartex" xmlns:cx1="http://schemas.microsoft.com/office/drawing/2015/9/8/chartex" xmlns:cx2="http://schemas.microsoft.com/office/drawing/2015/10/21/chartex" xmlns:cx3="http://schemas.microsoft.com/office/drawing/2016/5/9/chartex" xmlns:cx4="http://schemas.microsoft.com/office/drawing/2016/5/10/chartex" xmlns:cx5="http://schemas.microsoft.com/office/drawing/2016/5/11/chartex" xmlns:cx6="http://schemas.microsoft.com/office/drawing/2016/5/12/chartex" xmlns:cx7="http://schemas.microsoft.com/office/drawing/2016/5/13/chartex" xmlns:cx8="http://schemas.microsoft.com/office/drawing/2016/5/14/chartex" xmlns:mc="http://schemas.openxmlformats.org/markup-compatibility/2006" xmlns:aink="http://schemas.microsoft.com/office/drawing/2016/ink" xmlns:am3d="http://schemas.microsoft.com/office/drawing/2017/model3d" xmlns:o="urn:schemas-microsoft-com:office:office" xmlns:r="http://schemas.openxmlformats.org/officeDocument/2006/relationships" xmlns:m="http://schemas.openxmlformats.org/officeDocument/2006/math" xmlns:v="urn:schemas-microsoft-com:vml" xmlns:wp14="http://schemas.microsoft.com/office/word/2010/wordprocessingDrawing" xmlns:wp="http://schemas.openxmlformats.org/drawingml/2006/wordprocessingDrawing" xmlns:w10="urn:schemas-microsoft-com:office:word" xmlns:w="http://schemas.openxmlformats.org/wordprocessingml/2006/main" xmlns:w14="http://schemas.microsoft.com/office/word/2010/wordml" xmlns:w15="http://schemas.microsoft.com/office/word/2012/wordml" xmlns:w16cex="http://schemas.microsoft.com/office/word/2018/wordml/cex" xmlns:w16cid="http://schemas.microsoft.com/office/word/2016/wordml/cid" xmlns:w16="http://schemas.microsoft.com/office/word/2018/wordml" xmlns:w16sdtdh="http://schemas.microsoft.com/office/word/2020/wordml/sdtdatahash" xmlns:w16se="http://schemas.microsoft.com/office/word/2015/wordml/symex" xmlns:wpg="http://schemas.microsoft.com/office/word/2010/wordprocessingGroup" xmlns:wpi="http://schemas.microsoft.com/office/word/2010/wordprocessingInk" xmlns:wne="http://schemas.microsoft.com/office/word/2006/wordml" xmlns:wps="http://schemas.microsoft.com/office/word/2010/wordprocessingShape" mc:Ignorable="w14 w15 w16se w16cid w16 w16cex w16sdtdh wp14">
   <w:p>
     <w:pPr>
       <w:pStyle w:val="Footer"/>
@@ -6769,7 +7044,7 @@
 </file>
 
 <file path=word/footer2.xml><?xml version="1.0" encoding="utf-8"?>
-<w:ftr xmlns:wpc="http://schemas.microsoft.com/office/word/2010/wordprocessingCanvas" xmlns:cx="http://schemas.microsoft.com/office/drawing/2014/chartex" xmlns:cx1="http://schemas.microsoft.com/office/drawing/2015/9/8/chartex" xmlns:cx2="http://schemas.microsoft.com/office/drawing/2015/10/21/chartex" xmlns:cx3="http://schemas.microsoft.com/office/drawing/2016/5/9/chartex" xmlns:cx4="http://schemas.microsoft.com/office/drawing/2016/5/10/chartex" xmlns:cx5="http://schemas.microsoft.com/office/drawing/2016/5/11/chartex" xmlns:cx6="http://schemas.microsoft.com/office/drawing/2016/5/12/chartex" xmlns:cx7="http://schemas.microsoft.com/office/drawing/2016/5/13/chartex" xmlns:cx8="http://schemas.microsoft.com/office/drawing/2016/5/14/chartex" xmlns:mc="http://schemas.openxmlformats.org/markup-compatibility/2006" xmlns:aink="http://schemas.microsoft.com/office/drawing/2016/ink" xmlns:am3d="http://schemas.microsoft.com/office/drawing/2017/model3d" xmlns:o="urn:schemas-microsoft-com:office:office" xmlns:oel="http://schemas.microsoft.com/office/2019/extlst" xmlns:r="http://schemas.openxmlformats.org/officeDocument/2006/relationships" xmlns:m="http://schemas.openxmlformats.org/officeDocument/2006/math" xmlns:v="urn:schemas-microsoft-com:vml" xmlns:wp14="http://schemas.microsoft.com/office/word/2010/wordprocessingDrawing" xmlns:wp="http://schemas.openxmlformats.org/drawingml/2006/wordprocessingDrawing" xmlns:w10="urn:schemas-microsoft-com:office:word" xmlns:w="http://schemas.openxmlformats.org/wordprocessingml/2006/main" xmlns:w14="http://schemas.microsoft.com/office/word/2010/wordml" xmlns:w15="http://schemas.microsoft.com/office/word/2012/wordml" xmlns:w16cex="http://schemas.microsoft.com/office/word/2018/wordml/cex" xmlns:w16cid="http://schemas.microsoft.com/office/word/2016/wordml/cid" xmlns:w16="http://schemas.microsoft.com/office/word/2018/wordml" xmlns:w16sdtdh="http://schemas.microsoft.com/office/word/2020/wordml/sdtdatahash" xmlns:w16se="http://schemas.microsoft.com/office/word/2015/wordml/symex" xmlns:wpg="http://schemas.microsoft.com/office/word/2010/wordprocessingGroup" xmlns:wpi="http://schemas.microsoft.com/office/word/2010/wordprocessingInk" xmlns:wne="http://schemas.microsoft.com/office/word/2006/wordml" xmlns:wps="http://schemas.microsoft.com/office/word/2010/wordprocessingShape" mc:Ignorable="w14 w15 w16se w16cid w16 w16cex w16sdtdh wp14">
+<w:ftr xmlns:wpc="http://schemas.microsoft.com/office/word/2010/wordprocessingCanvas" xmlns:cx="http://schemas.microsoft.com/office/drawing/2014/chartex" xmlns:cx1="http://schemas.microsoft.com/office/drawing/2015/9/8/chartex" xmlns:cx2="http://schemas.microsoft.com/office/drawing/2015/10/21/chartex" xmlns:cx3="http://schemas.microsoft.com/office/drawing/2016/5/9/chartex" xmlns:cx4="http://schemas.microsoft.com/office/drawing/2016/5/10/chartex" xmlns:cx5="http://schemas.microsoft.com/office/drawing/2016/5/11/chartex" xmlns:cx6="http://schemas.microsoft.com/office/drawing/2016/5/12/chartex" xmlns:cx7="http://schemas.microsoft.com/office/drawing/2016/5/13/chartex" xmlns:cx8="http://schemas.microsoft.com/office/drawing/2016/5/14/chartex" xmlns:mc="http://schemas.openxmlformats.org/markup-compatibility/2006" xmlns:aink="http://schemas.microsoft.com/office/drawing/2016/ink" xmlns:am3d="http://schemas.microsoft.com/office/drawing/2017/model3d" xmlns:o="urn:schemas-microsoft-com:office:office" xmlns:r="http://schemas.openxmlformats.org/officeDocument/2006/relationships" xmlns:m="http://schemas.openxmlformats.org/officeDocument/2006/math" xmlns:v="urn:schemas-microsoft-com:vml" xmlns:wp14="http://schemas.microsoft.com/office/word/2010/wordprocessingDrawing" xmlns:wp="http://schemas.openxmlformats.org/drawingml/2006/wordprocessingDrawing" xmlns:w10="urn:schemas-microsoft-com:office:word" xmlns:w="http://schemas.openxmlformats.org/wordprocessingml/2006/main" xmlns:w14="http://schemas.microsoft.com/office/word/2010/wordml" xmlns:w15="http://schemas.microsoft.com/office/word/2012/wordml" xmlns:w16cex="http://schemas.microsoft.com/office/word/2018/wordml/cex" xmlns:w16cid="http://schemas.microsoft.com/office/word/2016/wordml/cid" xmlns:w16="http://schemas.microsoft.com/office/word/2018/wordml" xmlns:w16sdtdh="http://schemas.microsoft.com/office/word/2020/wordml/sdtdatahash" xmlns:w16se="http://schemas.microsoft.com/office/word/2015/wordml/symex" xmlns:wpg="http://schemas.microsoft.com/office/word/2010/wordprocessingGroup" xmlns:wpi="http://schemas.microsoft.com/office/word/2010/wordprocessingInk" xmlns:wne="http://schemas.microsoft.com/office/word/2006/wordml" xmlns:wps="http://schemas.microsoft.com/office/word/2010/wordprocessingShape" mc:Ignorable="w14 w15 w16se w16cid w16 w16cex w16sdtdh wp14">
   <w:p>
     <w:pPr>
       <w:pStyle w:val="Footer"/>
@@ -6779,7 +7054,7 @@
 </file>
 
 <file path=word/footer3.xml><?xml version="1.0" encoding="utf-8"?>
-<w:ftr xmlns:wpc="http://schemas.microsoft.com/office/word/2010/wordprocessingCanvas" xmlns:cx="http://schemas.microsoft.com/office/drawing/2014/chartex" xmlns:cx1="http://schemas.microsoft.com/office/drawing/2015/9/8/chartex" xmlns:cx2="http://schemas.microsoft.com/office/drawing/2015/10/21/chartex" xmlns:cx3="http://schemas.microsoft.com/office/drawing/2016/5/9/chartex" xmlns:cx4="http://schemas.microsoft.com/office/drawing/2016/5/10/chartex" xmlns:cx5="http://schemas.microsoft.com/office/drawing/2016/5/11/chartex" xmlns:cx6="http://schemas.microsoft.com/office/drawing/2016/5/12/chartex" xmlns:cx7="http://schemas.microsoft.com/office/drawing/2016/5/13/chartex" xmlns:cx8="http://schemas.microsoft.com/office/drawing/2016/5/14/chartex" xmlns:mc="http://schemas.openxmlformats.org/markup-compatibility/2006" xmlns:aink="http://schemas.microsoft.com/office/drawing/2016/ink" xmlns:am3d="http://schemas.microsoft.com/office/drawing/2017/model3d" xmlns:o="urn:schemas-microsoft-com:office:office" xmlns:oel="http://schemas.microsoft.com/office/2019/extlst" xmlns:r="http://schemas.openxmlformats.org/officeDocument/2006/relationships" xmlns:m="http://schemas.openxmlformats.org/officeDocument/2006/math" xmlns:v="urn:schemas-microsoft-com:vml" xmlns:wp14="http://schemas.microsoft.com/office/word/2010/wordprocessingDrawing" xmlns:wp="http://schemas.openxmlformats.org/drawingml/2006/wordprocessingDrawing" xmlns:w10="urn:schemas-microsoft-com:office:word" xmlns:w="http://schemas.openxmlformats.org/wordprocessingml/2006/main" xmlns:w14="http://schemas.microsoft.com/office/word/2010/wordml" xmlns:w15="http://schemas.microsoft.com/office/word/2012/wordml" xmlns:w16cex="http://schemas.microsoft.com/office/word/2018/wordml/cex" xmlns:w16cid="http://schemas.microsoft.com/office/word/2016/wordml/cid" xmlns:w16="http://schemas.microsoft.com/office/word/2018/wordml" xmlns:w16sdtdh="http://schemas.microsoft.com/office/word/2020/wordml/sdtdatahash" xmlns:w16se="http://schemas.microsoft.com/office/word/2015/wordml/symex" xmlns:wpg="http://schemas.microsoft.com/office/word/2010/wordprocessingGroup" xmlns:wpi="http://schemas.microsoft.com/office/word/2010/wordprocessingInk" xmlns:wne="http://schemas.microsoft.com/office/word/2006/wordml" xmlns:wps="http://schemas.microsoft.com/office/word/2010/wordprocessingShape" mc:Ignorable="w14 w15 w16se w16cid w16 w16cex w16sdtdh wp14">
+<w:ftr xmlns:wpc="http://schemas.microsoft.com/office/word/2010/wordprocessingCanvas" xmlns:cx="http://schemas.microsoft.com/office/drawing/2014/chartex" xmlns:cx1="http://schemas.microsoft.com/office/drawing/2015/9/8/chartex" xmlns:cx2="http://schemas.microsoft.com/office/drawing/2015/10/21/chartex" xmlns:cx3="http://schemas.microsoft.com/office/drawing/2016/5/9/chartex" xmlns:cx4="http://schemas.microsoft.com/office/drawing/2016/5/10/chartex" xmlns:cx5="http://schemas.microsoft.com/office/drawing/2016/5/11/chartex" xmlns:cx6="http://schemas.microsoft.com/office/drawing/2016/5/12/chartex" xmlns:cx7="http://schemas.microsoft.com/office/drawing/2016/5/13/chartex" xmlns:cx8="http://schemas.microsoft.com/office/drawing/2016/5/14/chartex" xmlns:mc="http://schemas.openxmlformats.org/markup-compatibility/2006" xmlns:aink="http://schemas.microsoft.com/office/drawing/2016/ink" xmlns:am3d="http://schemas.microsoft.com/office/drawing/2017/model3d" xmlns:o="urn:schemas-microsoft-com:office:office" xmlns:r="http://schemas.openxmlformats.org/officeDocument/2006/relationships" xmlns:m="http://schemas.openxmlformats.org/officeDocument/2006/math" xmlns:v="urn:schemas-microsoft-com:vml" xmlns:wp14="http://schemas.microsoft.com/office/word/2010/wordprocessingDrawing" xmlns:wp="http://schemas.openxmlformats.org/drawingml/2006/wordprocessingDrawing" xmlns:w10="urn:schemas-microsoft-com:office:word" xmlns:w="http://schemas.openxmlformats.org/wordprocessingml/2006/main" xmlns:w14="http://schemas.microsoft.com/office/word/2010/wordml" xmlns:w15="http://schemas.microsoft.com/office/word/2012/wordml" xmlns:w16cex="http://schemas.microsoft.com/office/word/2018/wordml/cex" xmlns:w16cid="http://schemas.microsoft.com/office/word/2016/wordml/cid" xmlns:w16="http://schemas.microsoft.com/office/word/2018/wordml" xmlns:w16sdtdh="http://schemas.microsoft.com/office/word/2020/wordml/sdtdatahash" xmlns:w16se="http://schemas.microsoft.com/office/word/2015/wordml/symex" xmlns:wpg="http://schemas.microsoft.com/office/word/2010/wordprocessingGroup" xmlns:wpi="http://schemas.microsoft.com/office/word/2010/wordprocessingInk" xmlns:wne="http://schemas.microsoft.com/office/word/2006/wordml" xmlns:wps="http://schemas.microsoft.com/office/word/2010/wordprocessingShape" mc:Ignorable="w14 w15 w16se w16cid w16 w16cex w16sdtdh wp14">
   <w:p>
     <w:pPr>
       <w:pStyle w:val="Footer"/>
@@ -6789,7 +7064,7 @@
 </file>
 
 <file path=word/footnotes.xml><?xml version="1.0" encoding="utf-8"?>
-<w:footnotes xmlns:wpc="http://schemas.microsoft.com/office/word/2010/wordprocessingCanvas" xmlns:cx="http://schemas.microsoft.com/office/drawing/2014/chartex" xmlns:cx1="http://schemas.microsoft.com/office/drawing/2015/9/8/chartex" xmlns:cx2="http://schemas.microsoft.com/office/drawing/2015/10/21/chartex" xmlns:cx3="http://schemas.microsoft.com/office/drawing/2016/5/9/chartex" xmlns:cx4="http://schemas.microsoft.com/office/drawing/2016/5/10/chartex" xmlns:cx5="http://schemas.microsoft.com/office/drawing/2016/5/11/chartex" xmlns:cx6="http://schemas.microsoft.com/office/drawing/2016/5/12/chartex" xmlns:cx7="http://schemas.microsoft.com/office/drawing/2016/5/13/chartex" xmlns:cx8="http://schemas.microsoft.com/office/drawing/2016/5/14/chartex" xmlns:mc="http://schemas.openxmlformats.org/markup-compatibility/2006" xmlns:aink="http://schemas.microsoft.com/office/drawing/2016/ink" xmlns:am3d="http://schemas.microsoft.com/office/drawing/2017/model3d" xmlns:o="urn:schemas-microsoft-com:office:office" xmlns:oel="http://schemas.microsoft.com/office/2019/extlst" xmlns:r="http://schemas.openxmlformats.org/officeDocument/2006/relationships" xmlns:m="http://schemas.openxmlformats.org/officeDocument/2006/math" xmlns:v="urn:schemas-microsoft-com:vml" xmlns:wp14="http://schemas.microsoft.com/office/word/2010/wordprocessingDrawing" xmlns:wp="http://schemas.openxmlformats.org/drawingml/2006/wordprocessingDrawing" xmlns:w10="urn:schemas-microsoft-com:office:word" xmlns:w="http://schemas.openxmlformats.org/wordprocessingml/2006/main" xmlns:w14="http://schemas.microsoft.com/office/word/2010/wordml" xmlns:w15="http://schemas.microsoft.com/office/word/2012/wordml" xmlns:w16cex="http://schemas.microsoft.com/office/word/2018/wordml/cex" xmlns:w16cid="http://schemas.microsoft.com/office/word/2016/wordml/cid" xmlns:w16="http://schemas.microsoft.com/office/word/2018/wordml" xmlns:w16sdtdh="http://schemas.microsoft.com/office/word/2020/wordml/sdtdatahash" xmlns:w16se="http://schemas.microsoft.com/office/word/2015/wordml/symex" xmlns:wpg="http://schemas.microsoft.com/office/word/2010/wordprocessingGroup" xmlns:wpi="http://schemas.microsoft.com/office/word/2010/wordprocessingInk" xmlns:wne="http://schemas.microsoft.com/office/word/2006/wordml" xmlns:wps="http://schemas.microsoft.com/office/word/2010/wordprocessingShape" mc:Ignorable="w14 w15 w16se w16cid w16 w16cex w16sdtdh wp14">
+<w:footnotes xmlns:wpc="http://schemas.microsoft.com/office/word/2010/wordprocessingCanvas" xmlns:cx="http://schemas.microsoft.com/office/drawing/2014/chartex" xmlns:cx1="http://schemas.microsoft.com/office/drawing/2015/9/8/chartex" xmlns:cx2="http://schemas.microsoft.com/office/drawing/2015/10/21/chartex" xmlns:cx3="http://schemas.microsoft.com/office/drawing/2016/5/9/chartex" xmlns:cx4="http://schemas.microsoft.com/office/drawing/2016/5/10/chartex" xmlns:cx5="http://schemas.microsoft.com/office/drawing/2016/5/11/chartex" xmlns:cx6="http://schemas.microsoft.com/office/drawing/2016/5/12/chartex" xmlns:cx7="http://schemas.microsoft.com/office/drawing/2016/5/13/chartex" xmlns:cx8="http://schemas.microsoft.com/office/drawing/2016/5/14/chartex" xmlns:mc="http://schemas.openxmlformats.org/markup-compatibility/2006" xmlns:aink="http://schemas.microsoft.com/office/drawing/2016/ink" xmlns:am3d="http://schemas.microsoft.com/office/drawing/2017/model3d" xmlns:o="urn:schemas-microsoft-com:office:office" xmlns:r="http://schemas.openxmlformats.org/officeDocument/2006/relationships" xmlns:m="http://schemas.openxmlformats.org/officeDocument/2006/math" xmlns:v="urn:schemas-microsoft-com:vml" xmlns:wp14="http://schemas.microsoft.com/office/word/2010/wordprocessingDrawing" xmlns:wp="http://schemas.openxmlformats.org/drawingml/2006/wordprocessingDrawing" xmlns:w10="urn:schemas-microsoft-com:office:word" xmlns:w="http://schemas.openxmlformats.org/wordprocessingml/2006/main" xmlns:w14="http://schemas.microsoft.com/office/word/2010/wordml" xmlns:w15="http://schemas.microsoft.com/office/word/2012/wordml" xmlns:w16cex="http://schemas.microsoft.com/office/word/2018/wordml/cex" xmlns:w16cid="http://schemas.microsoft.com/office/word/2016/wordml/cid" xmlns:w16="http://schemas.microsoft.com/office/word/2018/wordml" xmlns:w16sdtdh="http://schemas.microsoft.com/office/word/2020/wordml/sdtdatahash" xmlns:w16se="http://schemas.microsoft.com/office/word/2015/wordml/symex" xmlns:wpg="http://schemas.microsoft.com/office/word/2010/wordprocessingGroup" xmlns:wpi="http://schemas.microsoft.com/office/word/2010/wordprocessingInk" xmlns:wne="http://schemas.microsoft.com/office/word/2006/wordml" xmlns:wps="http://schemas.microsoft.com/office/word/2010/wordprocessingShape" mc:Ignorable="w14 w15 w16se w16cid w16 w16cex w16sdtdh wp14">
   <w:footnote w:type="separator" w:id="-1">
     <w:p>
       <w:pPr>
@@ -6814,7 +7089,7 @@
 </file>
 
 <file path=word/header1.xml><?xml version="1.0" encoding="utf-8"?>
-<w:hdr xmlns:wpc="http://schemas.microsoft.com/office/word/2010/wordprocessingCanvas" xmlns:cx="http://schemas.microsoft.com/office/drawing/2014/chartex" xmlns:cx1="http://schemas.microsoft.com/office/drawing/2015/9/8/chartex" xmlns:cx2="http://schemas.microsoft.com/office/drawing/2015/10/21/chartex" xmlns:cx3="http://schemas.microsoft.com/office/drawing/2016/5/9/chartex" xmlns:cx4="http://schemas.microsoft.com/office/drawing/2016/5/10/chartex" xmlns:cx5="http://schemas.microsoft.com/office/drawing/2016/5/11/chartex" xmlns:cx6="http://schemas.microsoft.com/office/drawing/2016/5/12/chartex" xmlns:cx7="http://schemas.microsoft.com/office/drawing/2016/5/13/chartex" xmlns:cx8="http://schemas.microsoft.com/office/drawing/2016/5/14/chartex" xmlns:mc="http://schemas.openxmlformats.org/markup-compatibility/2006" xmlns:aink="http://schemas.microsoft.com/office/drawing/2016/ink" xmlns:am3d="http://schemas.microsoft.com/office/drawing/2017/model3d" xmlns:o="urn:schemas-microsoft-com:office:office" xmlns:oel="http://schemas.microsoft.com/office/2019/extlst" xmlns:r="http://schemas.openxmlformats.org/officeDocument/2006/relationships" xmlns:m="http://schemas.openxmlformats.org/officeDocument/2006/math" xmlns:v="urn:schemas-microsoft-com:vml" xmlns:wp14="http://schemas.microsoft.com/office/word/2010/wordprocessingDrawing" xmlns:wp="http://schemas.openxmlformats.org/drawingml/2006/wordprocessingDrawing" xmlns:w10="urn:schemas-microsoft-com:office:word" xmlns:w="http://schemas.openxmlformats.org/wordprocessingml/2006/main" xmlns:w14="http://schemas.microsoft.com/office/word/2010/wordml" xmlns:w15="http://schemas.microsoft.com/office/word/2012/wordml" xmlns:w16cex="http://schemas.microsoft.com/office/word/2018/wordml/cex" xmlns:w16cid="http://schemas.microsoft.com/office/word/2016/wordml/cid" xmlns:w16="http://schemas.microsoft.com/office/word/2018/wordml" xmlns:w16sdtdh="http://schemas.microsoft.com/office/word/2020/wordml/sdtdatahash" xmlns:w16se="http://schemas.microsoft.com/office/word/2015/wordml/symex" xmlns:wpg="http://schemas.microsoft.com/office/word/2010/wordprocessingGroup" xmlns:wpi="http://schemas.microsoft.com/office/word/2010/wordprocessingInk" xmlns:wne="http://schemas.microsoft.com/office/word/2006/wordml" xmlns:wps="http://schemas.microsoft.com/office/word/2010/wordprocessingShape" mc:Ignorable="w14 w15 w16se w16cid w16 w16cex w16sdtdh wp14">
+<w:hdr xmlns:wpc="http://schemas.microsoft.com/office/word/2010/wordprocessingCanvas" xmlns:cx="http://schemas.microsoft.com/office/drawing/2014/chartex" xmlns:cx1="http://schemas.microsoft.com/office/drawing/2015/9/8/chartex" xmlns:cx2="http://schemas.microsoft.com/office/drawing/2015/10/21/chartex" xmlns:cx3="http://schemas.microsoft.com/office/drawing/2016/5/9/chartex" xmlns:cx4="http://schemas.microsoft.com/office/drawing/2016/5/10/chartex" xmlns:cx5="http://schemas.microsoft.com/office/drawing/2016/5/11/chartex" xmlns:cx6="http://schemas.microsoft.com/office/drawing/2016/5/12/chartex" xmlns:cx7="http://schemas.microsoft.com/office/drawing/2016/5/13/chartex" xmlns:cx8="http://schemas.microsoft.com/office/drawing/2016/5/14/chartex" xmlns:mc="http://schemas.openxmlformats.org/markup-compatibility/2006" xmlns:aink="http://schemas.microsoft.com/office/drawing/2016/ink" xmlns:am3d="http://schemas.microsoft.com/office/drawing/2017/model3d" xmlns:o="urn:schemas-microsoft-com:office:office" xmlns:r="http://schemas.openxmlformats.org/officeDocument/2006/relationships" xmlns:m="http://schemas.openxmlformats.org/officeDocument/2006/math" xmlns:v="urn:schemas-microsoft-com:vml" xmlns:wp14="http://schemas.microsoft.com/office/word/2010/wordprocessingDrawing" xmlns:wp="http://schemas.openxmlformats.org/drawingml/2006/wordprocessingDrawing" xmlns:w10="urn:schemas-microsoft-com:office:word" xmlns:w="http://schemas.openxmlformats.org/wordprocessingml/2006/main" xmlns:w14="http://schemas.microsoft.com/office/word/2010/wordml" xmlns:w15="http://schemas.microsoft.com/office/word/2012/wordml" xmlns:w16cex="http://schemas.microsoft.com/office/word/2018/wordml/cex" xmlns:w16cid="http://schemas.microsoft.com/office/word/2016/wordml/cid" xmlns:w16="http://schemas.microsoft.com/office/word/2018/wordml" xmlns:w16sdtdh="http://schemas.microsoft.com/office/word/2020/wordml/sdtdatahash" xmlns:w16se="http://schemas.microsoft.com/office/word/2015/wordml/symex" xmlns:wpg="http://schemas.microsoft.com/office/word/2010/wordprocessingGroup" xmlns:wpi="http://schemas.microsoft.com/office/word/2010/wordprocessingInk" xmlns:wne="http://schemas.microsoft.com/office/word/2006/wordml" xmlns:wps="http://schemas.microsoft.com/office/word/2010/wordprocessingShape" mc:Ignorable="w14 w15 w16se w16cid w16 w16cex w16sdtdh wp14">
   <w:p>
     <w:pPr>
       <w:pStyle w:val="Header"/>
@@ -6824,7 +7099,7 @@
 </file>
 
 <file path=word/header2.xml><?xml version="1.0" encoding="utf-8"?>
-<w:hdr xmlns:wpc="http://schemas.microsoft.com/office/word/2010/wordprocessingCanvas" xmlns:cx="http://schemas.microsoft.com/office/drawing/2014/chartex" xmlns:cx1="http://schemas.microsoft.com/office/drawing/2015/9/8/chartex" xmlns:cx2="http://schemas.microsoft.com/office/drawing/2015/10/21/chartex" xmlns:cx3="http://schemas.microsoft.com/office/drawing/2016/5/9/chartex" xmlns:cx4="http://schemas.microsoft.com/office/drawing/2016/5/10/chartex" xmlns:cx5="http://schemas.microsoft.com/office/drawing/2016/5/11/chartex" xmlns:cx6="http://schemas.microsoft.com/office/drawing/2016/5/12/chartex" xmlns:cx7="http://schemas.microsoft.com/office/drawing/2016/5/13/chartex" xmlns:cx8="http://schemas.microsoft.com/office/drawing/2016/5/14/chartex" xmlns:mc="http://schemas.openxmlformats.org/markup-compatibility/2006" xmlns:aink="http://schemas.microsoft.com/office/drawing/2016/ink" xmlns:am3d="http://schemas.microsoft.com/office/drawing/2017/model3d" xmlns:o="urn:schemas-microsoft-com:office:office" xmlns:oel="http://schemas.microsoft.com/office/2019/extlst" xmlns:r="http://schemas.openxmlformats.org/officeDocument/2006/relationships" xmlns:m="http://schemas.openxmlformats.org/officeDocument/2006/math" xmlns:v="urn:schemas-microsoft-com:vml" xmlns:wp14="http://schemas.microsoft.com/office/word/2010/wordprocessingDrawing" xmlns:wp="http://schemas.openxmlformats.org/drawingml/2006/wordprocessingDrawing" xmlns:w10="urn:schemas-microsoft-com:office:word" xmlns:w="http://schemas.openxmlformats.org/wordprocessingml/2006/main" xmlns:w14="http://schemas.microsoft.com/office/word/2010/wordml" xmlns:w15="http://schemas.microsoft.com/office/word/2012/wordml" xmlns:w16cex="http://schemas.microsoft.com/office/word/2018/wordml/cex" xmlns:w16cid="http://schemas.microsoft.com/office/word/2016/wordml/cid" xmlns:w16="http://schemas.microsoft.com/office/word/2018/wordml" xmlns:w16sdtdh="http://schemas.microsoft.com/office/word/2020/wordml/sdtdatahash" xmlns:w16se="http://schemas.microsoft.com/office/word/2015/wordml/symex" xmlns:wpg="http://schemas.microsoft.com/office/word/2010/wordprocessingGroup" xmlns:wpi="http://schemas.microsoft.com/office/word/2010/wordprocessingInk" xmlns:wne="http://schemas.microsoft.com/office/word/2006/wordml" xmlns:wps="http://schemas.microsoft.com/office/word/2010/wordprocessingShape" mc:Ignorable="w14 w15 w16se w16cid w16 w16cex w16sdtdh wp14">
+<w:hdr xmlns:wpc="http://schemas.microsoft.com/office/word/2010/wordprocessingCanvas" xmlns:cx="http://schemas.microsoft.com/office/drawing/2014/chartex" xmlns:cx1="http://schemas.microsoft.com/office/drawing/2015/9/8/chartex" xmlns:cx2="http://schemas.microsoft.com/office/drawing/2015/10/21/chartex" xmlns:cx3="http://schemas.microsoft.com/office/drawing/2016/5/9/chartex" xmlns:cx4="http://schemas.microsoft.com/office/drawing/2016/5/10/chartex" xmlns:cx5="http://schemas.microsoft.com/office/drawing/2016/5/11/chartex" xmlns:cx6="http://schemas.microsoft.com/office/drawing/2016/5/12/chartex" xmlns:cx7="http://schemas.microsoft.com/office/drawing/2016/5/13/chartex" xmlns:cx8="http://schemas.microsoft.com/office/drawing/2016/5/14/chartex" xmlns:mc="http://schemas.openxmlformats.org/markup-compatibility/2006" xmlns:aink="http://schemas.microsoft.com/office/drawing/2016/ink" xmlns:am3d="http://schemas.microsoft.com/office/drawing/2017/model3d" xmlns:o="urn:schemas-microsoft-com:office:office" xmlns:r="http://schemas.openxmlformats.org/officeDocument/2006/relationships" xmlns:m="http://schemas.openxmlformats.org/officeDocument/2006/math" xmlns:v="urn:schemas-microsoft-com:vml" xmlns:wp14="http://schemas.microsoft.com/office/word/2010/wordprocessingDrawing" xmlns:wp="http://schemas.openxmlformats.org/drawingml/2006/wordprocessingDrawing" xmlns:w10="urn:schemas-microsoft-com:office:word" xmlns:w="http://schemas.openxmlformats.org/wordprocessingml/2006/main" xmlns:w14="http://schemas.microsoft.com/office/word/2010/wordml" xmlns:w15="http://schemas.microsoft.com/office/word/2012/wordml" xmlns:w16cex="http://schemas.microsoft.com/office/word/2018/wordml/cex" xmlns:w16cid="http://schemas.microsoft.com/office/word/2016/wordml/cid" xmlns:w16="http://schemas.microsoft.com/office/word/2018/wordml" xmlns:w16sdtdh="http://schemas.microsoft.com/office/word/2020/wordml/sdtdatahash" xmlns:w16se="http://schemas.microsoft.com/office/word/2015/wordml/symex" xmlns:wpg="http://schemas.microsoft.com/office/word/2010/wordprocessingGroup" xmlns:wpi="http://schemas.microsoft.com/office/word/2010/wordprocessingInk" xmlns:wne="http://schemas.microsoft.com/office/word/2006/wordml" xmlns:wps="http://schemas.microsoft.com/office/word/2010/wordprocessingShape" mc:Ignorable="w14 w15 w16se w16cid w16 w16cex w16sdtdh wp14">
   <w:sdt>
     <w:sdtPr>
       <w:id w:val="-710183550"/>
@@ -6877,7 +7152,7 @@
 </file>
 
 <file path=word/header3.xml><?xml version="1.0" encoding="utf-8"?>
-<w:hdr xmlns:wpc="http://schemas.microsoft.com/office/word/2010/wordprocessingCanvas" xmlns:cx="http://schemas.microsoft.com/office/drawing/2014/chartex" xmlns:cx1="http://schemas.microsoft.com/office/drawing/2015/9/8/chartex" xmlns:cx2="http://schemas.microsoft.com/office/drawing/2015/10/21/chartex" xmlns:cx3="http://schemas.microsoft.com/office/drawing/2016/5/9/chartex" xmlns:cx4="http://schemas.microsoft.com/office/drawing/2016/5/10/chartex" xmlns:cx5="http://schemas.microsoft.com/office/drawing/2016/5/11/chartex" xmlns:cx6="http://schemas.microsoft.com/office/drawing/2016/5/12/chartex" xmlns:cx7="http://schemas.microsoft.com/office/drawing/2016/5/13/chartex" xmlns:cx8="http://schemas.microsoft.com/office/drawing/2016/5/14/chartex" xmlns:mc="http://schemas.openxmlformats.org/markup-compatibility/2006" xmlns:aink="http://schemas.microsoft.com/office/drawing/2016/ink" xmlns:am3d="http://schemas.microsoft.com/office/drawing/2017/model3d" xmlns:o="urn:schemas-microsoft-com:office:office" xmlns:oel="http://schemas.microsoft.com/office/2019/extlst" xmlns:r="http://schemas.openxmlformats.org/officeDocument/2006/relationships" xmlns:m="http://schemas.openxmlformats.org/officeDocument/2006/math" xmlns:v="urn:schemas-microsoft-com:vml" xmlns:wp14="http://schemas.microsoft.com/office/word/2010/wordprocessingDrawing" xmlns:wp="http://schemas.openxmlformats.org/drawingml/2006/wordprocessingDrawing" xmlns:w10="urn:schemas-microsoft-com:office:word" xmlns:w="http://schemas.openxmlformats.org/wordprocessingml/2006/main" xmlns:w14="http://schemas.microsoft.com/office/word/2010/wordml" xmlns:w15="http://schemas.microsoft.com/office/word/2012/wordml" xmlns:w16cex="http://schemas.microsoft.com/office/word/2018/wordml/cex" xmlns:w16cid="http://schemas.microsoft.com/office/word/2016/wordml/cid" xmlns:w16="http://schemas.microsoft.com/office/word/2018/wordml" xmlns:w16sdtdh="http://schemas.microsoft.com/office/word/2020/wordml/sdtdatahash" xmlns:w16se="http://schemas.microsoft.com/office/word/2015/wordml/symex" xmlns:wpg="http://schemas.microsoft.com/office/word/2010/wordprocessingGroup" xmlns:wpi="http://schemas.microsoft.com/office/word/2010/wordprocessingInk" xmlns:wne="http://schemas.microsoft.com/office/word/2006/wordml" xmlns:wps="http://schemas.microsoft.com/office/word/2010/wordprocessingShape" mc:Ignorable="w14 w15 w16se w16cid w16 w16cex w16sdtdh wp14">
+<w:hdr xmlns:wpc="http://schemas.microsoft.com/office/word/2010/wordprocessingCanvas" xmlns:cx="http://schemas.microsoft.com/office/drawing/2014/chartex" xmlns:cx1="http://schemas.microsoft.com/office/drawing/2015/9/8/chartex" xmlns:cx2="http://schemas.microsoft.com/office/drawing/2015/10/21/chartex" xmlns:cx3="http://schemas.microsoft.com/office/drawing/2016/5/9/chartex" xmlns:cx4="http://schemas.microsoft.com/office/drawing/2016/5/10/chartex" xmlns:cx5="http://schemas.microsoft.com/office/drawing/2016/5/11/chartex" xmlns:cx6="http://schemas.microsoft.com/office/drawing/2016/5/12/chartex" xmlns:cx7="http://schemas.microsoft.com/office/drawing/2016/5/13/chartex" xmlns:cx8="http://schemas.microsoft.com/office/drawing/2016/5/14/chartex" xmlns:mc="http://schemas.openxmlformats.org/markup-compatibility/2006" xmlns:aink="http://schemas.microsoft.com/office/drawing/2016/ink" xmlns:am3d="http://schemas.microsoft.com/office/drawing/2017/model3d" xmlns:o="urn:schemas-microsoft-com:office:office" xmlns:r="http://schemas.openxmlformats.org/officeDocument/2006/relationships" xmlns:m="http://schemas.openxmlformats.org/officeDocument/2006/math" xmlns:v="urn:schemas-microsoft-com:vml" xmlns:wp14="http://schemas.microsoft.com/office/word/2010/wordprocessingDrawing" xmlns:wp="http://schemas.openxmlformats.org/drawingml/2006/wordprocessingDrawing" xmlns:w10="urn:schemas-microsoft-com:office:word" xmlns:w="http://schemas.openxmlformats.org/wordprocessingml/2006/main" xmlns:w14="http://schemas.microsoft.com/office/word/2010/wordml" xmlns:w15="http://schemas.microsoft.com/office/word/2012/wordml" xmlns:w16cex="http://schemas.microsoft.com/office/word/2018/wordml/cex" xmlns:w16cid="http://schemas.microsoft.com/office/word/2016/wordml/cid" xmlns:w16="http://schemas.microsoft.com/office/word/2018/wordml" xmlns:w16sdtdh="http://schemas.microsoft.com/office/word/2020/wordml/sdtdatahash" xmlns:w16se="http://schemas.microsoft.com/office/word/2015/wordml/symex" xmlns:wpg="http://schemas.microsoft.com/office/word/2010/wordprocessingGroup" xmlns:wpi="http://schemas.microsoft.com/office/word/2010/wordprocessingInk" xmlns:wne="http://schemas.microsoft.com/office/word/2006/wordml" xmlns:wps="http://schemas.microsoft.com/office/word/2010/wordprocessingShape" mc:Ignorable="w14 w15 w16se w16cid w16 w16cex w16sdtdh wp14">
   <w:p>
     <w:pPr>
       <w:pStyle w:val="Header"/>
@@ -6887,11 +7162,11 @@
 </file>
 
 <file path=word/numbering.xml><?xml version="1.0" encoding="utf-8"?>
-<w:numbering xmlns:wpc="http://schemas.microsoft.com/office/word/2010/wordprocessingCanvas" xmlns:cx="http://schemas.microsoft.com/office/drawing/2014/chartex" xmlns:cx1="http://schemas.microsoft.com/office/drawing/2015/9/8/chartex" xmlns:cx2="http://schemas.microsoft.com/office/drawing/2015/10/21/chartex" xmlns:cx3="http://schemas.microsoft.com/office/drawing/2016/5/9/chartex" xmlns:cx4="http://schemas.microsoft.com/office/drawing/2016/5/10/chartex" xmlns:cx5="http://schemas.microsoft.com/office/drawing/2016/5/11/chartex" xmlns:cx6="http://schemas.microsoft.com/office/drawing/2016/5/12/chartex" xmlns:cx7="http://schemas.microsoft.com/office/drawing/2016/5/13/chartex" xmlns:cx8="http://schemas.microsoft.com/office/drawing/2016/5/14/chartex" xmlns:mc="http://schemas.openxmlformats.org/markup-compatibility/2006" xmlns:aink="http://schemas.microsoft.com/office/drawing/2016/ink" xmlns:am3d="http://schemas.microsoft.com/office/drawing/2017/model3d" xmlns:o="urn:schemas-microsoft-com:office:office" xmlns:oel="http://schemas.microsoft.com/office/2019/extlst" xmlns:r="http://schemas.openxmlformats.org/officeDocument/2006/relationships" xmlns:m="http://schemas.openxmlformats.org/officeDocument/2006/math" xmlns:v="urn:schemas-microsoft-com:vml" xmlns:wp14="http://schemas.microsoft.com/office/word/2010/wordprocessingDrawing" xmlns:wp="http://schemas.openxmlformats.org/drawingml/2006/wordprocessingDrawing" xmlns:w10="urn:schemas-microsoft-com:office:word" xmlns:w="http://schemas.openxmlformats.org/wordprocessingml/2006/main" xmlns:w14="http://schemas.microsoft.com/office/word/2010/wordml" xmlns:w15="http://schemas.microsoft.com/office/word/2012/wordml" xmlns:w16cex="http://schemas.microsoft.com/office/word/2018/wordml/cex" xmlns:w16cid="http://schemas.microsoft.com/office/word/2016/wordml/cid" xmlns:w16="http://schemas.microsoft.com/office/word/2018/wordml" xmlns:w16sdtdh="http://schemas.microsoft.com/office/word/2020/wordml/sdtdatahash" xmlns:w16se="http://schemas.microsoft.com/office/word/2015/wordml/symex" xmlns:wpg="http://schemas.microsoft.com/office/word/2010/wordprocessingGroup" xmlns:wpi="http://schemas.microsoft.com/office/word/2010/wordprocessingInk" xmlns:wne="http://schemas.microsoft.com/office/word/2006/wordml" xmlns:wps="http://schemas.microsoft.com/office/word/2010/wordprocessingShape" mc:Ignorable="w14 w15 w16se w16cid w16 w16cex w16sdtdh wp14">
+<w:numbering xmlns:wpc="http://schemas.microsoft.com/office/word/2010/wordprocessingCanvas" xmlns:cx="http://schemas.microsoft.com/office/drawing/2014/chartex" xmlns:cx1="http://schemas.microsoft.com/office/drawing/2015/9/8/chartex" xmlns:cx2="http://schemas.microsoft.com/office/drawing/2015/10/21/chartex" xmlns:cx3="http://schemas.microsoft.com/office/drawing/2016/5/9/chartex" xmlns:cx4="http://schemas.microsoft.com/office/drawing/2016/5/10/chartex" xmlns:cx5="http://schemas.microsoft.com/office/drawing/2016/5/11/chartex" xmlns:cx6="http://schemas.microsoft.com/office/drawing/2016/5/12/chartex" xmlns:cx7="http://schemas.microsoft.com/office/drawing/2016/5/13/chartex" xmlns:cx8="http://schemas.microsoft.com/office/drawing/2016/5/14/chartex" xmlns:mc="http://schemas.openxmlformats.org/markup-compatibility/2006" xmlns:aink="http://schemas.microsoft.com/office/drawing/2016/ink" xmlns:am3d="http://schemas.microsoft.com/office/drawing/2017/model3d" xmlns:o="urn:schemas-microsoft-com:office:office" xmlns:r="http://schemas.openxmlformats.org/officeDocument/2006/relationships" xmlns:m="http://schemas.openxmlformats.org/officeDocument/2006/math" xmlns:v="urn:schemas-microsoft-com:vml" xmlns:wp14="http://schemas.microsoft.com/office/word/2010/wordprocessingDrawing" xmlns:wp="http://schemas.openxmlformats.org/drawingml/2006/wordprocessingDrawing" xmlns:w10="urn:schemas-microsoft-com:office:word" xmlns:w="http://schemas.openxmlformats.org/wordprocessingml/2006/main" xmlns:w14="http://schemas.microsoft.com/office/word/2010/wordml" xmlns:w15="http://schemas.microsoft.com/office/word/2012/wordml" xmlns:w16cex="http://schemas.microsoft.com/office/word/2018/wordml/cex" xmlns:w16cid="http://schemas.microsoft.com/office/word/2016/wordml/cid" xmlns:w16="http://schemas.microsoft.com/office/word/2018/wordml" xmlns:w16sdtdh="http://schemas.microsoft.com/office/word/2020/wordml/sdtdatahash" xmlns:w16se="http://schemas.microsoft.com/office/word/2015/wordml/symex" xmlns:wpg="http://schemas.microsoft.com/office/word/2010/wordprocessingGroup" xmlns:wpi="http://schemas.microsoft.com/office/word/2010/wordprocessingInk" xmlns:wne="http://schemas.microsoft.com/office/word/2006/wordml" xmlns:wps="http://schemas.microsoft.com/office/word/2010/wordprocessingShape" mc:Ignorable="w14 w15 w16se w16cid w16 w16cex w16sdtdh wp14">
   <w:abstractNum w:abstractNumId="0" w15:restartNumberingAfterBreak="0">
     <w:nsid w:val="262D402A"/>
     <w:multiLevelType w:val="hybridMultilevel"/>
-    <w:tmpl w:val="820A2586"/>
+    <w:tmpl w:val="B0D8F792"/>
     <w:lvl w:ilvl="0" w:tplc="0409000F">
       <w:start w:val="1"/>
       <w:numFmt w:val="decimal"/>
@@ -6977,7 +7252,7 @@
       </w:pPr>
     </w:lvl>
   </w:abstractNum>
-  <w:num w:numId="1" w16cid:durableId="165488449">
+  <w:num w:numId="1">
     <w:abstractNumId w:val="0"/>
   </w:num>
 </w:numbering>

</xml_diff>